<commit_message>
Adds helper method to verify table filling - adds method to remove duplicate column titles - adds method for single row removal - adds tests
</commit_message>
<xml_diff>
--- a/tests/data/RRED_Report_Template_Single_Category.docx
+++ b/tests/data/RRED_Report_Template_Single_Category.docx
@@ -110,11 +110,12 @@
       <w:tr>
         <w:trPr>
           <w:cnfStyle w:val="000000100000" w:firstRow="0" w:lastRow="0" w:firstColumn="0" w:lastColumn="0" w:oddVBand="0" w:evenVBand="0" w:oddHBand="1" w:evenHBand="0" w:firstRowFirstColumn="0" w:firstRowLastColumn="0" w:lastRowFirstColumn="0" w:lastRowLastColumn="0"/>
+          <w:trHeight w:val="956"/>
         </w:trPr>
         <w:tc>
           <w:tcPr>
             <w:cnfStyle w:val="000010000000" w:firstRow="0" w:lastRow="0" w:firstColumn="0" w:lastColumn="0" w:oddVBand="1" w:evenVBand="0" w:oddHBand="0" w:evenHBand="0" w:firstRowFirstColumn="0" w:firstRowLastColumn="0" w:lastRowFirstColumn="0" w:lastRowLastColumn="0"/>
-            <w:tcW w:w="1422" w:type="dxa"/>
+            <w:tcW w:w="830" w:type="dxa"/>
             <w:tcBorders>
               <w:top w:val="single" w:sz="12" w:space="0" w:color="auto"/>
               <w:bottom w:val="single" w:sz="12" w:space="0" w:color="A5A5A5" w:themeColor="accent3"/>
@@ -132,7 +133,7 @@
         <w:tc>
           <w:tcPr>
             <w:cnfStyle w:val="000001000000" w:firstRow="0" w:lastRow="0" w:firstColumn="0" w:lastColumn="0" w:oddVBand="0" w:evenVBand="1" w:oddHBand="0" w:evenHBand="0" w:firstRowFirstColumn="0" w:firstRowLastColumn="0" w:lastRowFirstColumn="0" w:lastRowLastColumn="0"/>
-            <w:tcW w:w="1416" w:type="dxa"/>
+            <w:tcW w:w="827" w:type="dxa"/>
             <w:tcBorders>
               <w:top w:val="single" w:sz="12" w:space="0" w:color="auto"/>
               <w:bottom w:val="single" w:sz="12" w:space="0" w:color="A5A5A5" w:themeColor="accent3"/>
@@ -150,7 +151,7 @@
         <w:tc>
           <w:tcPr>
             <w:cnfStyle w:val="000010000000" w:firstRow="0" w:lastRow="0" w:firstColumn="0" w:lastColumn="0" w:oddVBand="1" w:evenVBand="0" w:oddHBand="0" w:evenHBand="0" w:firstRowFirstColumn="0" w:firstRowLastColumn="0" w:lastRowFirstColumn="0" w:lastRowLastColumn="0"/>
-            <w:tcW w:w="1132" w:type="dxa"/>
+            <w:tcW w:w="685" w:type="dxa"/>
             <w:tcBorders>
               <w:top w:val="single" w:sz="12" w:space="0" w:color="auto"/>
               <w:bottom w:val="single" w:sz="12" w:space="0" w:color="A5A5A5" w:themeColor="accent3"/>
@@ -168,7 +169,7 @@
         <w:tc>
           <w:tcPr>
             <w:cnfStyle w:val="000001000000" w:firstRow="0" w:lastRow="0" w:firstColumn="0" w:lastColumn="0" w:oddVBand="0" w:evenVBand="1" w:oddHBand="0" w:evenHBand="0" w:firstRowFirstColumn="0" w:firstRowLastColumn="0" w:lastRowFirstColumn="0" w:lastRowLastColumn="0"/>
-            <w:tcW w:w="991" w:type="dxa"/>
+            <w:tcW w:w="614" w:type="dxa"/>
             <w:tcBorders>
               <w:top w:val="single" w:sz="12" w:space="0" w:color="auto"/>
               <w:bottom w:val="single" w:sz="12" w:space="0" w:color="A5A5A5" w:themeColor="accent3"/>
@@ -186,7 +187,7 @@
         <w:tc>
           <w:tcPr>
             <w:cnfStyle w:val="000010000000" w:firstRow="0" w:lastRow="0" w:firstColumn="0" w:lastColumn="0" w:oddVBand="1" w:evenVBand="0" w:oddHBand="0" w:evenHBand="0" w:firstRowFirstColumn="0" w:firstRowLastColumn="0" w:lastRowFirstColumn="0" w:lastRowLastColumn="0"/>
-            <w:tcW w:w="1555" w:type="dxa"/>
+            <w:tcW w:w="897" w:type="dxa"/>
             <w:tcBorders>
               <w:top w:val="single" w:sz="12" w:space="0" w:color="auto"/>
               <w:bottom w:val="single" w:sz="12" w:space="0" w:color="A5A5A5" w:themeColor="accent3"/>
@@ -204,7 +205,7 @@
         <w:tc>
           <w:tcPr>
             <w:cnfStyle w:val="000001000000" w:firstRow="0" w:lastRow="0" w:firstColumn="0" w:lastColumn="0" w:oddVBand="0" w:evenVBand="1" w:oddHBand="0" w:evenHBand="0" w:firstRowFirstColumn="0" w:firstRowLastColumn="0" w:lastRowFirstColumn="0" w:lastRowLastColumn="0"/>
-            <w:tcW w:w="2126" w:type="dxa"/>
+            <w:tcW w:w="1183" w:type="dxa"/>
             <w:tcBorders>
               <w:top w:val="single" w:sz="12" w:space="0" w:color="auto"/>
               <w:bottom w:val="single" w:sz="12" w:space="0" w:color="A5A5A5" w:themeColor="accent3"/>
@@ -222,7 +223,7 @@
         <w:tc>
           <w:tcPr>
             <w:cnfStyle w:val="000010000000" w:firstRow="0" w:lastRow="0" w:firstColumn="0" w:lastColumn="0" w:oddVBand="1" w:evenVBand="0" w:oddHBand="0" w:evenHBand="0" w:firstRowFirstColumn="0" w:firstRowLastColumn="0" w:lastRowFirstColumn="0" w:lastRowLastColumn="0"/>
-            <w:tcW w:w="2406" w:type="dxa"/>
+            <w:tcW w:w="1323" w:type="dxa"/>
             <w:tcBorders>
               <w:top w:val="single" w:sz="12" w:space="0" w:color="auto"/>
               <w:bottom w:val="single" w:sz="12" w:space="0" w:color="A5A5A5" w:themeColor="accent3"/>
@@ -240,7 +241,7 @@
         <w:tc>
           <w:tcPr>
             <w:cnfStyle w:val="000001000000" w:firstRow="0" w:lastRow="0" w:firstColumn="0" w:lastColumn="0" w:oddVBand="0" w:evenVBand="1" w:oddHBand="0" w:evenHBand="0" w:firstRowFirstColumn="0" w:firstRowLastColumn="0" w:lastRowFirstColumn="0" w:lastRowLastColumn="0"/>
-            <w:tcW w:w="1273" w:type="dxa"/>
+            <w:tcW w:w="756" w:type="dxa"/>
             <w:tcBorders>
               <w:top w:val="single" w:sz="12" w:space="0" w:color="auto"/>
               <w:bottom w:val="single" w:sz="12" w:space="0" w:color="A5A5A5" w:themeColor="accent3"/>
@@ -258,7 +259,7 @@
         <w:tc>
           <w:tcPr>
             <w:cnfStyle w:val="000010000000" w:firstRow="0" w:lastRow="0" w:firstColumn="0" w:lastColumn="0" w:oddVBand="1" w:evenVBand="0" w:oddHBand="0" w:evenHBand="0" w:firstRowFirstColumn="0" w:firstRowLastColumn="0" w:lastRowFirstColumn="0" w:lastRowLastColumn="0"/>
-            <w:tcW w:w="1416" w:type="dxa"/>
+            <w:tcW w:w="827" w:type="dxa"/>
             <w:tcBorders>
               <w:top w:val="single" w:sz="12" w:space="0" w:color="auto"/>
               <w:bottom w:val="single" w:sz="12" w:space="0" w:color="A5A5A5" w:themeColor="accent3"/>
@@ -276,7 +277,7 @@
         <w:tc>
           <w:tcPr>
             <w:cnfStyle w:val="000001000000" w:firstRow="0" w:lastRow="0" w:firstColumn="0" w:lastColumn="0" w:oddVBand="0" w:evenVBand="1" w:oddHBand="0" w:evenHBand="0" w:firstRowFirstColumn="0" w:firstRowLastColumn="0" w:lastRowFirstColumn="0" w:lastRowLastColumn="0"/>
-            <w:tcW w:w="998" w:type="dxa"/>
+            <w:tcW w:w="618" w:type="dxa"/>
             <w:tcBorders>
               <w:top w:val="single" w:sz="12" w:space="0" w:color="auto"/>
               <w:bottom w:val="single" w:sz="12" w:space="0" w:color="A5A5A5" w:themeColor="accent3"/>
@@ -299,7 +300,7 @@
         <w:tc>
           <w:tcPr>
             <w:cnfStyle w:val="000010000000" w:firstRow="0" w:lastRow="0" w:firstColumn="0" w:lastColumn="0" w:oddVBand="1" w:evenVBand="0" w:oddHBand="0" w:evenHBand="0" w:firstRowFirstColumn="0" w:firstRowLastColumn="0" w:lastRowFirstColumn="0" w:lastRowLastColumn="0"/>
-            <w:tcW w:w="1422" w:type="dxa"/>
+            <w:tcW w:w="830" w:type="dxa"/>
             <w:tcBorders>
               <w:top w:val="single" w:sz="12" w:space="0" w:color="A5A5A5" w:themeColor="accent3"/>
             </w:tcBorders>
@@ -313,7 +314,7 @@
         <w:tc>
           <w:tcPr>
             <w:cnfStyle w:val="000001000000" w:firstRow="0" w:lastRow="0" w:firstColumn="0" w:lastColumn="0" w:oddVBand="0" w:evenVBand="1" w:oddHBand="0" w:evenHBand="0" w:firstRowFirstColumn="0" w:firstRowLastColumn="0" w:lastRowFirstColumn="0" w:lastRowLastColumn="0"/>
-            <w:tcW w:w="1416" w:type="dxa"/>
+            <w:tcW w:w="827" w:type="dxa"/>
             <w:tcBorders>
               <w:top w:val="single" w:sz="12" w:space="0" w:color="A5A5A5" w:themeColor="accent3"/>
             </w:tcBorders>
@@ -327,7 +328,7 @@
         <w:tc>
           <w:tcPr>
             <w:cnfStyle w:val="000010000000" w:firstRow="0" w:lastRow="0" w:firstColumn="0" w:lastColumn="0" w:oddVBand="1" w:evenVBand="0" w:oddHBand="0" w:evenHBand="0" w:firstRowFirstColumn="0" w:firstRowLastColumn="0" w:lastRowFirstColumn="0" w:lastRowLastColumn="0"/>
-            <w:tcW w:w="1132" w:type="dxa"/>
+            <w:tcW w:w="685" w:type="dxa"/>
             <w:tcBorders>
               <w:top w:val="single" w:sz="12" w:space="0" w:color="A5A5A5" w:themeColor="accent3"/>
             </w:tcBorders>
@@ -341,7 +342,7 @@
         <w:tc>
           <w:tcPr>
             <w:cnfStyle w:val="000001000000" w:firstRow="0" w:lastRow="0" w:firstColumn="0" w:lastColumn="0" w:oddVBand="0" w:evenVBand="1" w:oddHBand="0" w:evenHBand="0" w:firstRowFirstColumn="0" w:firstRowLastColumn="0" w:lastRowFirstColumn="0" w:lastRowLastColumn="0"/>
-            <w:tcW w:w="991" w:type="dxa"/>
+            <w:tcW w:w="614" w:type="dxa"/>
             <w:tcBorders>
               <w:top w:val="single" w:sz="12" w:space="0" w:color="A5A5A5" w:themeColor="accent3"/>
             </w:tcBorders>
@@ -355,7 +356,7 @@
         <w:tc>
           <w:tcPr>
             <w:cnfStyle w:val="000010000000" w:firstRow="0" w:lastRow="0" w:firstColumn="0" w:lastColumn="0" w:oddVBand="1" w:evenVBand="0" w:oddHBand="0" w:evenHBand="0" w:firstRowFirstColumn="0" w:firstRowLastColumn="0" w:lastRowFirstColumn="0" w:lastRowLastColumn="0"/>
-            <w:tcW w:w="1555" w:type="dxa"/>
+            <w:tcW w:w="897" w:type="dxa"/>
             <w:tcBorders>
               <w:top w:val="single" w:sz="12" w:space="0" w:color="A5A5A5" w:themeColor="accent3"/>
             </w:tcBorders>
@@ -369,7 +370,7 @@
         <w:tc>
           <w:tcPr>
             <w:cnfStyle w:val="000001000000" w:firstRow="0" w:lastRow="0" w:firstColumn="0" w:lastColumn="0" w:oddVBand="0" w:evenVBand="1" w:oddHBand="0" w:evenHBand="0" w:firstRowFirstColumn="0" w:firstRowLastColumn="0" w:lastRowFirstColumn="0" w:lastRowLastColumn="0"/>
-            <w:tcW w:w="2126" w:type="dxa"/>
+            <w:tcW w:w="1183" w:type="dxa"/>
             <w:tcBorders>
               <w:top w:val="single" w:sz="12" w:space="0" w:color="A5A5A5" w:themeColor="accent3"/>
             </w:tcBorders>
@@ -383,7 +384,7 @@
         <w:tc>
           <w:tcPr>
             <w:cnfStyle w:val="000010000000" w:firstRow="0" w:lastRow="0" w:firstColumn="0" w:lastColumn="0" w:oddVBand="1" w:evenVBand="0" w:oddHBand="0" w:evenHBand="0" w:firstRowFirstColumn="0" w:firstRowLastColumn="0" w:lastRowFirstColumn="0" w:lastRowLastColumn="0"/>
-            <w:tcW w:w="2406" w:type="dxa"/>
+            <w:tcW w:w="1323" w:type="dxa"/>
             <w:tcBorders>
               <w:top w:val="single" w:sz="12" w:space="0" w:color="A5A5A5" w:themeColor="accent3"/>
             </w:tcBorders>
@@ -397,7 +398,7 @@
         <w:tc>
           <w:tcPr>
             <w:cnfStyle w:val="000001000000" w:firstRow="0" w:lastRow="0" w:firstColumn="0" w:lastColumn="0" w:oddVBand="0" w:evenVBand="1" w:oddHBand="0" w:evenHBand="0" w:firstRowFirstColumn="0" w:firstRowLastColumn="0" w:lastRowFirstColumn="0" w:lastRowLastColumn="0"/>
-            <w:tcW w:w="1273" w:type="dxa"/>
+            <w:tcW w:w="756" w:type="dxa"/>
             <w:tcBorders>
               <w:top w:val="single" w:sz="12" w:space="0" w:color="A5A5A5" w:themeColor="accent3"/>
             </w:tcBorders>
@@ -411,7 +412,7 @@
         <w:tc>
           <w:tcPr>
             <w:cnfStyle w:val="000010000000" w:firstRow="0" w:lastRow="0" w:firstColumn="0" w:lastColumn="0" w:oddVBand="1" w:evenVBand="0" w:oddHBand="0" w:evenHBand="0" w:firstRowFirstColumn="0" w:firstRowLastColumn="0" w:lastRowFirstColumn="0" w:lastRowLastColumn="0"/>
-            <w:tcW w:w="1416" w:type="dxa"/>
+            <w:tcW w:w="827" w:type="dxa"/>
             <w:tcBorders>
               <w:top w:val="single" w:sz="12" w:space="0" w:color="A5A5A5" w:themeColor="accent3"/>
             </w:tcBorders>
@@ -425,7 +426,7 @@
         <w:tc>
           <w:tcPr>
             <w:cnfStyle w:val="000001000000" w:firstRow="0" w:lastRow="0" w:firstColumn="0" w:lastColumn="0" w:oddVBand="0" w:evenVBand="1" w:oddHBand="0" w:evenHBand="0" w:firstRowFirstColumn="0" w:firstRowLastColumn="0" w:lastRowFirstColumn="0" w:lastRowLastColumn="0"/>
-            <w:tcW w:w="998" w:type="dxa"/>
+            <w:tcW w:w="618" w:type="dxa"/>
             <w:tcBorders>
               <w:top w:val="single" w:sz="12" w:space="0" w:color="A5A5A5" w:themeColor="accent3"/>
             </w:tcBorders>
@@ -444,7 +445,7 @@
         <w:tc>
           <w:tcPr>
             <w:cnfStyle w:val="000010000000" w:firstRow="0" w:lastRow="0" w:firstColumn="0" w:lastColumn="0" w:oddVBand="1" w:evenVBand="0" w:oddHBand="0" w:evenHBand="0" w:firstRowFirstColumn="0" w:firstRowLastColumn="0" w:lastRowFirstColumn="0" w:lastRowLastColumn="0"/>
-            <w:tcW w:w="1422" w:type="dxa"/>
+            <w:tcW w:w="830" w:type="dxa"/>
           </w:tcPr>
           <w:p>
             <w:pPr>
@@ -458,100 +459,127 @@
         <w:tc>
           <w:tcPr>
             <w:cnfStyle w:val="000001000000" w:firstRow="0" w:lastRow="0" w:firstColumn="0" w:lastColumn="0" w:oddVBand="0" w:evenVBand="1" w:oddHBand="0" w:evenHBand="0" w:firstRowFirstColumn="0" w:firstRowLastColumn="0" w:lastRowFirstColumn="0" w:lastRowLastColumn="0"/>
-            <w:tcW w:w="1416" w:type="dxa"/>
-          </w:tcPr>
-          <w:p>
-            <w:pPr>
-              <w:pStyle w:val="TableDataCell"/>
-            </w:pPr>
-          </w:p>
-        </w:tc>
-        <w:tc>
-          <w:tcPr>
-            <w:cnfStyle w:val="000010000000" w:firstRow="0" w:lastRow="0" w:firstColumn="0" w:lastColumn="0" w:oddVBand="1" w:evenVBand="0" w:oddHBand="0" w:evenHBand="0" w:firstRowFirstColumn="0" w:firstRowLastColumn="0" w:lastRowFirstColumn="0" w:lastRowLastColumn="0"/>
-            <w:tcW w:w="1132" w:type="dxa"/>
-          </w:tcPr>
-          <w:p>
-            <w:pPr>
-              <w:pStyle w:val="TableDataCell"/>
-            </w:pPr>
-          </w:p>
-        </w:tc>
-        <w:tc>
-          <w:tcPr>
-            <w:cnfStyle w:val="000001000000" w:firstRow="0" w:lastRow="0" w:firstColumn="0" w:lastColumn="0" w:oddVBand="0" w:evenVBand="1" w:oddHBand="0" w:evenHBand="0" w:firstRowFirstColumn="0" w:firstRowLastColumn="0" w:lastRowFirstColumn="0" w:lastRowLastColumn="0"/>
-            <w:tcW w:w="991" w:type="dxa"/>
-          </w:tcPr>
-          <w:p>
-            <w:pPr>
-              <w:pStyle w:val="TableDataCell"/>
-            </w:pPr>
-          </w:p>
-        </w:tc>
-        <w:tc>
-          <w:tcPr>
-            <w:cnfStyle w:val="000010000000" w:firstRow="0" w:lastRow="0" w:firstColumn="0" w:lastColumn="0" w:oddVBand="1" w:evenVBand="0" w:oddHBand="0" w:evenHBand="0" w:firstRowFirstColumn="0" w:firstRowLastColumn="0" w:lastRowFirstColumn="0" w:lastRowLastColumn="0"/>
-            <w:tcW w:w="1555" w:type="dxa"/>
-          </w:tcPr>
-          <w:p>
-            <w:pPr>
-              <w:pStyle w:val="TableDataCell"/>
-            </w:pPr>
-          </w:p>
-        </w:tc>
-        <w:tc>
-          <w:tcPr>
-            <w:cnfStyle w:val="000001000000" w:firstRow="0" w:lastRow="0" w:firstColumn="0" w:lastColumn="0" w:oddVBand="0" w:evenVBand="1" w:oddHBand="0" w:evenHBand="0" w:firstRowFirstColumn="0" w:firstRowLastColumn="0" w:lastRowFirstColumn="0" w:lastRowLastColumn="0"/>
-            <w:tcW w:w="2126" w:type="dxa"/>
-          </w:tcPr>
-          <w:p>
-            <w:pPr>
-              <w:pStyle w:val="TableDataCell"/>
-            </w:pPr>
-          </w:p>
-        </w:tc>
-        <w:tc>
-          <w:tcPr>
-            <w:cnfStyle w:val="000010000000" w:firstRow="0" w:lastRow="0" w:firstColumn="0" w:lastColumn="0" w:oddVBand="1" w:evenVBand="0" w:oddHBand="0" w:evenHBand="0" w:firstRowFirstColumn="0" w:firstRowLastColumn="0" w:lastRowFirstColumn="0" w:lastRowLastColumn="0"/>
-            <w:tcW w:w="2406" w:type="dxa"/>
-          </w:tcPr>
-          <w:p>
-            <w:pPr>
-              <w:pStyle w:val="TableDataCell"/>
-            </w:pPr>
-          </w:p>
-        </w:tc>
-        <w:tc>
-          <w:tcPr>
-            <w:cnfStyle w:val="000001000000" w:firstRow="0" w:lastRow="0" w:firstColumn="0" w:lastColumn="0" w:oddVBand="0" w:evenVBand="1" w:oddHBand="0" w:evenHBand="0" w:firstRowFirstColumn="0" w:firstRowLastColumn="0" w:lastRowFirstColumn="0" w:lastRowLastColumn="0"/>
-            <w:tcW w:w="1273" w:type="dxa"/>
-          </w:tcPr>
-          <w:p>
-            <w:pPr>
-              <w:pStyle w:val="TableDataCell"/>
-            </w:pPr>
-          </w:p>
-        </w:tc>
-        <w:tc>
-          <w:tcPr>
-            <w:cnfStyle w:val="000010000000" w:firstRow="0" w:lastRow="0" w:firstColumn="0" w:lastColumn="0" w:oddVBand="1" w:evenVBand="0" w:oddHBand="0" w:evenHBand="0" w:firstRowFirstColumn="0" w:firstRowLastColumn="0" w:lastRowFirstColumn="0" w:lastRowLastColumn="0"/>
-            <w:tcW w:w="1416" w:type="dxa"/>
-          </w:tcPr>
-          <w:p>
-            <w:pPr>
-              <w:pStyle w:val="TableDataCell"/>
-            </w:pPr>
-          </w:p>
-        </w:tc>
-        <w:tc>
-          <w:tcPr>
-            <w:cnfStyle w:val="000001000000" w:firstRow="0" w:lastRow="0" w:firstColumn="0" w:lastColumn="0" w:oddVBand="0" w:evenVBand="1" w:oddHBand="0" w:evenHBand="0" w:firstRowFirstColumn="0" w:firstRowLastColumn="0" w:lastRowFirstColumn="0" w:lastRowLastColumn="0"/>
-            <w:tcW w:w="998" w:type="dxa"/>
-          </w:tcPr>
-          <w:p>
-            <w:pPr>
-              <w:pStyle w:val="TableDataCell"/>
-            </w:pPr>
+            <w:tcW w:w="827" w:type="dxa"/>
+          </w:tcPr>
+          <w:p>
+            <w:pPr>
+              <w:pStyle w:val="TableDataCell"/>
+            </w:pPr>
+            <w:r>
+              <w:t>1</w:t>
+            </w:r>
+          </w:p>
+        </w:tc>
+        <w:tc>
+          <w:tcPr>
+            <w:cnfStyle w:val="000010000000" w:firstRow="0" w:lastRow="0" w:firstColumn="0" w:lastColumn="0" w:oddVBand="1" w:evenVBand="0" w:oddHBand="0" w:evenHBand="0" w:firstRowFirstColumn="0" w:firstRowLastColumn="0" w:lastRowFirstColumn="0" w:lastRowLastColumn="0"/>
+            <w:tcW w:w="685" w:type="dxa"/>
+          </w:tcPr>
+          <w:p>
+            <w:pPr>
+              <w:pStyle w:val="TableDataCell"/>
+            </w:pPr>
+            <w:r>
+              <w:t>1</w:t>
+            </w:r>
+          </w:p>
+        </w:tc>
+        <w:tc>
+          <w:tcPr>
+            <w:cnfStyle w:val="000001000000" w:firstRow="0" w:lastRow="0" w:firstColumn="0" w:lastColumn="0" w:oddVBand="0" w:evenVBand="1" w:oddHBand="0" w:evenHBand="0" w:firstRowFirstColumn="0" w:firstRowLastColumn="0" w:lastRowFirstColumn="0" w:lastRowLastColumn="0"/>
+            <w:tcW w:w="614" w:type="dxa"/>
+          </w:tcPr>
+          <w:p>
+            <w:pPr>
+              <w:pStyle w:val="TableDataCell"/>
+            </w:pPr>
+            <w:r>
+              <w:t>1</w:t>
+            </w:r>
+          </w:p>
+        </w:tc>
+        <w:tc>
+          <w:tcPr>
+            <w:cnfStyle w:val="000010000000" w:firstRow="0" w:lastRow="0" w:firstColumn="0" w:lastColumn="0" w:oddVBand="1" w:evenVBand="0" w:oddHBand="0" w:evenHBand="0" w:firstRowFirstColumn="0" w:firstRowLastColumn="0" w:lastRowFirstColumn="0" w:lastRowLastColumn="0"/>
+            <w:tcW w:w="897" w:type="dxa"/>
+          </w:tcPr>
+          <w:p>
+            <w:pPr>
+              <w:pStyle w:val="TableDataCell"/>
+            </w:pPr>
+            <w:r>
+              <w:t>1</w:t>
+            </w:r>
+          </w:p>
+        </w:tc>
+        <w:tc>
+          <w:tcPr>
+            <w:cnfStyle w:val="000001000000" w:firstRow="0" w:lastRow="0" w:firstColumn="0" w:lastColumn="0" w:oddVBand="0" w:evenVBand="1" w:oddHBand="0" w:evenHBand="0" w:firstRowFirstColumn="0" w:firstRowLastColumn="0" w:lastRowFirstColumn="0" w:lastRowLastColumn="0"/>
+            <w:tcW w:w="1183" w:type="dxa"/>
+          </w:tcPr>
+          <w:p>
+            <w:pPr>
+              <w:pStyle w:val="TableDataCell"/>
+            </w:pPr>
+            <w:r>
+              <w:t>1</w:t>
+            </w:r>
+          </w:p>
+        </w:tc>
+        <w:tc>
+          <w:tcPr>
+            <w:cnfStyle w:val="000010000000" w:firstRow="0" w:lastRow="0" w:firstColumn="0" w:lastColumn="0" w:oddVBand="1" w:evenVBand="0" w:oddHBand="0" w:evenHBand="0" w:firstRowFirstColumn="0" w:firstRowLastColumn="0" w:lastRowFirstColumn="0" w:lastRowLastColumn="0"/>
+            <w:tcW w:w="1323" w:type="dxa"/>
+          </w:tcPr>
+          <w:p>
+            <w:pPr>
+              <w:pStyle w:val="TableDataCell"/>
+            </w:pPr>
+            <w:r>
+              <w:t>1</w:t>
+            </w:r>
+          </w:p>
+        </w:tc>
+        <w:tc>
+          <w:tcPr>
+            <w:cnfStyle w:val="000001000000" w:firstRow="0" w:lastRow="0" w:firstColumn="0" w:lastColumn="0" w:oddVBand="0" w:evenVBand="1" w:oddHBand="0" w:evenHBand="0" w:firstRowFirstColumn="0" w:firstRowLastColumn="0" w:lastRowFirstColumn="0" w:lastRowLastColumn="0"/>
+            <w:tcW w:w="756" w:type="dxa"/>
+          </w:tcPr>
+          <w:p>
+            <w:pPr>
+              <w:pStyle w:val="TableDataCell"/>
+            </w:pPr>
+            <w:r>
+              <w:t>1</w:t>
+            </w:r>
+          </w:p>
+        </w:tc>
+        <w:tc>
+          <w:tcPr>
+            <w:cnfStyle w:val="000010000000" w:firstRow="0" w:lastRow="0" w:firstColumn="0" w:lastColumn="0" w:oddVBand="1" w:evenVBand="0" w:oddHBand="0" w:evenHBand="0" w:firstRowFirstColumn="0" w:firstRowLastColumn="0" w:lastRowFirstColumn="0" w:lastRowLastColumn="0"/>
+            <w:tcW w:w="827" w:type="dxa"/>
+          </w:tcPr>
+          <w:p>
+            <w:pPr>
+              <w:pStyle w:val="TableDataCell"/>
+            </w:pPr>
+            <w:r>
+              <w:t>1</w:t>
+            </w:r>
+          </w:p>
+        </w:tc>
+        <w:tc>
+          <w:tcPr>
+            <w:cnfStyle w:val="000001000000" w:firstRow="0" w:lastRow="0" w:firstColumn="0" w:lastColumn="0" w:oddVBand="0" w:evenVBand="1" w:oddHBand="0" w:evenHBand="0" w:firstRowFirstColumn="0" w:firstRowLastColumn="0" w:lastRowFirstColumn="0" w:lastRowLastColumn="0"/>
+            <w:tcW w:w="618" w:type="dxa"/>
+          </w:tcPr>
+          <w:p>
+            <w:pPr>
+              <w:pStyle w:val="TableDataCell"/>
+            </w:pPr>
+            <w:r>
+              <w:t>1</w:t>
+            </w:r>
           </w:p>
         </w:tc>
       </w:tr>
@@ -559,7 +587,7 @@
         <w:tc>
           <w:tcPr>
             <w:cnfStyle w:val="000010000000" w:firstRow="0" w:lastRow="0" w:firstColumn="0" w:lastColumn="0" w:oddVBand="1" w:evenVBand="0" w:oddHBand="0" w:evenHBand="0" w:firstRowFirstColumn="0" w:firstRowLastColumn="0" w:lastRowFirstColumn="0" w:lastRowLastColumn="0"/>
-            <w:tcW w:w="1422" w:type="dxa"/>
+            <w:tcW w:w="830" w:type="dxa"/>
           </w:tcPr>
           <w:p>
             <w:pPr>
@@ -573,100 +601,127 @@
         <w:tc>
           <w:tcPr>
             <w:cnfStyle w:val="000001000000" w:firstRow="0" w:lastRow="0" w:firstColumn="0" w:lastColumn="0" w:oddVBand="0" w:evenVBand="1" w:oddHBand="0" w:evenHBand="0" w:firstRowFirstColumn="0" w:firstRowLastColumn="0" w:lastRowFirstColumn="0" w:lastRowLastColumn="0"/>
-            <w:tcW w:w="1416" w:type="dxa"/>
-          </w:tcPr>
-          <w:p>
-            <w:pPr>
-              <w:pStyle w:val="TableDataCell"/>
-            </w:pPr>
-          </w:p>
-        </w:tc>
-        <w:tc>
-          <w:tcPr>
-            <w:cnfStyle w:val="000010000000" w:firstRow="0" w:lastRow="0" w:firstColumn="0" w:lastColumn="0" w:oddVBand="1" w:evenVBand="0" w:oddHBand="0" w:evenHBand="0" w:firstRowFirstColumn="0" w:firstRowLastColumn="0" w:lastRowFirstColumn="0" w:lastRowLastColumn="0"/>
-            <w:tcW w:w="1132" w:type="dxa"/>
-          </w:tcPr>
-          <w:p>
-            <w:pPr>
-              <w:pStyle w:val="TableDataCell"/>
-            </w:pPr>
-          </w:p>
-        </w:tc>
-        <w:tc>
-          <w:tcPr>
-            <w:cnfStyle w:val="000001000000" w:firstRow="0" w:lastRow="0" w:firstColumn="0" w:lastColumn="0" w:oddVBand="0" w:evenVBand="1" w:oddHBand="0" w:evenHBand="0" w:firstRowFirstColumn="0" w:firstRowLastColumn="0" w:lastRowFirstColumn="0" w:lastRowLastColumn="0"/>
-            <w:tcW w:w="991" w:type="dxa"/>
-          </w:tcPr>
-          <w:p>
-            <w:pPr>
-              <w:pStyle w:val="TableDataCell"/>
-            </w:pPr>
-          </w:p>
-        </w:tc>
-        <w:tc>
-          <w:tcPr>
-            <w:cnfStyle w:val="000010000000" w:firstRow="0" w:lastRow="0" w:firstColumn="0" w:lastColumn="0" w:oddVBand="1" w:evenVBand="0" w:oddHBand="0" w:evenHBand="0" w:firstRowFirstColumn="0" w:firstRowLastColumn="0" w:lastRowFirstColumn="0" w:lastRowLastColumn="0"/>
-            <w:tcW w:w="1555" w:type="dxa"/>
-          </w:tcPr>
-          <w:p>
-            <w:pPr>
-              <w:pStyle w:val="TableDataCell"/>
-            </w:pPr>
-          </w:p>
-        </w:tc>
-        <w:tc>
-          <w:tcPr>
-            <w:cnfStyle w:val="000001000000" w:firstRow="0" w:lastRow="0" w:firstColumn="0" w:lastColumn="0" w:oddVBand="0" w:evenVBand="1" w:oddHBand="0" w:evenHBand="0" w:firstRowFirstColumn="0" w:firstRowLastColumn="0" w:lastRowFirstColumn="0" w:lastRowLastColumn="0"/>
-            <w:tcW w:w="2126" w:type="dxa"/>
-          </w:tcPr>
-          <w:p>
-            <w:pPr>
-              <w:pStyle w:val="TableDataCell"/>
-            </w:pPr>
-          </w:p>
-        </w:tc>
-        <w:tc>
-          <w:tcPr>
-            <w:cnfStyle w:val="000010000000" w:firstRow="0" w:lastRow="0" w:firstColumn="0" w:lastColumn="0" w:oddVBand="1" w:evenVBand="0" w:oddHBand="0" w:evenHBand="0" w:firstRowFirstColumn="0" w:firstRowLastColumn="0" w:lastRowFirstColumn="0" w:lastRowLastColumn="0"/>
-            <w:tcW w:w="2406" w:type="dxa"/>
-          </w:tcPr>
-          <w:p>
-            <w:pPr>
-              <w:pStyle w:val="TableDataCell"/>
-            </w:pPr>
-          </w:p>
-        </w:tc>
-        <w:tc>
-          <w:tcPr>
-            <w:cnfStyle w:val="000001000000" w:firstRow="0" w:lastRow="0" w:firstColumn="0" w:lastColumn="0" w:oddVBand="0" w:evenVBand="1" w:oddHBand="0" w:evenHBand="0" w:firstRowFirstColumn="0" w:firstRowLastColumn="0" w:lastRowFirstColumn="0" w:lastRowLastColumn="0"/>
-            <w:tcW w:w="1273" w:type="dxa"/>
-          </w:tcPr>
-          <w:p>
-            <w:pPr>
-              <w:pStyle w:val="TableDataCell"/>
-            </w:pPr>
-          </w:p>
-        </w:tc>
-        <w:tc>
-          <w:tcPr>
-            <w:cnfStyle w:val="000010000000" w:firstRow="0" w:lastRow="0" w:firstColumn="0" w:lastColumn="0" w:oddVBand="1" w:evenVBand="0" w:oddHBand="0" w:evenHBand="0" w:firstRowFirstColumn="0" w:firstRowLastColumn="0" w:lastRowFirstColumn="0" w:lastRowLastColumn="0"/>
-            <w:tcW w:w="1416" w:type="dxa"/>
-          </w:tcPr>
-          <w:p>
-            <w:pPr>
-              <w:pStyle w:val="TableDataCell"/>
-            </w:pPr>
-          </w:p>
-        </w:tc>
-        <w:tc>
-          <w:tcPr>
-            <w:cnfStyle w:val="000001000000" w:firstRow="0" w:lastRow="0" w:firstColumn="0" w:lastColumn="0" w:oddVBand="0" w:evenVBand="1" w:oddHBand="0" w:evenHBand="0" w:firstRowFirstColumn="0" w:firstRowLastColumn="0" w:lastRowFirstColumn="0" w:lastRowLastColumn="0"/>
-            <w:tcW w:w="998" w:type="dxa"/>
-          </w:tcPr>
-          <w:p>
-            <w:pPr>
-              <w:pStyle w:val="TableDataCell"/>
-            </w:pPr>
+            <w:tcW w:w="827" w:type="dxa"/>
+          </w:tcPr>
+          <w:p>
+            <w:pPr>
+              <w:pStyle w:val="TableDataCell"/>
+            </w:pPr>
+            <w:r>
+              <w:t>2</w:t>
+            </w:r>
+          </w:p>
+        </w:tc>
+        <w:tc>
+          <w:tcPr>
+            <w:cnfStyle w:val="000010000000" w:firstRow="0" w:lastRow="0" w:firstColumn="0" w:lastColumn="0" w:oddVBand="1" w:evenVBand="0" w:oddHBand="0" w:evenHBand="0" w:firstRowFirstColumn="0" w:firstRowLastColumn="0" w:lastRowFirstColumn="0" w:lastRowLastColumn="0"/>
+            <w:tcW w:w="685" w:type="dxa"/>
+          </w:tcPr>
+          <w:p>
+            <w:pPr>
+              <w:pStyle w:val="TableDataCell"/>
+            </w:pPr>
+            <w:r>
+              <w:t>2</w:t>
+            </w:r>
+          </w:p>
+        </w:tc>
+        <w:tc>
+          <w:tcPr>
+            <w:cnfStyle w:val="000001000000" w:firstRow="0" w:lastRow="0" w:firstColumn="0" w:lastColumn="0" w:oddVBand="0" w:evenVBand="1" w:oddHBand="0" w:evenHBand="0" w:firstRowFirstColumn="0" w:firstRowLastColumn="0" w:lastRowFirstColumn="0" w:lastRowLastColumn="0"/>
+            <w:tcW w:w="614" w:type="dxa"/>
+          </w:tcPr>
+          <w:p>
+            <w:pPr>
+              <w:pStyle w:val="TableDataCell"/>
+            </w:pPr>
+            <w:r>
+              <w:t>2</w:t>
+            </w:r>
+          </w:p>
+        </w:tc>
+        <w:tc>
+          <w:tcPr>
+            <w:cnfStyle w:val="000010000000" w:firstRow="0" w:lastRow="0" w:firstColumn="0" w:lastColumn="0" w:oddVBand="1" w:evenVBand="0" w:oddHBand="0" w:evenHBand="0" w:firstRowFirstColumn="0" w:firstRowLastColumn="0" w:lastRowFirstColumn="0" w:lastRowLastColumn="0"/>
+            <w:tcW w:w="897" w:type="dxa"/>
+          </w:tcPr>
+          <w:p>
+            <w:pPr>
+              <w:pStyle w:val="TableDataCell"/>
+            </w:pPr>
+            <w:r>
+              <w:t>2</w:t>
+            </w:r>
+          </w:p>
+        </w:tc>
+        <w:tc>
+          <w:tcPr>
+            <w:cnfStyle w:val="000001000000" w:firstRow="0" w:lastRow="0" w:firstColumn="0" w:lastColumn="0" w:oddVBand="0" w:evenVBand="1" w:oddHBand="0" w:evenHBand="0" w:firstRowFirstColumn="0" w:firstRowLastColumn="0" w:lastRowFirstColumn="0" w:lastRowLastColumn="0"/>
+            <w:tcW w:w="1183" w:type="dxa"/>
+          </w:tcPr>
+          <w:p>
+            <w:pPr>
+              <w:pStyle w:val="TableDataCell"/>
+            </w:pPr>
+            <w:r>
+              <w:t>2</w:t>
+            </w:r>
+          </w:p>
+        </w:tc>
+        <w:tc>
+          <w:tcPr>
+            <w:cnfStyle w:val="000010000000" w:firstRow="0" w:lastRow="0" w:firstColumn="0" w:lastColumn="0" w:oddVBand="1" w:evenVBand="0" w:oddHBand="0" w:evenHBand="0" w:firstRowFirstColumn="0" w:firstRowLastColumn="0" w:lastRowFirstColumn="0" w:lastRowLastColumn="0"/>
+            <w:tcW w:w="1323" w:type="dxa"/>
+          </w:tcPr>
+          <w:p>
+            <w:pPr>
+              <w:pStyle w:val="TableDataCell"/>
+            </w:pPr>
+            <w:r>
+              <w:t>2</w:t>
+            </w:r>
+          </w:p>
+        </w:tc>
+        <w:tc>
+          <w:tcPr>
+            <w:cnfStyle w:val="000001000000" w:firstRow="0" w:lastRow="0" w:firstColumn="0" w:lastColumn="0" w:oddVBand="0" w:evenVBand="1" w:oddHBand="0" w:evenHBand="0" w:firstRowFirstColumn="0" w:firstRowLastColumn="0" w:lastRowFirstColumn="0" w:lastRowLastColumn="0"/>
+            <w:tcW w:w="756" w:type="dxa"/>
+          </w:tcPr>
+          <w:p>
+            <w:pPr>
+              <w:pStyle w:val="TableDataCell"/>
+            </w:pPr>
+            <w:r>
+              <w:t>2</w:t>
+            </w:r>
+          </w:p>
+        </w:tc>
+        <w:tc>
+          <w:tcPr>
+            <w:cnfStyle w:val="000010000000" w:firstRow="0" w:lastRow="0" w:firstColumn="0" w:lastColumn="0" w:oddVBand="1" w:evenVBand="0" w:oddHBand="0" w:evenHBand="0" w:firstRowFirstColumn="0" w:firstRowLastColumn="0" w:lastRowFirstColumn="0" w:lastRowLastColumn="0"/>
+            <w:tcW w:w="827" w:type="dxa"/>
+          </w:tcPr>
+          <w:p>
+            <w:pPr>
+              <w:pStyle w:val="TableDataCell"/>
+            </w:pPr>
+            <w:r>
+              <w:t>2</w:t>
+            </w:r>
+          </w:p>
+        </w:tc>
+        <w:tc>
+          <w:tcPr>
+            <w:cnfStyle w:val="000001000000" w:firstRow="0" w:lastRow="0" w:firstColumn="0" w:lastColumn="0" w:oddVBand="0" w:evenVBand="1" w:oddHBand="0" w:evenHBand="0" w:firstRowFirstColumn="0" w:firstRowLastColumn="0" w:lastRowFirstColumn="0" w:lastRowLastColumn="0"/>
+            <w:tcW w:w="618" w:type="dxa"/>
+          </w:tcPr>
+          <w:p>
+            <w:pPr>
+              <w:pStyle w:val="TableDataCell"/>
+            </w:pPr>
+            <w:r>
+              <w:t>2</w:t>
+            </w:r>
           </w:p>
         </w:tc>
       </w:tr>
@@ -677,7 +732,7 @@
         <w:tc>
           <w:tcPr>
             <w:cnfStyle w:val="000010000000" w:firstRow="0" w:lastRow="0" w:firstColumn="0" w:lastColumn="0" w:oddVBand="1" w:evenVBand="0" w:oddHBand="0" w:evenHBand="0" w:firstRowFirstColumn="0" w:firstRowLastColumn="0" w:lastRowFirstColumn="0" w:lastRowLastColumn="0"/>
-            <w:tcW w:w="1422" w:type="dxa"/>
+            <w:tcW w:w="830" w:type="dxa"/>
           </w:tcPr>
           <w:p>
             <w:pPr>
@@ -691,100 +746,127 @@
         <w:tc>
           <w:tcPr>
             <w:cnfStyle w:val="000001000000" w:firstRow="0" w:lastRow="0" w:firstColumn="0" w:lastColumn="0" w:oddVBand="0" w:evenVBand="1" w:oddHBand="0" w:evenHBand="0" w:firstRowFirstColumn="0" w:firstRowLastColumn="0" w:lastRowFirstColumn="0" w:lastRowLastColumn="0"/>
-            <w:tcW w:w="1416" w:type="dxa"/>
-          </w:tcPr>
-          <w:p>
-            <w:pPr>
-              <w:pStyle w:val="TableDataCell"/>
-            </w:pPr>
-          </w:p>
-        </w:tc>
-        <w:tc>
-          <w:tcPr>
-            <w:cnfStyle w:val="000010000000" w:firstRow="0" w:lastRow="0" w:firstColumn="0" w:lastColumn="0" w:oddVBand="1" w:evenVBand="0" w:oddHBand="0" w:evenHBand="0" w:firstRowFirstColumn="0" w:firstRowLastColumn="0" w:lastRowFirstColumn="0" w:lastRowLastColumn="0"/>
-            <w:tcW w:w="1132" w:type="dxa"/>
-          </w:tcPr>
-          <w:p>
-            <w:pPr>
-              <w:pStyle w:val="TableDataCell"/>
-            </w:pPr>
-          </w:p>
-        </w:tc>
-        <w:tc>
-          <w:tcPr>
-            <w:cnfStyle w:val="000001000000" w:firstRow="0" w:lastRow="0" w:firstColumn="0" w:lastColumn="0" w:oddVBand="0" w:evenVBand="1" w:oddHBand="0" w:evenHBand="0" w:firstRowFirstColumn="0" w:firstRowLastColumn="0" w:lastRowFirstColumn="0" w:lastRowLastColumn="0"/>
-            <w:tcW w:w="991" w:type="dxa"/>
-          </w:tcPr>
-          <w:p>
-            <w:pPr>
-              <w:pStyle w:val="TableDataCell"/>
-            </w:pPr>
-          </w:p>
-        </w:tc>
-        <w:tc>
-          <w:tcPr>
-            <w:cnfStyle w:val="000010000000" w:firstRow="0" w:lastRow="0" w:firstColumn="0" w:lastColumn="0" w:oddVBand="1" w:evenVBand="0" w:oddHBand="0" w:evenHBand="0" w:firstRowFirstColumn="0" w:firstRowLastColumn="0" w:lastRowFirstColumn="0" w:lastRowLastColumn="0"/>
-            <w:tcW w:w="1555" w:type="dxa"/>
-          </w:tcPr>
-          <w:p>
-            <w:pPr>
-              <w:pStyle w:val="TableDataCell"/>
-            </w:pPr>
-          </w:p>
-        </w:tc>
-        <w:tc>
-          <w:tcPr>
-            <w:cnfStyle w:val="000001000000" w:firstRow="0" w:lastRow="0" w:firstColumn="0" w:lastColumn="0" w:oddVBand="0" w:evenVBand="1" w:oddHBand="0" w:evenHBand="0" w:firstRowFirstColumn="0" w:firstRowLastColumn="0" w:lastRowFirstColumn="0" w:lastRowLastColumn="0"/>
-            <w:tcW w:w="2126" w:type="dxa"/>
-          </w:tcPr>
-          <w:p>
-            <w:pPr>
-              <w:pStyle w:val="TableDataCell"/>
-            </w:pPr>
-          </w:p>
-        </w:tc>
-        <w:tc>
-          <w:tcPr>
-            <w:cnfStyle w:val="000010000000" w:firstRow="0" w:lastRow="0" w:firstColumn="0" w:lastColumn="0" w:oddVBand="1" w:evenVBand="0" w:oddHBand="0" w:evenHBand="0" w:firstRowFirstColumn="0" w:firstRowLastColumn="0" w:lastRowFirstColumn="0" w:lastRowLastColumn="0"/>
-            <w:tcW w:w="2406" w:type="dxa"/>
-          </w:tcPr>
-          <w:p>
-            <w:pPr>
-              <w:pStyle w:val="TableDataCell"/>
-            </w:pPr>
-          </w:p>
-        </w:tc>
-        <w:tc>
-          <w:tcPr>
-            <w:cnfStyle w:val="000001000000" w:firstRow="0" w:lastRow="0" w:firstColumn="0" w:lastColumn="0" w:oddVBand="0" w:evenVBand="1" w:oddHBand="0" w:evenHBand="0" w:firstRowFirstColumn="0" w:firstRowLastColumn="0" w:lastRowFirstColumn="0" w:lastRowLastColumn="0"/>
-            <w:tcW w:w="1273" w:type="dxa"/>
-          </w:tcPr>
-          <w:p>
-            <w:pPr>
-              <w:pStyle w:val="TableDataCell"/>
-            </w:pPr>
-          </w:p>
-        </w:tc>
-        <w:tc>
-          <w:tcPr>
-            <w:cnfStyle w:val="000010000000" w:firstRow="0" w:lastRow="0" w:firstColumn="0" w:lastColumn="0" w:oddVBand="1" w:evenVBand="0" w:oddHBand="0" w:evenHBand="0" w:firstRowFirstColumn="0" w:firstRowLastColumn="0" w:lastRowFirstColumn="0" w:lastRowLastColumn="0"/>
-            <w:tcW w:w="1416" w:type="dxa"/>
-          </w:tcPr>
-          <w:p>
-            <w:pPr>
-              <w:pStyle w:val="TableDataCell"/>
-            </w:pPr>
-          </w:p>
-        </w:tc>
-        <w:tc>
-          <w:tcPr>
-            <w:cnfStyle w:val="000001000000" w:firstRow="0" w:lastRow="0" w:firstColumn="0" w:lastColumn="0" w:oddVBand="0" w:evenVBand="1" w:oddHBand="0" w:evenHBand="0" w:firstRowFirstColumn="0" w:firstRowLastColumn="0" w:lastRowFirstColumn="0" w:lastRowLastColumn="0"/>
-            <w:tcW w:w="998" w:type="dxa"/>
-          </w:tcPr>
-          <w:p>
-            <w:pPr>
-              <w:pStyle w:val="TableDataCell"/>
-            </w:pPr>
+            <w:tcW w:w="827" w:type="dxa"/>
+          </w:tcPr>
+          <w:p>
+            <w:pPr>
+              <w:pStyle w:val="TableDataCell"/>
+            </w:pPr>
+            <w:r>
+              <w:t>3</w:t>
+            </w:r>
+          </w:p>
+        </w:tc>
+        <w:tc>
+          <w:tcPr>
+            <w:cnfStyle w:val="000010000000" w:firstRow="0" w:lastRow="0" w:firstColumn="0" w:lastColumn="0" w:oddVBand="1" w:evenVBand="0" w:oddHBand="0" w:evenHBand="0" w:firstRowFirstColumn="0" w:firstRowLastColumn="0" w:lastRowFirstColumn="0" w:lastRowLastColumn="0"/>
+            <w:tcW w:w="685" w:type="dxa"/>
+          </w:tcPr>
+          <w:p>
+            <w:pPr>
+              <w:pStyle w:val="TableDataCell"/>
+            </w:pPr>
+            <w:r>
+              <w:t>3</w:t>
+            </w:r>
+          </w:p>
+        </w:tc>
+        <w:tc>
+          <w:tcPr>
+            <w:cnfStyle w:val="000001000000" w:firstRow="0" w:lastRow="0" w:firstColumn="0" w:lastColumn="0" w:oddVBand="0" w:evenVBand="1" w:oddHBand="0" w:evenHBand="0" w:firstRowFirstColumn="0" w:firstRowLastColumn="0" w:lastRowFirstColumn="0" w:lastRowLastColumn="0"/>
+            <w:tcW w:w="614" w:type="dxa"/>
+          </w:tcPr>
+          <w:p>
+            <w:pPr>
+              <w:pStyle w:val="TableDataCell"/>
+            </w:pPr>
+            <w:r>
+              <w:t>3</w:t>
+            </w:r>
+          </w:p>
+        </w:tc>
+        <w:tc>
+          <w:tcPr>
+            <w:cnfStyle w:val="000010000000" w:firstRow="0" w:lastRow="0" w:firstColumn="0" w:lastColumn="0" w:oddVBand="1" w:evenVBand="0" w:oddHBand="0" w:evenHBand="0" w:firstRowFirstColumn="0" w:firstRowLastColumn="0" w:lastRowFirstColumn="0" w:lastRowLastColumn="0"/>
+            <w:tcW w:w="897" w:type="dxa"/>
+          </w:tcPr>
+          <w:p>
+            <w:pPr>
+              <w:pStyle w:val="TableDataCell"/>
+            </w:pPr>
+            <w:r>
+              <w:t>3</w:t>
+            </w:r>
+          </w:p>
+        </w:tc>
+        <w:tc>
+          <w:tcPr>
+            <w:cnfStyle w:val="000001000000" w:firstRow="0" w:lastRow="0" w:firstColumn="0" w:lastColumn="0" w:oddVBand="0" w:evenVBand="1" w:oddHBand="0" w:evenHBand="0" w:firstRowFirstColumn="0" w:firstRowLastColumn="0" w:lastRowFirstColumn="0" w:lastRowLastColumn="0"/>
+            <w:tcW w:w="1183" w:type="dxa"/>
+          </w:tcPr>
+          <w:p>
+            <w:pPr>
+              <w:pStyle w:val="TableDataCell"/>
+            </w:pPr>
+            <w:r>
+              <w:t>3</w:t>
+            </w:r>
+          </w:p>
+        </w:tc>
+        <w:tc>
+          <w:tcPr>
+            <w:cnfStyle w:val="000010000000" w:firstRow="0" w:lastRow="0" w:firstColumn="0" w:lastColumn="0" w:oddVBand="1" w:evenVBand="0" w:oddHBand="0" w:evenHBand="0" w:firstRowFirstColumn="0" w:firstRowLastColumn="0" w:lastRowFirstColumn="0" w:lastRowLastColumn="0"/>
+            <w:tcW w:w="1323" w:type="dxa"/>
+          </w:tcPr>
+          <w:p>
+            <w:pPr>
+              <w:pStyle w:val="TableDataCell"/>
+            </w:pPr>
+            <w:r>
+              <w:t>3</w:t>
+            </w:r>
+          </w:p>
+        </w:tc>
+        <w:tc>
+          <w:tcPr>
+            <w:cnfStyle w:val="000001000000" w:firstRow="0" w:lastRow="0" w:firstColumn="0" w:lastColumn="0" w:oddVBand="0" w:evenVBand="1" w:oddHBand="0" w:evenHBand="0" w:firstRowFirstColumn="0" w:firstRowLastColumn="0" w:lastRowFirstColumn="0" w:lastRowLastColumn="0"/>
+            <w:tcW w:w="756" w:type="dxa"/>
+          </w:tcPr>
+          <w:p>
+            <w:pPr>
+              <w:pStyle w:val="TableDataCell"/>
+            </w:pPr>
+            <w:r>
+              <w:t>3</w:t>
+            </w:r>
+          </w:p>
+        </w:tc>
+        <w:tc>
+          <w:tcPr>
+            <w:cnfStyle w:val="000010000000" w:firstRow="0" w:lastRow="0" w:firstColumn="0" w:lastColumn="0" w:oddVBand="1" w:evenVBand="0" w:oddHBand="0" w:evenHBand="0" w:firstRowFirstColumn="0" w:firstRowLastColumn="0" w:lastRowFirstColumn="0" w:lastRowLastColumn="0"/>
+            <w:tcW w:w="827" w:type="dxa"/>
+          </w:tcPr>
+          <w:p>
+            <w:pPr>
+              <w:pStyle w:val="TableDataCell"/>
+            </w:pPr>
+            <w:r>
+              <w:t>3</w:t>
+            </w:r>
+          </w:p>
+        </w:tc>
+        <w:tc>
+          <w:tcPr>
+            <w:cnfStyle w:val="000001000000" w:firstRow="0" w:lastRow="0" w:firstColumn="0" w:lastColumn="0" w:oddVBand="0" w:evenVBand="1" w:oddHBand="0" w:evenHBand="0" w:firstRowFirstColumn="0" w:firstRowLastColumn="0" w:lastRowFirstColumn="0" w:lastRowLastColumn="0"/>
+            <w:tcW w:w="618" w:type="dxa"/>
+          </w:tcPr>
+          <w:p>
+            <w:pPr>
+              <w:pStyle w:val="TableDataCell"/>
+            </w:pPr>
+            <w:r>
+              <w:t>3</w:t>
+            </w:r>
           </w:p>
         </w:tc>
       </w:tr>
@@ -792,7 +874,7 @@
         <w:tc>
           <w:tcPr>
             <w:cnfStyle w:val="000010000000" w:firstRow="0" w:lastRow="0" w:firstColumn="0" w:lastColumn="0" w:oddVBand="1" w:evenVBand="0" w:oddHBand="0" w:evenHBand="0" w:firstRowFirstColumn="0" w:firstRowLastColumn="0" w:lastRowFirstColumn="0" w:lastRowLastColumn="0"/>
-            <w:tcW w:w="1422" w:type="dxa"/>
+            <w:tcW w:w="830" w:type="dxa"/>
           </w:tcPr>
           <w:p>
             <w:pPr>
@@ -806,100 +888,127 @@
         <w:tc>
           <w:tcPr>
             <w:cnfStyle w:val="000001000000" w:firstRow="0" w:lastRow="0" w:firstColumn="0" w:lastColumn="0" w:oddVBand="0" w:evenVBand="1" w:oddHBand="0" w:evenHBand="0" w:firstRowFirstColumn="0" w:firstRowLastColumn="0" w:lastRowFirstColumn="0" w:lastRowLastColumn="0"/>
-            <w:tcW w:w="1416" w:type="dxa"/>
-          </w:tcPr>
-          <w:p>
-            <w:pPr>
-              <w:pStyle w:val="TableDataCell"/>
-            </w:pPr>
-          </w:p>
-        </w:tc>
-        <w:tc>
-          <w:tcPr>
-            <w:cnfStyle w:val="000010000000" w:firstRow="0" w:lastRow="0" w:firstColumn="0" w:lastColumn="0" w:oddVBand="1" w:evenVBand="0" w:oddHBand="0" w:evenHBand="0" w:firstRowFirstColumn="0" w:firstRowLastColumn="0" w:lastRowFirstColumn="0" w:lastRowLastColumn="0"/>
-            <w:tcW w:w="1132" w:type="dxa"/>
-          </w:tcPr>
-          <w:p>
-            <w:pPr>
-              <w:pStyle w:val="TableDataCell"/>
-            </w:pPr>
-          </w:p>
-        </w:tc>
-        <w:tc>
-          <w:tcPr>
-            <w:cnfStyle w:val="000001000000" w:firstRow="0" w:lastRow="0" w:firstColumn="0" w:lastColumn="0" w:oddVBand="0" w:evenVBand="1" w:oddHBand="0" w:evenHBand="0" w:firstRowFirstColumn="0" w:firstRowLastColumn="0" w:lastRowFirstColumn="0" w:lastRowLastColumn="0"/>
-            <w:tcW w:w="991" w:type="dxa"/>
-          </w:tcPr>
-          <w:p>
-            <w:pPr>
-              <w:pStyle w:val="TableDataCell"/>
-            </w:pPr>
-          </w:p>
-        </w:tc>
-        <w:tc>
-          <w:tcPr>
-            <w:cnfStyle w:val="000010000000" w:firstRow="0" w:lastRow="0" w:firstColumn="0" w:lastColumn="0" w:oddVBand="1" w:evenVBand="0" w:oddHBand="0" w:evenHBand="0" w:firstRowFirstColumn="0" w:firstRowLastColumn="0" w:lastRowFirstColumn="0" w:lastRowLastColumn="0"/>
-            <w:tcW w:w="1555" w:type="dxa"/>
-          </w:tcPr>
-          <w:p>
-            <w:pPr>
-              <w:pStyle w:val="TableDataCell"/>
-            </w:pPr>
-          </w:p>
-        </w:tc>
-        <w:tc>
-          <w:tcPr>
-            <w:cnfStyle w:val="000001000000" w:firstRow="0" w:lastRow="0" w:firstColumn="0" w:lastColumn="0" w:oddVBand="0" w:evenVBand="1" w:oddHBand="0" w:evenHBand="0" w:firstRowFirstColumn="0" w:firstRowLastColumn="0" w:lastRowFirstColumn="0" w:lastRowLastColumn="0"/>
-            <w:tcW w:w="2126" w:type="dxa"/>
-          </w:tcPr>
-          <w:p>
-            <w:pPr>
-              <w:pStyle w:val="TableDataCell"/>
-            </w:pPr>
-          </w:p>
-        </w:tc>
-        <w:tc>
-          <w:tcPr>
-            <w:cnfStyle w:val="000010000000" w:firstRow="0" w:lastRow="0" w:firstColumn="0" w:lastColumn="0" w:oddVBand="1" w:evenVBand="0" w:oddHBand="0" w:evenHBand="0" w:firstRowFirstColumn="0" w:firstRowLastColumn="0" w:lastRowFirstColumn="0" w:lastRowLastColumn="0"/>
-            <w:tcW w:w="2406" w:type="dxa"/>
-          </w:tcPr>
-          <w:p>
-            <w:pPr>
-              <w:pStyle w:val="TableDataCell"/>
-            </w:pPr>
-          </w:p>
-        </w:tc>
-        <w:tc>
-          <w:tcPr>
-            <w:cnfStyle w:val="000001000000" w:firstRow="0" w:lastRow="0" w:firstColumn="0" w:lastColumn="0" w:oddVBand="0" w:evenVBand="1" w:oddHBand="0" w:evenHBand="0" w:firstRowFirstColumn="0" w:firstRowLastColumn="0" w:lastRowFirstColumn="0" w:lastRowLastColumn="0"/>
-            <w:tcW w:w="1273" w:type="dxa"/>
-          </w:tcPr>
-          <w:p>
-            <w:pPr>
-              <w:pStyle w:val="TableDataCell"/>
-            </w:pPr>
-          </w:p>
-        </w:tc>
-        <w:tc>
-          <w:tcPr>
-            <w:cnfStyle w:val="000010000000" w:firstRow="0" w:lastRow="0" w:firstColumn="0" w:lastColumn="0" w:oddVBand="1" w:evenVBand="0" w:oddHBand="0" w:evenHBand="0" w:firstRowFirstColumn="0" w:firstRowLastColumn="0" w:lastRowFirstColumn="0" w:lastRowLastColumn="0"/>
-            <w:tcW w:w="1416" w:type="dxa"/>
-          </w:tcPr>
-          <w:p>
-            <w:pPr>
-              <w:pStyle w:val="TableDataCell"/>
-            </w:pPr>
-          </w:p>
-        </w:tc>
-        <w:tc>
-          <w:tcPr>
-            <w:cnfStyle w:val="000001000000" w:firstRow="0" w:lastRow="0" w:firstColumn="0" w:lastColumn="0" w:oddVBand="0" w:evenVBand="1" w:oddHBand="0" w:evenHBand="0" w:firstRowFirstColumn="0" w:firstRowLastColumn="0" w:lastRowFirstColumn="0" w:lastRowLastColumn="0"/>
-            <w:tcW w:w="998" w:type="dxa"/>
-          </w:tcPr>
-          <w:p>
-            <w:pPr>
-              <w:pStyle w:val="TableDataCell"/>
-            </w:pPr>
+            <w:tcW w:w="827" w:type="dxa"/>
+          </w:tcPr>
+          <w:p>
+            <w:pPr>
+              <w:pStyle w:val="TableDataCell"/>
+            </w:pPr>
+            <w:r>
+              <w:t>4</w:t>
+            </w:r>
+          </w:p>
+        </w:tc>
+        <w:tc>
+          <w:tcPr>
+            <w:cnfStyle w:val="000010000000" w:firstRow="0" w:lastRow="0" w:firstColumn="0" w:lastColumn="0" w:oddVBand="1" w:evenVBand="0" w:oddHBand="0" w:evenHBand="0" w:firstRowFirstColumn="0" w:firstRowLastColumn="0" w:lastRowFirstColumn="0" w:lastRowLastColumn="0"/>
+            <w:tcW w:w="685" w:type="dxa"/>
+          </w:tcPr>
+          <w:p>
+            <w:pPr>
+              <w:pStyle w:val="TableDataCell"/>
+            </w:pPr>
+            <w:r>
+              <w:t>4</w:t>
+            </w:r>
+          </w:p>
+        </w:tc>
+        <w:tc>
+          <w:tcPr>
+            <w:cnfStyle w:val="000001000000" w:firstRow="0" w:lastRow="0" w:firstColumn="0" w:lastColumn="0" w:oddVBand="0" w:evenVBand="1" w:oddHBand="0" w:evenHBand="0" w:firstRowFirstColumn="0" w:firstRowLastColumn="0" w:lastRowFirstColumn="0" w:lastRowLastColumn="0"/>
+            <w:tcW w:w="614" w:type="dxa"/>
+          </w:tcPr>
+          <w:p>
+            <w:pPr>
+              <w:pStyle w:val="TableDataCell"/>
+            </w:pPr>
+            <w:r>
+              <w:t>4</w:t>
+            </w:r>
+          </w:p>
+        </w:tc>
+        <w:tc>
+          <w:tcPr>
+            <w:cnfStyle w:val="000010000000" w:firstRow="0" w:lastRow="0" w:firstColumn="0" w:lastColumn="0" w:oddVBand="1" w:evenVBand="0" w:oddHBand="0" w:evenHBand="0" w:firstRowFirstColumn="0" w:firstRowLastColumn="0" w:lastRowFirstColumn="0" w:lastRowLastColumn="0"/>
+            <w:tcW w:w="897" w:type="dxa"/>
+          </w:tcPr>
+          <w:p>
+            <w:pPr>
+              <w:pStyle w:val="TableDataCell"/>
+            </w:pPr>
+            <w:r>
+              <w:t>4</w:t>
+            </w:r>
+          </w:p>
+        </w:tc>
+        <w:tc>
+          <w:tcPr>
+            <w:cnfStyle w:val="000001000000" w:firstRow="0" w:lastRow="0" w:firstColumn="0" w:lastColumn="0" w:oddVBand="0" w:evenVBand="1" w:oddHBand="0" w:evenHBand="0" w:firstRowFirstColumn="0" w:firstRowLastColumn="0" w:lastRowFirstColumn="0" w:lastRowLastColumn="0"/>
+            <w:tcW w:w="1183" w:type="dxa"/>
+          </w:tcPr>
+          <w:p>
+            <w:pPr>
+              <w:pStyle w:val="TableDataCell"/>
+            </w:pPr>
+            <w:r>
+              <w:t>4</w:t>
+            </w:r>
+          </w:p>
+        </w:tc>
+        <w:tc>
+          <w:tcPr>
+            <w:cnfStyle w:val="000010000000" w:firstRow="0" w:lastRow="0" w:firstColumn="0" w:lastColumn="0" w:oddVBand="1" w:evenVBand="0" w:oddHBand="0" w:evenHBand="0" w:firstRowFirstColumn="0" w:firstRowLastColumn="0" w:lastRowFirstColumn="0" w:lastRowLastColumn="0"/>
+            <w:tcW w:w="1323" w:type="dxa"/>
+          </w:tcPr>
+          <w:p>
+            <w:pPr>
+              <w:pStyle w:val="TableDataCell"/>
+            </w:pPr>
+            <w:r>
+              <w:t>4</w:t>
+            </w:r>
+          </w:p>
+        </w:tc>
+        <w:tc>
+          <w:tcPr>
+            <w:cnfStyle w:val="000001000000" w:firstRow="0" w:lastRow="0" w:firstColumn="0" w:lastColumn="0" w:oddVBand="0" w:evenVBand="1" w:oddHBand="0" w:evenHBand="0" w:firstRowFirstColumn="0" w:firstRowLastColumn="0" w:lastRowFirstColumn="0" w:lastRowLastColumn="0"/>
+            <w:tcW w:w="756" w:type="dxa"/>
+          </w:tcPr>
+          <w:p>
+            <w:pPr>
+              <w:pStyle w:val="TableDataCell"/>
+            </w:pPr>
+            <w:r>
+              <w:t>4</w:t>
+            </w:r>
+          </w:p>
+        </w:tc>
+        <w:tc>
+          <w:tcPr>
+            <w:cnfStyle w:val="000010000000" w:firstRow="0" w:lastRow="0" w:firstColumn="0" w:lastColumn="0" w:oddVBand="1" w:evenVBand="0" w:oddHBand="0" w:evenHBand="0" w:firstRowFirstColumn="0" w:firstRowLastColumn="0" w:lastRowFirstColumn="0" w:lastRowLastColumn="0"/>
+            <w:tcW w:w="827" w:type="dxa"/>
+          </w:tcPr>
+          <w:p>
+            <w:pPr>
+              <w:pStyle w:val="TableDataCell"/>
+            </w:pPr>
+            <w:r>
+              <w:t>4</w:t>
+            </w:r>
+          </w:p>
+        </w:tc>
+        <w:tc>
+          <w:tcPr>
+            <w:cnfStyle w:val="000001000000" w:firstRow="0" w:lastRow="0" w:firstColumn="0" w:lastColumn="0" w:oddVBand="0" w:evenVBand="1" w:oddHBand="0" w:evenHBand="0" w:firstRowFirstColumn="0" w:firstRowLastColumn="0" w:lastRowFirstColumn="0" w:lastRowLastColumn="0"/>
+            <w:tcW w:w="618" w:type="dxa"/>
+          </w:tcPr>
+          <w:p>
+            <w:pPr>
+              <w:pStyle w:val="TableDataCell"/>
+            </w:pPr>
+            <w:r>
+              <w:t>4</w:t>
+            </w:r>
           </w:p>
         </w:tc>
       </w:tr>
@@ -910,7 +1019,7 @@
         <w:tc>
           <w:tcPr>
             <w:cnfStyle w:val="000010000000" w:firstRow="0" w:lastRow="0" w:firstColumn="0" w:lastColumn="0" w:oddVBand="1" w:evenVBand="0" w:oddHBand="0" w:evenHBand="0" w:firstRowFirstColumn="0" w:firstRowLastColumn="0" w:lastRowFirstColumn="0" w:lastRowLastColumn="0"/>
-            <w:tcW w:w="1422" w:type="dxa"/>
+            <w:tcW w:w="830" w:type="dxa"/>
           </w:tcPr>
           <w:p>
             <w:pPr>
@@ -924,100 +1033,127 @@
         <w:tc>
           <w:tcPr>
             <w:cnfStyle w:val="000001000000" w:firstRow="0" w:lastRow="0" w:firstColumn="0" w:lastColumn="0" w:oddVBand="0" w:evenVBand="1" w:oddHBand="0" w:evenHBand="0" w:firstRowFirstColumn="0" w:firstRowLastColumn="0" w:lastRowFirstColumn="0" w:lastRowLastColumn="0"/>
-            <w:tcW w:w="1416" w:type="dxa"/>
-          </w:tcPr>
-          <w:p>
-            <w:pPr>
-              <w:pStyle w:val="TableDataCell"/>
-            </w:pPr>
-          </w:p>
-        </w:tc>
-        <w:tc>
-          <w:tcPr>
-            <w:cnfStyle w:val="000010000000" w:firstRow="0" w:lastRow="0" w:firstColumn="0" w:lastColumn="0" w:oddVBand="1" w:evenVBand="0" w:oddHBand="0" w:evenHBand="0" w:firstRowFirstColumn="0" w:firstRowLastColumn="0" w:lastRowFirstColumn="0" w:lastRowLastColumn="0"/>
-            <w:tcW w:w="1132" w:type="dxa"/>
-          </w:tcPr>
-          <w:p>
-            <w:pPr>
-              <w:pStyle w:val="TableDataCell"/>
-            </w:pPr>
-          </w:p>
-        </w:tc>
-        <w:tc>
-          <w:tcPr>
-            <w:cnfStyle w:val="000001000000" w:firstRow="0" w:lastRow="0" w:firstColumn="0" w:lastColumn="0" w:oddVBand="0" w:evenVBand="1" w:oddHBand="0" w:evenHBand="0" w:firstRowFirstColumn="0" w:firstRowLastColumn="0" w:lastRowFirstColumn="0" w:lastRowLastColumn="0"/>
-            <w:tcW w:w="991" w:type="dxa"/>
-          </w:tcPr>
-          <w:p>
-            <w:pPr>
-              <w:pStyle w:val="TableDataCell"/>
-            </w:pPr>
-          </w:p>
-        </w:tc>
-        <w:tc>
-          <w:tcPr>
-            <w:cnfStyle w:val="000010000000" w:firstRow="0" w:lastRow="0" w:firstColumn="0" w:lastColumn="0" w:oddVBand="1" w:evenVBand="0" w:oddHBand="0" w:evenHBand="0" w:firstRowFirstColumn="0" w:firstRowLastColumn="0" w:lastRowFirstColumn="0" w:lastRowLastColumn="0"/>
-            <w:tcW w:w="1555" w:type="dxa"/>
-          </w:tcPr>
-          <w:p>
-            <w:pPr>
-              <w:pStyle w:val="TableDataCell"/>
-            </w:pPr>
-          </w:p>
-        </w:tc>
-        <w:tc>
-          <w:tcPr>
-            <w:cnfStyle w:val="000001000000" w:firstRow="0" w:lastRow="0" w:firstColumn="0" w:lastColumn="0" w:oddVBand="0" w:evenVBand="1" w:oddHBand="0" w:evenHBand="0" w:firstRowFirstColumn="0" w:firstRowLastColumn="0" w:lastRowFirstColumn="0" w:lastRowLastColumn="0"/>
-            <w:tcW w:w="2126" w:type="dxa"/>
-          </w:tcPr>
-          <w:p>
-            <w:pPr>
-              <w:pStyle w:val="TableDataCell"/>
-            </w:pPr>
-          </w:p>
-        </w:tc>
-        <w:tc>
-          <w:tcPr>
-            <w:cnfStyle w:val="000010000000" w:firstRow="0" w:lastRow="0" w:firstColumn="0" w:lastColumn="0" w:oddVBand="1" w:evenVBand="0" w:oddHBand="0" w:evenHBand="0" w:firstRowFirstColumn="0" w:firstRowLastColumn="0" w:lastRowFirstColumn="0" w:lastRowLastColumn="0"/>
-            <w:tcW w:w="2406" w:type="dxa"/>
-          </w:tcPr>
-          <w:p>
-            <w:pPr>
-              <w:pStyle w:val="TableDataCell"/>
-            </w:pPr>
-          </w:p>
-        </w:tc>
-        <w:tc>
-          <w:tcPr>
-            <w:cnfStyle w:val="000001000000" w:firstRow="0" w:lastRow="0" w:firstColumn="0" w:lastColumn="0" w:oddVBand="0" w:evenVBand="1" w:oddHBand="0" w:evenHBand="0" w:firstRowFirstColumn="0" w:firstRowLastColumn="0" w:lastRowFirstColumn="0" w:lastRowLastColumn="0"/>
-            <w:tcW w:w="1273" w:type="dxa"/>
-          </w:tcPr>
-          <w:p>
-            <w:pPr>
-              <w:pStyle w:val="TableDataCell"/>
-            </w:pPr>
-          </w:p>
-        </w:tc>
-        <w:tc>
-          <w:tcPr>
-            <w:cnfStyle w:val="000010000000" w:firstRow="0" w:lastRow="0" w:firstColumn="0" w:lastColumn="0" w:oddVBand="1" w:evenVBand="0" w:oddHBand="0" w:evenHBand="0" w:firstRowFirstColumn="0" w:firstRowLastColumn="0" w:lastRowFirstColumn="0" w:lastRowLastColumn="0"/>
-            <w:tcW w:w="1416" w:type="dxa"/>
-          </w:tcPr>
-          <w:p>
-            <w:pPr>
-              <w:pStyle w:val="TableDataCell"/>
-            </w:pPr>
-          </w:p>
-        </w:tc>
-        <w:tc>
-          <w:tcPr>
-            <w:cnfStyle w:val="000001000000" w:firstRow="0" w:lastRow="0" w:firstColumn="0" w:lastColumn="0" w:oddVBand="0" w:evenVBand="1" w:oddHBand="0" w:evenHBand="0" w:firstRowFirstColumn="0" w:firstRowLastColumn="0" w:lastRowFirstColumn="0" w:lastRowLastColumn="0"/>
-            <w:tcW w:w="998" w:type="dxa"/>
-          </w:tcPr>
-          <w:p>
-            <w:pPr>
-              <w:pStyle w:val="TableDataCell"/>
-            </w:pPr>
+            <w:tcW w:w="827" w:type="dxa"/>
+          </w:tcPr>
+          <w:p>
+            <w:pPr>
+              <w:pStyle w:val="TableDataCell"/>
+            </w:pPr>
+            <w:r>
+              <w:t>5</w:t>
+            </w:r>
+          </w:p>
+        </w:tc>
+        <w:tc>
+          <w:tcPr>
+            <w:cnfStyle w:val="000010000000" w:firstRow="0" w:lastRow="0" w:firstColumn="0" w:lastColumn="0" w:oddVBand="1" w:evenVBand="0" w:oddHBand="0" w:evenHBand="0" w:firstRowFirstColumn="0" w:firstRowLastColumn="0" w:lastRowFirstColumn="0" w:lastRowLastColumn="0"/>
+            <w:tcW w:w="685" w:type="dxa"/>
+          </w:tcPr>
+          <w:p>
+            <w:pPr>
+              <w:pStyle w:val="TableDataCell"/>
+            </w:pPr>
+            <w:r>
+              <w:t>5</w:t>
+            </w:r>
+          </w:p>
+        </w:tc>
+        <w:tc>
+          <w:tcPr>
+            <w:cnfStyle w:val="000001000000" w:firstRow="0" w:lastRow="0" w:firstColumn="0" w:lastColumn="0" w:oddVBand="0" w:evenVBand="1" w:oddHBand="0" w:evenHBand="0" w:firstRowFirstColumn="0" w:firstRowLastColumn="0" w:lastRowFirstColumn="0" w:lastRowLastColumn="0"/>
+            <w:tcW w:w="614" w:type="dxa"/>
+          </w:tcPr>
+          <w:p>
+            <w:pPr>
+              <w:pStyle w:val="TableDataCell"/>
+            </w:pPr>
+            <w:r>
+              <w:t>5</w:t>
+            </w:r>
+          </w:p>
+        </w:tc>
+        <w:tc>
+          <w:tcPr>
+            <w:cnfStyle w:val="000010000000" w:firstRow="0" w:lastRow="0" w:firstColumn="0" w:lastColumn="0" w:oddVBand="1" w:evenVBand="0" w:oddHBand="0" w:evenHBand="0" w:firstRowFirstColumn="0" w:firstRowLastColumn="0" w:lastRowFirstColumn="0" w:lastRowLastColumn="0"/>
+            <w:tcW w:w="897" w:type="dxa"/>
+          </w:tcPr>
+          <w:p>
+            <w:pPr>
+              <w:pStyle w:val="TableDataCell"/>
+            </w:pPr>
+            <w:r>
+              <w:t>5</w:t>
+            </w:r>
+          </w:p>
+        </w:tc>
+        <w:tc>
+          <w:tcPr>
+            <w:cnfStyle w:val="000001000000" w:firstRow="0" w:lastRow="0" w:firstColumn="0" w:lastColumn="0" w:oddVBand="0" w:evenVBand="1" w:oddHBand="0" w:evenHBand="0" w:firstRowFirstColumn="0" w:firstRowLastColumn="0" w:lastRowFirstColumn="0" w:lastRowLastColumn="0"/>
+            <w:tcW w:w="1183" w:type="dxa"/>
+          </w:tcPr>
+          <w:p>
+            <w:pPr>
+              <w:pStyle w:val="TableDataCell"/>
+            </w:pPr>
+            <w:r>
+              <w:t>5</w:t>
+            </w:r>
+          </w:p>
+        </w:tc>
+        <w:tc>
+          <w:tcPr>
+            <w:cnfStyle w:val="000010000000" w:firstRow="0" w:lastRow="0" w:firstColumn="0" w:lastColumn="0" w:oddVBand="1" w:evenVBand="0" w:oddHBand="0" w:evenHBand="0" w:firstRowFirstColumn="0" w:firstRowLastColumn="0" w:lastRowFirstColumn="0" w:lastRowLastColumn="0"/>
+            <w:tcW w:w="1323" w:type="dxa"/>
+          </w:tcPr>
+          <w:p>
+            <w:pPr>
+              <w:pStyle w:val="TableDataCell"/>
+            </w:pPr>
+            <w:r>
+              <w:t>5</w:t>
+            </w:r>
+          </w:p>
+        </w:tc>
+        <w:tc>
+          <w:tcPr>
+            <w:cnfStyle w:val="000001000000" w:firstRow="0" w:lastRow="0" w:firstColumn="0" w:lastColumn="0" w:oddVBand="0" w:evenVBand="1" w:oddHBand="0" w:evenHBand="0" w:firstRowFirstColumn="0" w:firstRowLastColumn="0" w:lastRowFirstColumn="0" w:lastRowLastColumn="0"/>
+            <w:tcW w:w="756" w:type="dxa"/>
+          </w:tcPr>
+          <w:p>
+            <w:pPr>
+              <w:pStyle w:val="TableDataCell"/>
+            </w:pPr>
+            <w:r>
+              <w:t>5</w:t>
+            </w:r>
+          </w:p>
+        </w:tc>
+        <w:tc>
+          <w:tcPr>
+            <w:cnfStyle w:val="000010000000" w:firstRow="0" w:lastRow="0" w:firstColumn="0" w:lastColumn="0" w:oddVBand="1" w:evenVBand="0" w:oddHBand="0" w:evenHBand="0" w:firstRowFirstColumn="0" w:firstRowLastColumn="0" w:lastRowFirstColumn="0" w:lastRowLastColumn="0"/>
+            <w:tcW w:w="827" w:type="dxa"/>
+          </w:tcPr>
+          <w:p>
+            <w:pPr>
+              <w:pStyle w:val="TableDataCell"/>
+            </w:pPr>
+            <w:r>
+              <w:t>5</w:t>
+            </w:r>
+          </w:p>
+        </w:tc>
+        <w:tc>
+          <w:tcPr>
+            <w:cnfStyle w:val="000001000000" w:firstRow="0" w:lastRow="0" w:firstColumn="0" w:lastColumn="0" w:oddVBand="0" w:evenVBand="1" w:oddHBand="0" w:evenHBand="0" w:firstRowFirstColumn="0" w:firstRowLastColumn="0" w:lastRowFirstColumn="0" w:lastRowLastColumn="0"/>
+            <w:tcW w:w="618" w:type="dxa"/>
+          </w:tcPr>
+          <w:p>
+            <w:pPr>
+              <w:pStyle w:val="TableDataCell"/>
+            </w:pPr>
+            <w:r>
+              <w:t>5</w:t>
+            </w:r>
           </w:p>
         </w:tc>
       </w:tr>
@@ -1133,21 +1269,21 @@
         <w:tblLook w:val="0000" w:firstRow="0" w:lastRow="0" w:firstColumn="0" w:lastColumn="0" w:noHBand="0" w:noVBand="0"/>
       </w:tblPr>
       <w:tblGrid>
-        <w:gridCol w:w="1063"/>
-        <w:gridCol w:w="1071"/>
+        <w:gridCol w:w="1064"/>
+        <w:gridCol w:w="1072"/>
         <w:gridCol w:w="2802"/>
         <w:gridCol w:w="1479"/>
-        <w:gridCol w:w="1642"/>
+        <w:gridCol w:w="1640"/>
       </w:tblGrid>
       <w:tr>
         <w:trPr>
           <w:cnfStyle w:val="000000100000" w:firstRow="0" w:lastRow="0" w:firstColumn="0" w:lastColumn="0" w:oddVBand="0" w:evenVBand="0" w:oddHBand="1" w:evenHBand="0" w:firstRowFirstColumn="0" w:firstRowLastColumn="0" w:lastRowFirstColumn="0" w:lastRowLastColumn="0"/>
-          <w:trHeight w:val="397"/>
+          <w:trHeight w:val="528"/>
         </w:trPr>
         <w:tc>
           <w:tcPr>
             <w:cnfStyle w:val="000010000000" w:firstRow="0" w:lastRow="0" w:firstColumn="0" w:lastColumn="0" w:oddVBand="1" w:evenVBand="0" w:oddHBand="0" w:evenHBand="0" w:firstRowFirstColumn="0" w:firstRowLastColumn="0" w:lastRowFirstColumn="0" w:lastRowLastColumn="0"/>
-            <w:tcW w:w="0" w:type="pct"/>
+            <w:tcW w:w="660" w:type="pct"/>
             <w:tcBorders>
               <w:top w:val="single" w:sz="12" w:space="0" w:color="000000"/>
               <w:bottom w:val="single" w:sz="12" w:space="0" w:color="A5A5A5"/>
@@ -1162,7 +1298,7 @@
         <w:tc>
           <w:tcPr>
             <w:cnfStyle w:val="000001000000" w:firstRow="0" w:lastRow="0" w:firstColumn="0" w:lastColumn="0" w:oddVBand="0" w:evenVBand="1" w:oddHBand="0" w:evenHBand="0" w:firstRowFirstColumn="0" w:firstRowLastColumn="0" w:lastRowFirstColumn="0" w:lastRowLastColumn="0"/>
-            <w:tcW w:w="664" w:type="pct"/>
+            <w:tcW w:w="665" w:type="pct"/>
             <w:tcBorders>
               <w:top w:val="single" w:sz="12" w:space="0" w:color="000000"/>
               <w:bottom w:val="single" w:sz="12" w:space="0" w:color="A5A5A5"/>
@@ -1193,7 +1329,7 @@
         <w:tc>
           <w:tcPr>
             <w:cnfStyle w:val="000001000000" w:firstRow="0" w:lastRow="0" w:firstColumn="0" w:lastColumn="0" w:oddVBand="0" w:evenVBand="1" w:oddHBand="0" w:evenHBand="0" w:firstRowFirstColumn="0" w:firstRowLastColumn="0" w:lastRowFirstColumn="0" w:lastRowLastColumn="0"/>
-            <w:tcW w:w="0" w:type="pct"/>
+            <w:tcW w:w="1018" w:type="pct"/>
             <w:tcBorders>
               <w:top w:val="single" w:sz="12" w:space="0" w:color="000000"/>
               <w:bottom w:val="single" w:sz="12" w:space="0" w:color="A5A5A5"/>
@@ -1213,7 +1349,7 @@
         <w:tc>
           <w:tcPr>
             <w:cnfStyle w:val="000010000000" w:firstRow="0" w:lastRow="0" w:firstColumn="0" w:lastColumn="0" w:oddVBand="1" w:evenVBand="0" w:oddHBand="0" w:evenHBand="0" w:firstRowFirstColumn="0" w:firstRowLastColumn="0" w:lastRowFirstColumn="0" w:lastRowLastColumn="0"/>
-            <w:tcW w:w="0" w:type="pct"/>
+            <w:tcW w:w="660" w:type="pct"/>
             <w:tcBorders>
               <w:top w:val="single" w:sz="12" w:space="0" w:color="A5A5A5"/>
             </w:tcBorders>
@@ -1223,7 +1359,7 @@
         <w:tc>
           <w:tcPr>
             <w:cnfStyle w:val="000001000000" w:firstRow="0" w:lastRow="0" w:firstColumn="0" w:lastColumn="0" w:oddVBand="0" w:evenVBand="1" w:oddHBand="0" w:evenHBand="0" w:firstRowFirstColumn="0" w:firstRowLastColumn="0" w:lastRowFirstColumn="0" w:lastRowLastColumn="0"/>
-            <w:tcW w:w="664" w:type="pct"/>
+            <w:tcW w:w="665" w:type="pct"/>
             <w:tcBorders>
               <w:top w:val="single" w:sz="12" w:space="0" w:color="A5A5A5"/>
             </w:tcBorders>
@@ -1243,7 +1379,7 @@
         <w:tc>
           <w:tcPr>
             <w:cnfStyle w:val="000001000000" w:firstRow="0" w:lastRow="0" w:firstColumn="0" w:lastColumn="0" w:oddVBand="0" w:evenVBand="1" w:oddHBand="0" w:evenHBand="0" w:firstRowFirstColumn="0" w:firstRowLastColumn="0" w:lastRowFirstColumn="0" w:lastRowLastColumn="0"/>
-            <w:tcW w:w="0" w:type="pct"/>
+            <w:tcW w:w="918" w:type="pct"/>
             <w:tcBorders>
               <w:top w:val="single" w:sz="12" w:space="0" w:color="A5A5A5"/>
             </w:tcBorders>
@@ -1253,7 +1389,7 @@
         <w:tc>
           <w:tcPr>
             <w:cnfStyle w:val="000010000000" w:firstRow="0" w:lastRow="0" w:firstColumn="0" w:lastColumn="0" w:oddVBand="1" w:evenVBand="0" w:oddHBand="0" w:evenHBand="0" w:firstRowFirstColumn="0" w:firstRowLastColumn="0" w:lastRowFirstColumn="0" w:lastRowLastColumn="0"/>
-            <w:tcW w:w="0" w:type="pct"/>
+            <w:tcW w:w="1018" w:type="pct"/>
             <w:tcBorders>
               <w:top w:val="single" w:sz="12" w:space="0" w:color="A5A5A5"/>
             </w:tcBorders>
@@ -1268,7 +1404,7 @@
         <w:tc>
           <w:tcPr>
             <w:cnfStyle w:val="000010000000" w:firstRow="0" w:lastRow="0" w:firstColumn="0" w:lastColumn="0" w:oddVBand="1" w:evenVBand="0" w:oddHBand="0" w:evenHBand="0" w:firstRowFirstColumn="0" w:firstRowLastColumn="0" w:lastRowFirstColumn="0" w:lastRowLastColumn="0"/>
-            <w:tcW w:w="659" w:type="pct"/>
+            <w:tcW w:w="660" w:type="pct"/>
           </w:tcPr>
           <w:p>
             <w:r>
@@ -1279,9 +1415,13 @@
         <w:tc>
           <w:tcPr>
             <w:cnfStyle w:val="000001000000" w:firstRow="0" w:lastRow="0" w:firstColumn="0" w:lastColumn="0" w:oddVBand="0" w:evenVBand="1" w:oddHBand="0" w:evenHBand="0" w:firstRowFirstColumn="0" w:firstRowLastColumn="0" w:lastRowFirstColumn="0" w:lastRowLastColumn="0"/>
-            <w:tcW w:w="664" w:type="pct"/>
-          </w:tcPr>
-          <w:p/>
+            <w:tcW w:w="665" w:type="pct"/>
+          </w:tcPr>
+          <w:p>
+            <w:r>
+              <w:t>1</w:t>
+            </w:r>
+          </w:p>
         </w:tc>
         <w:tc>
           <w:tcPr>
@@ -1289,21 +1429,29 @@
             <w:tcW w:w="2657" w:type="pct"/>
             <w:gridSpan w:val="2"/>
           </w:tcPr>
-          <w:p/>
-        </w:tc>
-        <w:tc>
-          <w:tcPr>
-            <w:cnfStyle w:val="000001000000" w:firstRow="0" w:lastRow="0" w:firstColumn="0" w:lastColumn="0" w:oddVBand="0" w:evenVBand="1" w:oddHBand="0" w:evenHBand="0" w:firstRowFirstColumn="0" w:firstRowLastColumn="0" w:lastRowFirstColumn="0" w:lastRowLastColumn="0"/>
-            <w:tcW w:w="1019" w:type="pct"/>
-          </w:tcPr>
-          <w:p/>
+          <w:p>
+            <w:r>
+              <w:t>1</w:t>
+            </w:r>
+          </w:p>
+        </w:tc>
+        <w:tc>
+          <w:tcPr>
+            <w:cnfStyle w:val="000001000000" w:firstRow="0" w:lastRow="0" w:firstColumn="0" w:lastColumn="0" w:oddVBand="0" w:evenVBand="1" w:oddHBand="0" w:evenHBand="0" w:firstRowFirstColumn="0" w:firstRowLastColumn="0" w:lastRowFirstColumn="0" w:lastRowLastColumn="0"/>
+            <w:tcW w:w="1018" w:type="pct"/>
+          </w:tcPr>
+          <w:p>
+            <w:r>
+              <w:t>1</w:t>
+            </w:r>
+          </w:p>
         </w:tc>
       </w:tr>
       <w:tr>
         <w:tc>
           <w:tcPr>
             <w:cnfStyle w:val="000010000000" w:firstRow="0" w:lastRow="0" w:firstColumn="0" w:lastColumn="0" w:oddVBand="1" w:evenVBand="0" w:oddHBand="0" w:evenHBand="0" w:firstRowFirstColumn="0" w:firstRowLastColumn="0" w:lastRowFirstColumn="0" w:lastRowLastColumn="0"/>
-            <w:tcW w:w="659" w:type="pct"/>
+            <w:tcW w:w="660" w:type="pct"/>
           </w:tcPr>
           <w:p>
             <w:r>
@@ -1314,9 +1462,13 @@
         <w:tc>
           <w:tcPr>
             <w:cnfStyle w:val="000001000000" w:firstRow="0" w:lastRow="0" w:firstColumn="0" w:lastColumn="0" w:oddVBand="0" w:evenVBand="1" w:oddHBand="0" w:evenHBand="0" w:firstRowFirstColumn="0" w:firstRowLastColumn="0" w:lastRowFirstColumn="0" w:lastRowLastColumn="0"/>
-            <w:tcW w:w="664" w:type="pct"/>
-          </w:tcPr>
-          <w:p/>
+            <w:tcW w:w="665" w:type="pct"/>
+          </w:tcPr>
+          <w:p>
+            <w:r>
+              <w:t>2</w:t>
+            </w:r>
+          </w:p>
         </w:tc>
         <w:tc>
           <w:tcPr>
@@ -1324,14 +1476,22 @@
             <w:tcW w:w="2657" w:type="pct"/>
             <w:gridSpan w:val="2"/>
           </w:tcPr>
-          <w:p/>
-        </w:tc>
-        <w:tc>
-          <w:tcPr>
-            <w:cnfStyle w:val="000001000000" w:firstRow="0" w:lastRow="0" w:firstColumn="0" w:lastColumn="0" w:oddVBand="0" w:evenVBand="1" w:oddHBand="0" w:evenHBand="0" w:firstRowFirstColumn="0" w:firstRowLastColumn="0" w:lastRowFirstColumn="0" w:lastRowLastColumn="0"/>
-            <w:tcW w:w="1019" w:type="pct"/>
-          </w:tcPr>
-          <w:p/>
+          <w:p>
+            <w:r>
+              <w:t>2</w:t>
+            </w:r>
+          </w:p>
+        </w:tc>
+        <w:tc>
+          <w:tcPr>
+            <w:cnfStyle w:val="000001000000" w:firstRow="0" w:lastRow="0" w:firstColumn="0" w:lastColumn="0" w:oddVBand="0" w:evenVBand="1" w:oddHBand="0" w:evenHBand="0" w:firstRowFirstColumn="0" w:firstRowLastColumn="0" w:lastRowFirstColumn="0" w:lastRowLastColumn="0"/>
+            <w:tcW w:w="1018" w:type="pct"/>
+          </w:tcPr>
+          <w:p>
+            <w:r>
+              <w:t>2</w:t>
+            </w:r>
+          </w:p>
         </w:tc>
       </w:tr>
     </w:tbl>

</xml_diff>

<commit_message>
Attempt dealing with two header rows in template table
</commit_message>
<xml_diff>
--- a/tests/data/RRED_Report_Template_Single_Category.docx
+++ b/tests/data/RRED_Report_Template_Single_Category.docx
@@ -1,6 +1,6 @@
 
 <file path=word/document.xml><?xml version="1.0" encoding="utf-8"?>
-<w:document xmlns:wpc="http://schemas.microsoft.com/office/word/2010/wordprocessingCanvas" xmlns:cx="http://schemas.microsoft.com/office/drawing/2014/chartex" xmlns:cx1="http://schemas.microsoft.com/office/drawing/2015/9/8/chartex" xmlns:cx2="http://schemas.microsoft.com/office/drawing/2015/10/21/chartex" xmlns:cx3="http://schemas.microsoft.com/office/drawing/2016/5/9/chartex" xmlns:cx4="http://schemas.microsoft.com/office/drawing/2016/5/10/chartex" xmlns:cx5="http://schemas.microsoft.com/office/drawing/2016/5/11/chartex" xmlns:cx6="http://schemas.microsoft.com/office/drawing/2016/5/12/chartex" xmlns:cx7="http://schemas.microsoft.com/office/drawing/2016/5/13/chartex" xmlns:cx8="http://schemas.microsoft.com/office/drawing/2016/5/14/chartex" xmlns:mc="http://schemas.openxmlformats.org/markup-compatibility/2006" xmlns:aink="http://schemas.microsoft.com/office/drawing/2016/ink" xmlns:am3d="http://schemas.microsoft.com/office/drawing/2017/model3d" xmlns:o="urn:schemas-microsoft-com:office:office" xmlns:oel="http://schemas.microsoft.com/office/2019/extlst" xmlns:r="http://schemas.openxmlformats.org/officeDocument/2006/relationships" xmlns:m="http://schemas.openxmlformats.org/officeDocument/2006/math" xmlns:v="urn:schemas-microsoft-com:vml" xmlns:wp14="http://schemas.microsoft.com/office/word/2010/wordprocessingDrawing" xmlns:wp="http://schemas.openxmlformats.org/drawingml/2006/wordprocessingDrawing" xmlns:w10="urn:schemas-microsoft-com:office:word" xmlns:w="http://schemas.openxmlformats.org/wordprocessingml/2006/main" xmlns:w14="http://schemas.microsoft.com/office/word/2010/wordml" xmlns:w15="http://schemas.microsoft.com/office/word/2012/wordml" xmlns:w16cex="http://schemas.microsoft.com/office/word/2018/wordml/cex" xmlns:w16cid="http://schemas.microsoft.com/office/word/2016/wordml/cid" xmlns:w16="http://schemas.microsoft.com/office/word/2018/wordml" xmlns:w16sdtdh="http://schemas.microsoft.com/office/word/2020/wordml/sdtdatahash" xmlns:w16se="http://schemas.microsoft.com/office/word/2015/wordml/symex" xmlns:wpg="http://schemas.microsoft.com/office/word/2010/wordprocessingGroup" xmlns:wpi="http://schemas.microsoft.com/office/word/2010/wordprocessingInk" xmlns:wne="http://schemas.microsoft.com/office/word/2006/wordml" xmlns:wps="http://schemas.microsoft.com/office/word/2010/wordprocessingShape" mc:Ignorable="w14 w15 w16se w16cid w16 w16cex w16sdtdh wp14">
+<w:document xmlns:wpc="http://schemas.microsoft.com/office/word/2010/wordprocessingCanvas" xmlns:cx="http://schemas.microsoft.com/office/drawing/2014/chartex" xmlns:cx1="http://schemas.microsoft.com/office/drawing/2015/9/8/chartex" xmlns:cx2="http://schemas.microsoft.com/office/drawing/2015/10/21/chartex" xmlns:cx3="http://schemas.microsoft.com/office/drawing/2016/5/9/chartex" xmlns:cx4="http://schemas.microsoft.com/office/drawing/2016/5/10/chartex" xmlns:cx5="http://schemas.microsoft.com/office/drawing/2016/5/11/chartex" xmlns:cx6="http://schemas.microsoft.com/office/drawing/2016/5/12/chartex" xmlns:cx7="http://schemas.microsoft.com/office/drawing/2016/5/13/chartex" xmlns:cx8="http://schemas.microsoft.com/office/drawing/2016/5/14/chartex" xmlns:mc="http://schemas.openxmlformats.org/markup-compatibility/2006" xmlns:aink="http://schemas.microsoft.com/office/drawing/2016/ink" xmlns:am3d="http://schemas.microsoft.com/office/drawing/2017/model3d" xmlns:o="urn:schemas-microsoft-com:office:office" xmlns:oel="http://schemas.microsoft.com/office/2019/extlst" xmlns:r="http://schemas.openxmlformats.org/officeDocument/2006/relationships" xmlns:m="http://schemas.openxmlformats.org/officeDocument/2006/math" xmlns:v="urn:schemas-microsoft-com:vml" xmlns:wp14="http://schemas.microsoft.com/office/word/2010/wordprocessingDrawing" xmlns:wp="http://schemas.openxmlformats.org/drawingml/2006/wordprocessingDrawing" xmlns:w10="urn:schemas-microsoft-com:office:word" xmlns:w="http://schemas.openxmlformats.org/wordprocessingml/2006/main" xmlns:w14="http://schemas.microsoft.com/office/word/2010/wordml" xmlns:w15="http://schemas.microsoft.com/office/word/2012/wordml" xmlns:w16cex="http://schemas.microsoft.com/office/word/2018/wordml/cex" xmlns:w16cid="http://schemas.microsoft.com/office/word/2016/wordml/cid" xmlns:w16="http://schemas.microsoft.com/office/word/2018/wordml" xmlns:w16du="http://schemas.microsoft.com/office/word/2023/wordml/word16du" xmlns:w16sdtdh="http://schemas.microsoft.com/office/word/2020/wordml/sdtdatahash" xmlns:w16se="http://schemas.microsoft.com/office/word/2015/wordml/symex" xmlns:wpg="http://schemas.microsoft.com/office/word/2010/wordprocessingGroup" xmlns:wpi="http://schemas.microsoft.com/office/word/2010/wordprocessingInk" xmlns:wne="http://schemas.microsoft.com/office/word/2006/wordml" xmlns:wps="http://schemas.microsoft.com/office/word/2010/wordprocessingShape" mc:Ignorable="w14 w15 w16se w16cid w16 w16cex w16sdtdh wp14">
   <w:body>
     <w:p>
       <w:pPr>
@@ -1496,8 +1496,666 @@
       </w:tr>
     </w:tbl>
     <w:p/>
+    <w:p>
+      <w:pPr>
+        <w:sectPr>
+          <w:pgSz w:w="11906" w:h="16838"/>
+          <w:pgMar w:top="1440" w:right="1440" w:bottom="1440" w:left="1440" w:header="708" w:footer="708" w:gutter="0"/>
+          <w:cols w:space="708"/>
+          <w:docGrid w:linePitch="360"/>
+        </w:sectPr>
+      </w:pPr>
+    </w:p>
+    <w:p/>
+    <w:p>
+      <w:pPr>
+        <w:rPr>
+          <w:rFonts w:ascii="Arial" w:hAnsi="Arial" w:cs="Arial"/>
+          <w:b/>
+          <w:bCs/>
+          <w:sz w:val="20"/>
+          <w:szCs w:val="20"/>
+          <w:u w:val="single"/>
+        </w:rPr>
+      </w:pPr>
+      <w:r>
+        <w:rPr>
+          <w:rFonts w:ascii="Arial" w:hAnsi="Arial" w:cs="Arial"/>
+          <w:b/>
+          <w:bCs/>
+          <w:sz w:val="20"/>
+          <w:szCs w:val="20"/>
+          <w:u w:val="single"/>
+        </w:rPr>
+        <w:t>Table</w:t>
+      </w:r>
+      <w:r>
+        <w:rPr>
+          <w:rFonts w:ascii="Arial" w:hAnsi="Arial" w:cs="Arial"/>
+          <w:b/>
+          <w:bCs/>
+          <w:sz w:val="20"/>
+          <w:szCs w:val="20"/>
+          <w:u w:val="single"/>
+        </w:rPr>
+        <w:t xml:space="preserve"> 3:</w:t>
+      </w:r>
+      <w:r>
+        <w:rPr>
+          <w:rFonts w:ascii="Arial" w:hAnsi="Arial" w:cs="Arial"/>
+          <w:b/>
+          <w:bCs/>
+          <w:sz w:val="20"/>
+          <w:szCs w:val="20"/>
+          <w:u w:val="single"/>
+        </w:rPr>
+        <w:t xml:space="preserve"> with two header rows</w:t>
+      </w:r>
+      <w:r>
+        <w:rPr>
+          <w:rFonts w:ascii="Arial" w:hAnsi="Arial" w:cs="Arial"/>
+          <w:b/>
+          <w:bCs/>
+          <w:sz w:val="20"/>
+          <w:szCs w:val="20"/>
+          <w:u w:val="single"/>
+        </w:rPr>
+        <w:t xml:space="preserve"> that are merged</w:t>
+      </w:r>
+    </w:p>
+    <w:p/>
+    <w:tbl>
+      <w:tblPr>
+        <w:tblStyle w:val="TableGridLight"/>
+        <w:tblW w:w="2017" w:type="pct"/>
+        <w:tblLayout w:type="fixed"/>
+        <w:tblLook w:val="01E0" w:firstRow="1" w:lastRow="1" w:firstColumn="1" w:lastColumn="1" w:noHBand="0" w:noVBand="0"/>
+      </w:tblPr>
+      <w:tblGrid>
+        <w:gridCol w:w="1120"/>
+        <w:gridCol w:w="1048"/>
+        <w:gridCol w:w="975"/>
+        <w:gridCol w:w="744"/>
+        <w:gridCol w:w="744"/>
+        <w:gridCol w:w="996"/>
+      </w:tblGrid>
+      <w:tr>
+        <w:trPr>
+          <w:trHeight w:val="1044"/>
+        </w:trPr>
+        <w:tc>
+          <w:tcPr>
+            <w:tcW w:w="1121" w:type="dxa"/>
+            <w:vMerge w:val="restart"/>
+            <w:tcBorders>
+              <w:top w:val="single" w:sz="12" w:space="0" w:color="000000"/>
+            </w:tcBorders>
+          </w:tcPr>
+          <w:p>
+            <w:pPr>
+              <w:pStyle w:val="TableRowLabelCell"/>
+            </w:pPr>
+            <w:r>
+              <w:rPr>
+                <w:b/>
+                <w:bCs/>
+              </w:rPr>
+              <w:t xml:space="preserve">RRED User ID   </w:t>
+            </w:r>
+          </w:p>
+        </w:tc>
+        <w:tc>
+          <w:tcPr>
+            <w:tcW w:w="1048" w:type="dxa"/>
+            <w:vMerge w:val="restart"/>
+            <w:tcBorders>
+              <w:top w:val="single" w:sz="12" w:space="0" w:color="000000"/>
+            </w:tcBorders>
+          </w:tcPr>
+          <w:p>
+            <w:pPr>
+              <w:pStyle w:val="TableRowLabelCell"/>
+            </w:pPr>
+            <w:r>
+              <w:rPr>
+                <w:b/>
+                <w:bCs/>
+              </w:rPr>
+              <w:t>Pupil Number</w:t>
+            </w:r>
+          </w:p>
+        </w:tc>
+        <w:tc>
+          <w:tcPr>
+            <w:tcW w:w="975" w:type="dxa"/>
+            <w:vMerge w:val="restart"/>
+            <w:tcBorders>
+              <w:top w:val="single" w:sz="12" w:space="0" w:color="000000"/>
+            </w:tcBorders>
+          </w:tcPr>
+          <w:p>
+            <w:pPr>
+              <w:pStyle w:val="TableRowLabelCell"/>
+            </w:pPr>
+            <w:r>
+              <w:t>Year Group</w:t>
+            </w:r>
+          </w:p>
+        </w:tc>
+        <w:tc>
+          <w:tcPr>
+            <w:tcW w:w="1488" w:type="dxa"/>
+            <w:gridSpan w:val="2"/>
+            <w:tcBorders>
+              <w:top w:val="single" w:sz="12" w:space="0" w:color="000000"/>
+              <w:bottom w:val="single" w:sz="4" w:space="0" w:color="A5A5A5" w:themeColor="accent3"/>
+            </w:tcBorders>
+          </w:tcPr>
+          <w:p>
+            <w:pPr>
+              <w:pStyle w:val="TableMajorHeaderCell"/>
+              <w:jc w:val="center"/>
+            </w:pPr>
+            <w:r>
+              <w:t>Book Level</w:t>
+            </w:r>
+          </w:p>
+        </w:tc>
+        <w:tc>
+          <w:tcPr>
+            <w:tcW w:w="996" w:type="dxa"/>
+            <w:vMerge w:val="restart"/>
+            <w:tcBorders>
+              <w:top w:val="single" w:sz="12" w:space="0" w:color="000000"/>
+            </w:tcBorders>
+          </w:tcPr>
+          <w:p>
+            <w:pPr>
+              <w:pStyle w:val="TableMinorHeaderCell"/>
+            </w:pPr>
+            <w:r>
+              <w:rPr>
+                <w:bCs/>
+              </w:rPr>
+              <w:t>Outcome</w:t>
+            </w:r>
+          </w:p>
+        </w:tc>
+      </w:tr>
+      <w:tr>
+        <w:trPr>
+          <w:trHeight w:val="1101"/>
+        </w:trPr>
+        <w:tc>
+          <w:tcPr>
+            <w:tcW w:w="1121" w:type="dxa"/>
+            <w:vMerge/>
+            <w:tcBorders>
+              <w:bottom w:val="single" w:sz="12" w:space="0" w:color="A5A5A5" w:themeColor="accent3"/>
+            </w:tcBorders>
+          </w:tcPr>
+          <w:p>
+            <w:pPr>
+              <w:pStyle w:val="TableRowLabelCell"/>
+              <w:rPr>
+                <w:b/>
+                <w:bCs/>
+              </w:rPr>
+            </w:pPr>
+          </w:p>
+        </w:tc>
+        <w:tc>
+          <w:tcPr>
+            <w:tcW w:w="1048" w:type="dxa"/>
+            <w:vMerge/>
+            <w:tcBorders>
+              <w:bottom w:val="single" w:sz="12" w:space="0" w:color="A5A5A5" w:themeColor="accent3"/>
+            </w:tcBorders>
+          </w:tcPr>
+          <w:p>
+            <w:pPr>
+              <w:pStyle w:val="TableRowLabelCell"/>
+              <w:rPr>
+                <w:b/>
+                <w:bCs/>
+              </w:rPr>
+            </w:pPr>
+          </w:p>
+        </w:tc>
+        <w:tc>
+          <w:tcPr>
+            <w:tcW w:w="975" w:type="dxa"/>
+            <w:vMerge/>
+            <w:tcBorders>
+              <w:bottom w:val="single" w:sz="12" w:space="0" w:color="A5A5A5" w:themeColor="accent3"/>
+            </w:tcBorders>
+          </w:tcPr>
+          <w:p>
+            <w:pPr>
+              <w:pStyle w:val="TableRowLabelCell"/>
+              <w:rPr>
+                <w:b/>
+                <w:bCs/>
+              </w:rPr>
+            </w:pPr>
+          </w:p>
+        </w:tc>
+        <w:tc>
+          <w:tcPr>
+            <w:tcW w:w="744" w:type="dxa"/>
+            <w:tcBorders>
+              <w:top w:val="single" w:sz="4" w:space="0" w:color="A5A5A5" w:themeColor="accent3"/>
+              <w:bottom w:val="single" w:sz="12" w:space="0" w:color="A5A5A5" w:themeColor="accent3"/>
+            </w:tcBorders>
+          </w:tcPr>
+          <w:p>
+            <w:pPr>
+              <w:pStyle w:val="TableMajorHeaderCell"/>
+            </w:pPr>
+            <w:r>
+              <w:rPr>
+                <w:rFonts w:cs="Arial"/>
+                <w:szCs w:val="16"/>
+              </w:rPr>
+              <w:t>Entry</w:t>
+            </w:r>
+          </w:p>
+        </w:tc>
+        <w:tc>
+          <w:tcPr>
+            <w:tcW w:w="744" w:type="dxa"/>
+            <w:tcBorders>
+              <w:top w:val="single" w:sz="4" w:space="0" w:color="A5A5A5" w:themeColor="accent3"/>
+              <w:bottom w:val="single" w:sz="12" w:space="0" w:color="A5A5A5" w:themeColor="accent3"/>
+            </w:tcBorders>
+          </w:tcPr>
+          <w:p>
+            <w:pPr>
+              <w:pStyle w:val="TableMajorHeaderCell"/>
+            </w:pPr>
+            <w:r>
+              <w:rPr>
+                <w:rFonts w:cs="Arial"/>
+                <w:szCs w:val="16"/>
+              </w:rPr>
+              <w:t>Exit</w:t>
+            </w:r>
+          </w:p>
+        </w:tc>
+        <w:tc>
+          <w:tcPr>
+            <w:tcW w:w="996" w:type="dxa"/>
+            <w:vMerge/>
+            <w:tcBorders>
+              <w:bottom w:val="single" w:sz="12" w:space="0" w:color="A5A5A5" w:themeColor="accent3"/>
+            </w:tcBorders>
+          </w:tcPr>
+          <w:p>
+            <w:pPr>
+              <w:pStyle w:val="TableMinorHeaderCell"/>
+              <w:rPr>
+                <w:bCs/>
+              </w:rPr>
+            </w:pPr>
+          </w:p>
+        </w:tc>
+      </w:tr>
+      <w:tr>
+        <w:trPr>
+          <w:trHeight w:hRule="exact" w:val="545"/>
+        </w:trPr>
+        <w:tc>
+          <w:tcPr>
+            <w:tcW w:w="1121" w:type="dxa"/>
+            <w:tcBorders>
+              <w:top w:val="single" w:sz="12" w:space="0" w:color="A5A5A5" w:themeColor="accent3"/>
+            </w:tcBorders>
+          </w:tcPr>
+          <w:p>
+            <w:pPr>
+              <w:pStyle w:val="TableRowLabelCell"/>
+            </w:pPr>
+          </w:p>
+        </w:tc>
+        <w:tc>
+          <w:tcPr>
+            <w:tcW w:w="1048" w:type="dxa"/>
+            <w:tcBorders>
+              <w:top w:val="single" w:sz="12" w:space="0" w:color="A5A5A5" w:themeColor="accent3"/>
+            </w:tcBorders>
+          </w:tcPr>
+          <w:p>
+            <w:pPr>
+              <w:pStyle w:val="TableRowLabelCell"/>
+            </w:pPr>
+          </w:p>
+        </w:tc>
+        <w:tc>
+          <w:tcPr>
+            <w:tcW w:w="975" w:type="dxa"/>
+            <w:tcBorders>
+              <w:top w:val="single" w:sz="12" w:space="0" w:color="A5A5A5" w:themeColor="accent3"/>
+            </w:tcBorders>
+          </w:tcPr>
+          <w:p>
+            <w:pPr>
+              <w:pStyle w:val="TableRowLabelCell"/>
+            </w:pPr>
+          </w:p>
+        </w:tc>
+        <w:tc>
+          <w:tcPr>
+            <w:tcW w:w="744" w:type="dxa"/>
+            <w:tcBorders>
+              <w:top w:val="single" w:sz="12" w:space="0" w:color="A5A5A5" w:themeColor="accent3"/>
+            </w:tcBorders>
+          </w:tcPr>
+          <w:p>
+            <w:pPr>
+              <w:keepNext/>
+            </w:pPr>
+          </w:p>
+        </w:tc>
+        <w:tc>
+          <w:tcPr>
+            <w:tcW w:w="744" w:type="dxa"/>
+            <w:tcBorders>
+              <w:top w:val="single" w:sz="12" w:space="0" w:color="A5A5A5" w:themeColor="accent3"/>
+            </w:tcBorders>
+          </w:tcPr>
+          <w:p>
+            <w:pPr>
+              <w:keepNext/>
+            </w:pPr>
+          </w:p>
+        </w:tc>
+        <w:tc>
+          <w:tcPr>
+            <w:tcW w:w="996" w:type="dxa"/>
+            <w:tcBorders>
+              <w:top w:val="single" w:sz="12" w:space="0" w:color="A5A5A5" w:themeColor="accent3"/>
+            </w:tcBorders>
+          </w:tcPr>
+          <w:p>
+            <w:pPr>
+              <w:keepNext/>
+            </w:pPr>
+          </w:p>
+        </w:tc>
+      </w:tr>
+      <w:tr>
+        <w:trPr>
+          <w:trHeight w:val="423"/>
+        </w:trPr>
+        <w:tc>
+          <w:tcPr>
+            <w:tcW w:w="1121" w:type="dxa"/>
+          </w:tcPr>
+          <w:p>
+            <w:pPr>
+              <w:pStyle w:val="TableRowLabelCell"/>
+            </w:pPr>
+          </w:p>
+        </w:tc>
+        <w:tc>
+          <w:tcPr>
+            <w:tcW w:w="1048" w:type="dxa"/>
+          </w:tcPr>
+          <w:p>
+            <w:pPr>
+              <w:pStyle w:val="TableRowLabelCell"/>
+            </w:pPr>
+          </w:p>
+        </w:tc>
+        <w:tc>
+          <w:tcPr>
+            <w:tcW w:w="975" w:type="dxa"/>
+          </w:tcPr>
+          <w:p>
+            <w:pPr>
+              <w:pStyle w:val="TableRowLabelCell"/>
+            </w:pPr>
+          </w:p>
+        </w:tc>
+        <w:tc>
+          <w:tcPr>
+            <w:tcW w:w="744" w:type="dxa"/>
+          </w:tcPr>
+          <w:p>
+            <w:pPr>
+              <w:pStyle w:val="TableDataCell"/>
+            </w:pPr>
+          </w:p>
+        </w:tc>
+        <w:tc>
+          <w:tcPr>
+            <w:tcW w:w="744" w:type="dxa"/>
+          </w:tcPr>
+          <w:p>
+            <w:pPr>
+              <w:pStyle w:val="TableDataCell"/>
+            </w:pPr>
+          </w:p>
+        </w:tc>
+        <w:tc>
+          <w:tcPr>
+            <w:tcW w:w="996" w:type="dxa"/>
+          </w:tcPr>
+          <w:p>
+            <w:pPr>
+              <w:pStyle w:val="TableDataCell"/>
+            </w:pPr>
+          </w:p>
+        </w:tc>
+      </w:tr>
+      <w:tr>
+        <w:trPr>
+          <w:trHeight w:val="395"/>
+        </w:trPr>
+        <w:tc>
+          <w:tcPr>
+            <w:tcW w:w="1121" w:type="dxa"/>
+          </w:tcPr>
+          <w:p>
+            <w:pPr>
+              <w:pStyle w:val="TableRowLabelCell"/>
+              <w:rPr>
+                <w:b/>
+              </w:rPr>
+            </w:pPr>
+          </w:p>
+        </w:tc>
+        <w:tc>
+          <w:tcPr>
+            <w:tcW w:w="1048" w:type="dxa"/>
+          </w:tcPr>
+          <w:p>
+            <w:pPr>
+              <w:pStyle w:val="TableRowLabelCell"/>
+              <w:rPr>
+                <w:b/>
+              </w:rPr>
+            </w:pPr>
+          </w:p>
+        </w:tc>
+        <w:tc>
+          <w:tcPr>
+            <w:tcW w:w="975" w:type="dxa"/>
+          </w:tcPr>
+          <w:p>
+            <w:pPr>
+              <w:pStyle w:val="TableRowLabelCell"/>
+              <w:rPr>
+                <w:b/>
+              </w:rPr>
+            </w:pPr>
+          </w:p>
+        </w:tc>
+        <w:tc>
+          <w:tcPr>
+            <w:tcW w:w="744" w:type="dxa"/>
+          </w:tcPr>
+          <w:p>
+            <w:pPr>
+              <w:pStyle w:val="TableDataCell"/>
+            </w:pPr>
+          </w:p>
+        </w:tc>
+        <w:tc>
+          <w:tcPr>
+            <w:tcW w:w="744" w:type="dxa"/>
+          </w:tcPr>
+          <w:p>
+            <w:pPr>
+              <w:pStyle w:val="TableDataCell"/>
+            </w:pPr>
+          </w:p>
+        </w:tc>
+        <w:tc>
+          <w:tcPr>
+            <w:tcW w:w="996" w:type="dxa"/>
+          </w:tcPr>
+          <w:p>
+            <w:pPr>
+              <w:pStyle w:val="TableDataCell"/>
+            </w:pPr>
+          </w:p>
+        </w:tc>
+      </w:tr>
+      <w:tr>
+        <w:trPr>
+          <w:trHeight w:val="423"/>
+        </w:trPr>
+        <w:tc>
+          <w:tcPr>
+            <w:tcW w:w="1121" w:type="dxa"/>
+          </w:tcPr>
+          <w:p>
+            <w:pPr>
+              <w:pStyle w:val="TableRowLabelCell"/>
+            </w:pPr>
+          </w:p>
+        </w:tc>
+        <w:tc>
+          <w:tcPr>
+            <w:tcW w:w="1048" w:type="dxa"/>
+          </w:tcPr>
+          <w:p>
+            <w:pPr>
+              <w:pStyle w:val="TableRowLabelCell"/>
+            </w:pPr>
+          </w:p>
+        </w:tc>
+        <w:tc>
+          <w:tcPr>
+            <w:tcW w:w="975" w:type="dxa"/>
+          </w:tcPr>
+          <w:p>
+            <w:pPr>
+              <w:pStyle w:val="TableRowLabelCell"/>
+            </w:pPr>
+          </w:p>
+        </w:tc>
+        <w:tc>
+          <w:tcPr>
+            <w:tcW w:w="744" w:type="dxa"/>
+          </w:tcPr>
+          <w:p>
+            <w:pPr>
+              <w:pStyle w:val="TableDataCell"/>
+            </w:pPr>
+          </w:p>
+        </w:tc>
+        <w:tc>
+          <w:tcPr>
+            <w:tcW w:w="744" w:type="dxa"/>
+          </w:tcPr>
+          <w:p>
+            <w:pPr>
+              <w:pStyle w:val="TableDataCell"/>
+            </w:pPr>
+          </w:p>
+        </w:tc>
+        <w:tc>
+          <w:tcPr>
+            <w:tcW w:w="996" w:type="dxa"/>
+          </w:tcPr>
+          <w:p>
+            <w:pPr>
+              <w:pStyle w:val="TableDataCell"/>
+            </w:pPr>
+          </w:p>
+        </w:tc>
+      </w:tr>
+      <w:tr>
+        <w:trPr>
+          <w:trHeight w:val="395"/>
+        </w:trPr>
+        <w:tc>
+          <w:tcPr>
+            <w:tcW w:w="1121" w:type="dxa"/>
+          </w:tcPr>
+          <w:p>
+            <w:pPr>
+              <w:pStyle w:val="TableRowLabelCell"/>
+            </w:pPr>
+          </w:p>
+        </w:tc>
+        <w:tc>
+          <w:tcPr>
+            <w:tcW w:w="1048" w:type="dxa"/>
+          </w:tcPr>
+          <w:p>
+            <w:pPr>
+              <w:pStyle w:val="TableRowLabelCell"/>
+            </w:pPr>
+          </w:p>
+        </w:tc>
+        <w:tc>
+          <w:tcPr>
+            <w:tcW w:w="975" w:type="dxa"/>
+          </w:tcPr>
+          <w:p>
+            <w:pPr>
+              <w:pStyle w:val="TableRowLabelCell"/>
+            </w:pPr>
+          </w:p>
+        </w:tc>
+        <w:tc>
+          <w:tcPr>
+            <w:tcW w:w="744" w:type="dxa"/>
+          </w:tcPr>
+          <w:p>
+            <w:pPr>
+              <w:pStyle w:val="TableDataCell"/>
+            </w:pPr>
+          </w:p>
+        </w:tc>
+        <w:tc>
+          <w:tcPr>
+            <w:tcW w:w="744" w:type="dxa"/>
+          </w:tcPr>
+          <w:p>
+            <w:pPr>
+              <w:pStyle w:val="TableDataCell"/>
+            </w:pPr>
+          </w:p>
+        </w:tc>
+        <w:tc>
+          <w:tcPr>
+            <w:tcW w:w="996" w:type="dxa"/>
+          </w:tcPr>
+          <w:p>
+            <w:pPr>
+              <w:pStyle w:val="TableDataCell"/>
+            </w:pPr>
+          </w:p>
+        </w:tc>
+      </w:tr>
+    </w:tbl>
+    <w:p/>
     <w:sectPr>
-      <w:pgSz w:w="11906" w:h="16838"/>
+      <w:pgSz w:w="16838" w:h="11906" w:orient="landscape"/>
       <w:pgMar w:top="1440" w:right="1440" w:bottom="1440" w:left="1440" w:header="708" w:footer="708" w:gutter="0"/>
       <w:cols w:space="708"/>
       <w:docGrid w:linePitch="360"/>
@@ -1507,8 +2165,121 @@
 </file>
 
 <file path=word/numbering.xml><?xml version="1.0" encoding="utf-8"?>
-<w:numbering xmlns:wpc="http://schemas.microsoft.com/office/word/2010/wordprocessingCanvas" xmlns:cx="http://schemas.microsoft.com/office/drawing/2014/chartex" xmlns:cx1="http://schemas.microsoft.com/office/drawing/2015/9/8/chartex" xmlns:cx2="http://schemas.microsoft.com/office/drawing/2015/10/21/chartex" xmlns:cx3="http://schemas.microsoft.com/office/drawing/2016/5/9/chartex" xmlns:cx4="http://schemas.microsoft.com/office/drawing/2016/5/10/chartex" xmlns:cx5="http://schemas.microsoft.com/office/drawing/2016/5/11/chartex" xmlns:cx6="http://schemas.microsoft.com/office/drawing/2016/5/12/chartex" xmlns:cx7="http://schemas.microsoft.com/office/drawing/2016/5/13/chartex" xmlns:cx8="http://schemas.microsoft.com/office/drawing/2016/5/14/chartex" xmlns:mc="http://schemas.openxmlformats.org/markup-compatibility/2006" xmlns:aink="http://schemas.microsoft.com/office/drawing/2016/ink" xmlns:am3d="http://schemas.microsoft.com/office/drawing/2017/model3d" xmlns:o="urn:schemas-microsoft-com:office:office" xmlns:oel="http://schemas.microsoft.com/office/2019/extlst" xmlns:r="http://schemas.openxmlformats.org/officeDocument/2006/relationships" xmlns:m="http://schemas.openxmlformats.org/officeDocument/2006/math" xmlns:v="urn:schemas-microsoft-com:vml" xmlns:wp14="http://schemas.microsoft.com/office/word/2010/wordprocessingDrawing" xmlns:wp="http://schemas.openxmlformats.org/drawingml/2006/wordprocessingDrawing" xmlns:w10="urn:schemas-microsoft-com:office:word" xmlns:w="http://schemas.openxmlformats.org/wordprocessingml/2006/main" xmlns:w14="http://schemas.microsoft.com/office/word/2010/wordml" xmlns:w15="http://schemas.microsoft.com/office/word/2012/wordml" xmlns:w16cex="http://schemas.microsoft.com/office/word/2018/wordml/cex" xmlns:w16cid="http://schemas.microsoft.com/office/word/2016/wordml/cid" xmlns:w16="http://schemas.microsoft.com/office/word/2018/wordml" xmlns:w16sdtdh="http://schemas.microsoft.com/office/word/2020/wordml/sdtdatahash" xmlns:w16se="http://schemas.microsoft.com/office/word/2015/wordml/symex" xmlns:wpg="http://schemas.microsoft.com/office/word/2010/wordprocessingGroup" xmlns:wpi="http://schemas.microsoft.com/office/word/2010/wordprocessingInk" xmlns:wne="http://schemas.microsoft.com/office/word/2006/wordml" xmlns:wps="http://schemas.microsoft.com/office/word/2010/wordprocessingShape" mc:Ignorable="w14 w15 w16se w16cid w16 w16cex w16sdtdh wp14">
+<w:numbering xmlns:wpc="http://schemas.microsoft.com/office/word/2010/wordprocessingCanvas" xmlns:cx="http://schemas.microsoft.com/office/drawing/2014/chartex" xmlns:cx1="http://schemas.microsoft.com/office/drawing/2015/9/8/chartex" xmlns:cx2="http://schemas.microsoft.com/office/drawing/2015/10/21/chartex" xmlns:cx3="http://schemas.microsoft.com/office/drawing/2016/5/9/chartex" xmlns:cx4="http://schemas.microsoft.com/office/drawing/2016/5/10/chartex" xmlns:cx5="http://schemas.microsoft.com/office/drawing/2016/5/11/chartex" xmlns:cx6="http://schemas.microsoft.com/office/drawing/2016/5/12/chartex" xmlns:cx7="http://schemas.microsoft.com/office/drawing/2016/5/13/chartex" xmlns:cx8="http://schemas.microsoft.com/office/drawing/2016/5/14/chartex" xmlns:mc="http://schemas.openxmlformats.org/markup-compatibility/2006" xmlns:aink="http://schemas.microsoft.com/office/drawing/2016/ink" xmlns:am3d="http://schemas.microsoft.com/office/drawing/2017/model3d" xmlns:o="urn:schemas-microsoft-com:office:office" xmlns:oel="http://schemas.microsoft.com/office/2019/extlst" xmlns:r="http://schemas.openxmlformats.org/officeDocument/2006/relationships" xmlns:m="http://schemas.openxmlformats.org/officeDocument/2006/math" xmlns:v="urn:schemas-microsoft-com:vml" xmlns:wp14="http://schemas.microsoft.com/office/word/2010/wordprocessingDrawing" xmlns:wp="http://schemas.openxmlformats.org/drawingml/2006/wordprocessingDrawing" xmlns:w10="urn:schemas-microsoft-com:office:word" xmlns:w="http://schemas.openxmlformats.org/wordprocessingml/2006/main" xmlns:w14="http://schemas.microsoft.com/office/word/2010/wordml" xmlns:w15="http://schemas.microsoft.com/office/word/2012/wordml" xmlns:w16cex="http://schemas.microsoft.com/office/word/2018/wordml/cex" xmlns:w16cid="http://schemas.microsoft.com/office/word/2016/wordml/cid" xmlns:w16="http://schemas.microsoft.com/office/word/2018/wordml" xmlns:w16du="http://schemas.microsoft.com/office/word/2023/wordml/word16du" xmlns:w16sdtdh="http://schemas.microsoft.com/office/word/2020/wordml/sdtdatahash" xmlns:w16se="http://schemas.microsoft.com/office/word/2015/wordml/symex" xmlns:wpg="http://schemas.microsoft.com/office/word/2010/wordprocessingGroup" xmlns:wpi="http://schemas.microsoft.com/office/word/2010/wordprocessingInk" xmlns:wne="http://schemas.microsoft.com/office/word/2006/wordml" xmlns:wps="http://schemas.microsoft.com/office/word/2010/wordprocessingShape" mc:Ignorable="w14 w15 w16se w16cid w16 w16cex w16sdtdh wp14">
   <w:abstractNum w:abstractNumId="0" w15:restartNumberingAfterBreak="0">
+    <w:nsid w:val="5C3E0958"/>
+    <w:multiLevelType w:val="multilevel"/>
+    <w:tmpl w:val="3424D584"/>
+    <w:lvl w:ilvl="0">
+      <w:start w:val="1"/>
+      <w:numFmt w:val="decimal"/>
+      <w:lvlText w:val="%1."/>
+      <w:lvlJc w:val="left"/>
+      <w:pPr>
+        <w:tabs>
+          <w:tab w:val="num" w:pos="720"/>
+        </w:tabs>
+        <w:ind w:left="720" w:hanging="720"/>
+      </w:pPr>
+    </w:lvl>
+    <w:lvl w:ilvl="1">
+      <w:start w:val="1"/>
+      <w:numFmt w:val="decimal"/>
+      <w:lvlText w:val="%2."/>
+      <w:lvlJc w:val="left"/>
+      <w:pPr>
+        <w:tabs>
+          <w:tab w:val="num" w:pos="1440"/>
+        </w:tabs>
+        <w:ind w:left="1440" w:hanging="720"/>
+      </w:pPr>
+    </w:lvl>
+    <w:lvl w:ilvl="2">
+      <w:start w:val="1"/>
+      <w:numFmt w:val="decimal"/>
+      <w:lvlText w:val="%3."/>
+      <w:lvlJc w:val="left"/>
+      <w:pPr>
+        <w:tabs>
+          <w:tab w:val="num" w:pos="2160"/>
+        </w:tabs>
+        <w:ind w:left="2160" w:hanging="720"/>
+      </w:pPr>
+    </w:lvl>
+    <w:lvl w:ilvl="3">
+      <w:start w:val="1"/>
+      <w:numFmt w:val="decimal"/>
+      <w:lvlText w:val="%4."/>
+      <w:lvlJc w:val="left"/>
+      <w:pPr>
+        <w:tabs>
+          <w:tab w:val="num" w:pos="2880"/>
+        </w:tabs>
+        <w:ind w:left="2880" w:hanging="720"/>
+      </w:pPr>
+    </w:lvl>
+    <w:lvl w:ilvl="4">
+      <w:start w:val="1"/>
+      <w:numFmt w:val="decimal"/>
+      <w:lvlText w:val="%5."/>
+      <w:lvlJc w:val="left"/>
+      <w:pPr>
+        <w:tabs>
+          <w:tab w:val="num" w:pos="3600"/>
+        </w:tabs>
+        <w:ind w:left="3600" w:hanging="720"/>
+      </w:pPr>
+    </w:lvl>
+    <w:lvl w:ilvl="5">
+      <w:start w:val="1"/>
+      <w:numFmt w:val="decimal"/>
+      <w:lvlText w:val="%6."/>
+      <w:lvlJc w:val="left"/>
+      <w:pPr>
+        <w:tabs>
+          <w:tab w:val="num" w:pos="4320"/>
+        </w:tabs>
+        <w:ind w:left="4320" w:hanging="720"/>
+      </w:pPr>
+    </w:lvl>
+    <w:lvl w:ilvl="6">
+      <w:start w:val="1"/>
+      <w:numFmt w:val="decimal"/>
+      <w:lvlText w:val="%7."/>
+      <w:lvlJc w:val="left"/>
+      <w:pPr>
+        <w:tabs>
+          <w:tab w:val="num" w:pos="5040"/>
+        </w:tabs>
+        <w:ind w:left="5040" w:hanging="720"/>
+      </w:pPr>
+    </w:lvl>
+    <w:lvl w:ilvl="7">
+      <w:start w:val="1"/>
+      <w:numFmt w:val="decimal"/>
+      <w:lvlText w:val="%8."/>
+      <w:lvlJc w:val="left"/>
+      <w:pPr>
+        <w:tabs>
+          <w:tab w:val="num" w:pos="5760"/>
+        </w:tabs>
+        <w:ind w:left="5760" w:hanging="720"/>
+      </w:pPr>
+    </w:lvl>
+    <w:lvl w:ilvl="8">
+      <w:start w:val="1"/>
+      <w:numFmt w:val="decimal"/>
+      <w:lvlText w:val="%9."/>
+      <w:lvlJc w:val="left"/>
+      <w:pPr>
+        <w:tabs>
+          <w:tab w:val="num" w:pos="6480"/>
+        </w:tabs>
+        <w:ind w:left="6480" w:hanging="720"/>
+      </w:pPr>
+    </w:lvl>
+  </w:abstractNum>
+  <w:abstractNum w:abstractNumId="1" w15:restartNumberingAfterBreak="0">
     <w:nsid w:val="6BBA0582"/>
     <w:multiLevelType w:val="hybridMultilevel"/>
     <w:tmpl w:val="004A864E"/>
@@ -1598,6 +2369,9 @@
     </w:lvl>
   </w:abstractNum>
   <w:num w:numId="1" w16cid:durableId="1016465679">
+    <w:abstractNumId w:val="1"/>
+  </w:num>
+  <w:num w:numId="2" w16cid:durableId="202911769">
     <w:abstractNumId w:val="0"/>
   </w:num>
 </w:numbering>
@@ -2170,6 +2944,65 @@
       <w:contextualSpacing/>
     </w:pPr>
   </w:style>
+  <w:style w:type="paragraph" w:customStyle="1" w:styleId="TableMajorHeaderCell">
+    <w:name w:val="Table Major Header Cell"/>
+    <w:autoRedefine/>
+    <w:rsid w:val="003C3247"/>
+    <w:pPr>
+      <w:keepNext/>
+    </w:pPr>
+    <w:rPr>
+      <w:rFonts w:ascii="Arial" w:eastAsia="Times New Roman" w:hAnsi="Arial" w:cs="Times New Roman"/>
+      <w:b/>
+      <w:sz w:val="16"/>
+      <w:lang w:val="en-US"/>
+    </w:rPr>
+  </w:style>
+  <w:style w:type="paragraph" w:customStyle="1" w:styleId="TableMinorHeaderCell">
+    <w:name w:val="Table Minor Header Cell"/>
+    <w:autoRedefine/>
+    <w:rsid w:val="003C3247"/>
+    <w:pPr>
+      <w:keepNext/>
+    </w:pPr>
+    <w:rPr>
+      <w:rFonts w:ascii="Arial" w:eastAsia="Times New Roman" w:hAnsi="Arial" w:cs="Times New Roman"/>
+      <w:b/>
+      <w:sz w:val="16"/>
+      <w:lang w:val="en-US"/>
+    </w:rPr>
+  </w:style>
+  <w:style w:type="table" w:styleId="TableGridLight">
+    <w:name w:val="Grid Table Light"/>
+    <w:basedOn w:val="TableNormal"/>
+    <w:uiPriority w:val="40"/>
+    <w:rsid w:val="003C3247"/>
+    <w:rPr>
+      <w:sz w:val="22"/>
+      <w:szCs w:val="22"/>
+    </w:rPr>
+    <w:tblPr>
+      <w:tblBorders>
+        <w:top w:val="single" w:sz="4" w:space="0" w:color="BFBFBF" w:themeColor="background1" w:themeShade="BF"/>
+        <w:left w:val="single" w:sz="4" w:space="0" w:color="BFBFBF" w:themeColor="background1" w:themeShade="BF"/>
+        <w:bottom w:val="single" w:sz="4" w:space="0" w:color="BFBFBF" w:themeColor="background1" w:themeShade="BF"/>
+        <w:right w:val="single" w:sz="4" w:space="0" w:color="BFBFBF" w:themeColor="background1" w:themeShade="BF"/>
+        <w:insideH w:val="single" w:sz="4" w:space="0" w:color="BFBFBF" w:themeColor="background1" w:themeShade="BF"/>
+        <w:insideV w:val="single" w:sz="4" w:space="0" w:color="BFBFBF" w:themeColor="background1" w:themeShade="BF"/>
+      </w:tblBorders>
+    </w:tblPr>
+  </w:style>
+  <w:style w:type="paragraph" w:styleId="Revision">
+    <w:name w:val="Revision"/>
+    <w:hidden/>
+    <w:uiPriority w:val="99"/>
+    <w:semiHidden/>
+    <w:rsid w:val="003C3247"/>
+    <w:rPr>
+      <w:rFonts w:ascii="Calibri" w:eastAsia="Times New Roman" w:hAnsi="Calibri" w:cs="Times New Roman"/>
+      <w:lang w:val="en-US" w:bidi="en-US"/>
+    </w:rPr>
+  </w:style>
 </w:styles>
 </file>
 

</xml_diff>

<commit_message>
Add styles to single report template type for testing
</commit_message>
<xml_diff>
--- a/tests/data/RRED_Report_Template_Single_Category.docx
+++ b/tests/data/RRED_Report_Template_Single_Category.docx
@@ -90,7 +90,7 @@
     </w:p>
     <w:tbl>
       <w:tblPr>
-        <w:tblStyle w:val="PlainTable2"/>
+        <w:tblStyle w:val="TableGrid"/>
         <w:tblW w:w="4747" w:type="pct"/>
         <w:tblLayout w:type="fixed"/>
         <w:tblLook w:val="0000" w:firstRow="0" w:lastRow="0" w:firstColumn="0" w:lastColumn="0" w:noHBand="0" w:noVBand="0"/>
@@ -109,17 +109,11 @@
       </w:tblGrid>
       <w:tr>
         <w:trPr>
-          <w:cnfStyle w:val="000000100000" w:firstRow="0" w:lastRow="0" w:firstColumn="0" w:lastColumn="0" w:oddVBand="0" w:evenVBand="0" w:oddHBand="1" w:evenHBand="0" w:firstRowFirstColumn="0" w:firstRowLastColumn="0" w:lastRowFirstColumn="0" w:lastRowLastColumn="0"/>
           <w:trHeight w:val="956"/>
         </w:trPr>
         <w:tc>
           <w:tcPr>
-            <w:cnfStyle w:val="000010000000" w:firstRow="0" w:lastRow="0" w:firstColumn="0" w:lastColumn="0" w:oddVBand="1" w:evenVBand="0" w:oddHBand="0" w:evenHBand="0" w:firstRowFirstColumn="0" w:firstRowLastColumn="0" w:lastRowFirstColumn="0" w:lastRowLastColumn="0"/>
             <w:tcW w:w="830" w:type="dxa"/>
-            <w:tcBorders>
-              <w:top w:val="single" w:sz="12" w:space="0" w:color="auto"/>
-              <w:bottom w:val="single" w:sz="12" w:space="0" w:color="A5A5A5" w:themeColor="accent3"/>
-            </w:tcBorders>
           </w:tcPr>
           <w:p>
             <w:pPr>
@@ -132,12 +126,7 @@
         </w:tc>
         <w:tc>
           <w:tcPr>
-            <w:cnfStyle w:val="000001000000" w:firstRow="0" w:lastRow="0" w:firstColumn="0" w:lastColumn="0" w:oddVBand="0" w:evenVBand="1" w:oddHBand="0" w:evenHBand="0" w:firstRowFirstColumn="0" w:firstRowLastColumn="0" w:lastRowFirstColumn="0" w:lastRowLastColumn="0"/>
             <w:tcW w:w="827" w:type="dxa"/>
-            <w:tcBorders>
-              <w:top w:val="single" w:sz="12" w:space="0" w:color="auto"/>
-              <w:bottom w:val="single" w:sz="12" w:space="0" w:color="A5A5A5" w:themeColor="accent3"/>
-            </w:tcBorders>
           </w:tcPr>
           <w:p>
             <w:pPr>
@@ -150,12 +139,7 @@
         </w:tc>
         <w:tc>
           <w:tcPr>
-            <w:cnfStyle w:val="000010000000" w:firstRow="0" w:lastRow="0" w:firstColumn="0" w:lastColumn="0" w:oddVBand="1" w:evenVBand="0" w:oddHBand="0" w:evenHBand="0" w:firstRowFirstColumn="0" w:firstRowLastColumn="0" w:lastRowFirstColumn="0" w:lastRowLastColumn="0"/>
             <w:tcW w:w="685" w:type="dxa"/>
-            <w:tcBorders>
-              <w:top w:val="single" w:sz="12" w:space="0" w:color="auto"/>
-              <w:bottom w:val="single" w:sz="12" w:space="0" w:color="A5A5A5" w:themeColor="accent3"/>
-            </w:tcBorders>
           </w:tcPr>
           <w:p>
             <w:pPr>
@@ -168,12 +152,7 @@
         </w:tc>
         <w:tc>
           <w:tcPr>
-            <w:cnfStyle w:val="000001000000" w:firstRow="0" w:lastRow="0" w:firstColumn="0" w:lastColumn="0" w:oddVBand="0" w:evenVBand="1" w:oddHBand="0" w:evenHBand="0" w:firstRowFirstColumn="0" w:firstRowLastColumn="0" w:lastRowFirstColumn="0" w:lastRowLastColumn="0"/>
             <w:tcW w:w="614" w:type="dxa"/>
-            <w:tcBorders>
-              <w:top w:val="single" w:sz="12" w:space="0" w:color="auto"/>
-              <w:bottom w:val="single" w:sz="12" w:space="0" w:color="A5A5A5" w:themeColor="accent3"/>
-            </w:tcBorders>
           </w:tcPr>
           <w:p>
             <w:pPr>
@@ -186,12 +165,7 @@
         </w:tc>
         <w:tc>
           <w:tcPr>
-            <w:cnfStyle w:val="000010000000" w:firstRow="0" w:lastRow="0" w:firstColumn="0" w:lastColumn="0" w:oddVBand="1" w:evenVBand="0" w:oddHBand="0" w:evenHBand="0" w:firstRowFirstColumn="0" w:firstRowLastColumn="0" w:lastRowFirstColumn="0" w:lastRowLastColumn="0"/>
             <w:tcW w:w="897" w:type="dxa"/>
-            <w:tcBorders>
-              <w:top w:val="single" w:sz="12" w:space="0" w:color="auto"/>
-              <w:bottom w:val="single" w:sz="12" w:space="0" w:color="A5A5A5" w:themeColor="accent3"/>
-            </w:tcBorders>
           </w:tcPr>
           <w:p>
             <w:pPr>
@@ -204,12 +178,7 @@
         </w:tc>
         <w:tc>
           <w:tcPr>
-            <w:cnfStyle w:val="000001000000" w:firstRow="0" w:lastRow="0" w:firstColumn="0" w:lastColumn="0" w:oddVBand="0" w:evenVBand="1" w:oddHBand="0" w:evenHBand="0" w:firstRowFirstColumn="0" w:firstRowLastColumn="0" w:lastRowFirstColumn="0" w:lastRowLastColumn="0"/>
             <w:tcW w:w="1183" w:type="dxa"/>
-            <w:tcBorders>
-              <w:top w:val="single" w:sz="12" w:space="0" w:color="auto"/>
-              <w:bottom w:val="single" w:sz="12" w:space="0" w:color="A5A5A5" w:themeColor="accent3"/>
-            </w:tcBorders>
           </w:tcPr>
           <w:p>
             <w:pPr>
@@ -222,12 +191,7 @@
         </w:tc>
         <w:tc>
           <w:tcPr>
-            <w:cnfStyle w:val="000010000000" w:firstRow="0" w:lastRow="0" w:firstColumn="0" w:lastColumn="0" w:oddVBand="1" w:evenVBand="0" w:oddHBand="0" w:evenHBand="0" w:firstRowFirstColumn="0" w:firstRowLastColumn="0" w:lastRowFirstColumn="0" w:lastRowLastColumn="0"/>
             <w:tcW w:w="1323" w:type="dxa"/>
-            <w:tcBorders>
-              <w:top w:val="single" w:sz="12" w:space="0" w:color="auto"/>
-              <w:bottom w:val="single" w:sz="12" w:space="0" w:color="A5A5A5" w:themeColor="accent3"/>
-            </w:tcBorders>
           </w:tcPr>
           <w:p>
             <w:pPr>
@@ -240,12 +204,7 @@
         </w:tc>
         <w:tc>
           <w:tcPr>
-            <w:cnfStyle w:val="000001000000" w:firstRow="0" w:lastRow="0" w:firstColumn="0" w:lastColumn="0" w:oddVBand="0" w:evenVBand="1" w:oddHBand="0" w:evenHBand="0" w:firstRowFirstColumn="0" w:firstRowLastColumn="0" w:lastRowFirstColumn="0" w:lastRowLastColumn="0"/>
             <w:tcW w:w="756" w:type="dxa"/>
-            <w:tcBorders>
-              <w:top w:val="single" w:sz="12" w:space="0" w:color="auto"/>
-              <w:bottom w:val="single" w:sz="12" w:space="0" w:color="A5A5A5" w:themeColor="accent3"/>
-            </w:tcBorders>
           </w:tcPr>
           <w:p>
             <w:pPr>
@@ -258,12 +217,7 @@
         </w:tc>
         <w:tc>
           <w:tcPr>
-            <w:cnfStyle w:val="000010000000" w:firstRow="0" w:lastRow="0" w:firstColumn="0" w:lastColumn="0" w:oddVBand="1" w:evenVBand="0" w:oddHBand="0" w:evenHBand="0" w:firstRowFirstColumn="0" w:firstRowLastColumn="0" w:lastRowFirstColumn="0" w:lastRowLastColumn="0"/>
             <w:tcW w:w="827" w:type="dxa"/>
-            <w:tcBorders>
-              <w:top w:val="single" w:sz="12" w:space="0" w:color="auto"/>
-              <w:bottom w:val="single" w:sz="12" w:space="0" w:color="A5A5A5" w:themeColor="accent3"/>
-            </w:tcBorders>
           </w:tcPr>
           <w:p>
             <w:pPr>
@@ -276,12 +230,7 @@
         </w:tc>
         <w:tc>
           <w:tcPr>
-            <w:cnfStyle w:val="000001000000" w:firstRow="0" w:lastRow="0" w:firstColumn="0" w:lastColumn="0" w:oddVBand="0" w:evenVBand="1" w:oddHBand="0" w:evenHBand="0" w:firstRowFirstColumn="0" w:firstRowLastColumn="0" w:lastRowFirstColumn="0" w:lastRowLastColumn="0"/>
             <w:tcW w:w="618" w:type="dxa"/>
-            <w:tcBorders>
-              <w:top w:val="single" w:sz="12" w:space="0" w:color="auto"/>
-              <w:bottom w:val="single" w:sz="12" w:space="0" w:color="A5A5A5" w:themeColor="accent3"/>
-            </w:tcBorders>
           </w:tcPr>
           <w:p>
             <w:pPr>
@@ -299,137 +248,97 @@
         </w:trPr>
         <w:tc>
           <w:tcPr>
-            <w:cnfStyle w:val="000010000000" w:firstRow="0" w:lastRow="0" w:firstColumn="0" w:lastColumn="0" w:oddVBand="1" w:evenVBand="0" w:oddHBand="0" w:evenHBand="0" w:firstRowFirstColumn="0" w:firstRowLastColumn="0" w:lastRowFirstColumn="0" w:lastRowLastColumn="0"/>
             <w:tcW w:w="830" w:type="dxa"/>
-            <w:tcBorders>
-              <w:top w:val="single" w:sz="12" w:space="0" w:color="A5A5A5" w:themeColor="accent3"/>
-            </w:tcBorders>
-          </w:tcPr>
-          <w:p>
-            <w:pPr>
-              <w:pStyle w:val="TableDataCell"/>
-            </w:pPr>
-          </w:p>
-        </w:tc>
-        <w:tc>
-          <w:tcPr>
-            <w:cnfStyle w:val="000001000000" w:firstRow="0" w:lastRow="0" w:firstColumn="0" w:lastColumn="0" w:oddVBand="0" w:evenVBand="1" w:oddHBand="0" w:evenHBand="0" w:firstRowFirstColumn="0" w:firstRowLastColumn="0" w:lastRowFirstColumn="0" w:lastRowLastColumn="0"/>
+          </w:tcPr>
+          <w:p>
+            <w:pPr>
+              <w:pStyle w:val="TableDataCell"/>
+            </w:pPr>
+          </w:p>
+        </w:tc>
+        <w:tc>
+          <w:tcPr>
             <w:tcW w:w="827" w:type="dxa"/>
-            <w:tcBorders>
-              <w:top w:val="single" w:sz="12" w:space="0" w:color="A5A5A5" w:themeColor="accent3"/>
-            </w:tcBorders>
-          </w:tcPr>
-          <w:p>
-            <w:pPr>
-              <w:pStyle w:val="TableDataCell"/>
-            </w:pPr>
-          </w:p>
-        </w:tc>
-        <w:tc>
-          <w:tcPr>
-            <w:cnfStyle w:val="000010000000" w:firstRow="0" w:lastRow="0" w:firstColumn="0" w:lastColumn="0" w:oddVBand="1" w:evenVBand="0" w:oddHBand="0" w:evenHBand="0" w:firstRowFirstColumn="0" w:firstRowLastColumn="0" w:lastRowFirstColumn="0" w:lastRowLastColumn="0"/>
+          </w:tcPr>
+          <w:p>
+            <w:pPr>
+              <w:pStyle w:val="TableDataCell"/>
+            </w:pPr>
+          </w:p>
+        </w:tc>
+        <w:tc>
+          <w:tcPr>
             <w:tcW w:w="685" w:type="dxa"/>
-            <w:tcBorders>
-              <w:top w:val="single" w:sz="12" w:space="0" w:color="A5A5A5" w:themeColor="accent3"/>
-            </w:tcBorders>
-          </w:tcPr>
-          <w:p>
-            <w:pPr>
-              <w:pStyle w:val="TableDataCell"/>
-            </w:pPr>
-          </w:p>
-        </w:tc>
-        <w:tc>
-          <w:tcPr>
-            <w:cnfStyle w:val="000001000000" w:firstRow="0" w:lastRow="0" w:firstColumn="0" w:lastColumn="0" w:oddVBand="0" w:evenVBand="1" w:oddHBand="0" w:evenHBand="0" w:firstRowFirstColumn="0" w:firstRowLastColumn="0" w:lastRowFirstColumn="0" w:lastRowLastColumn="0"/>
+          </w:tcPr>
+          <w:p>
+            <w:pPr>
+              <w:pStyle w:val="TableDataCell"/>
+            </w:pPr>
+          </w:p>
+        </w:tc>
+        <w:tc>
+          <w:tcPr>
             <w:tcW w:w="614" w:type="dxa"/>
-            <w:tcBorders>
-              <w:top w:val="single" w:sz="12" w:space="0" w:color="A5A5A5" w:themeColor="accent3"/>
-            </w:tcBorders>
-          </w:tcPr>
-          <w:p>
-            <w:pPr>
-              <w:pStyle w:val="TableDataCell"/>
-            </w:pPr>
-          </w:p>
-        </w:tc>
-        <w:tc>
-          <w:tcPr>
-            <w:cnfStyle w:val="000010000000" w:firstRow="0" w:lastRow="0" w:firstColumn="0" w:lastColumn="0" w:oddVBand="1" w:evenVBand="0" w:oddHBand="0" w:evenHBand="0" w:firstRowFirstColumn="0" w:firstRowLastColumn="0" w:lastRowFirstColumn="0" w:lastRowLastColumn="0"/>
+          </w:tcPr>
+          <w:p>
+            <w:pPr>
+              <w:pStyle w:val="TableDataCell"/>
+            </w:pPr>
+          </w:p>
+        </w:tc>
+        <w:tc>
+          <w:tcPr>
             <w:tcW w:w="897" w:type="dxa"/>
-            <w:tcBorders>
-              <w:top w:val="single" w:sz="12" w:space="0" w:color="A5A5A5" w:themeColor="accent3"/>
-            </w:tcBorders>
-          </w:tcPr>
-          <w:p>
-            <w:pPr>
-              <w:pStyle w:val="TableDataCell"/>
-            </w:pPr>
-          </w:p>
-        </w:tc>
-        <w:tc>
-          <w:tcPr>
-            <w:cnfStyle w:val="000001000000" w:firstRow="0" w:lastRow="0" w:firstColumn="0" w:lastColumn="0" w:oddVBand="0" w:evenVBand="1" w:oddHBand="0" w:evenHBand="0" w:firstRowFirstColumn="0" w:firstRowLastColumn="0" w:lastRowFirstColumn="0" w:lastRowLastColumn="0"/>
+          </w:tcPr>
+          <w:p>
+            <w:pPr>
+              <w:pStyle w:val="TableDataCell"/>
+            </w:pPr>
+          </w:p>
+        </w:tc>
+        <w:tc>
+          <w:tcPr>
             <w:tcW w:w="1183" w:type="dxa"/>
-            <w:tcBorders>
-              <w:top w:val="single" w:sz="12" w:space="0" w:color="A5A5A5" w:themeColor="accent3"/>
-            </w:tcBorders>
-          </w:tcPr>
-          <w:p>
-            <w:pPr>
-              <w:pStyle w:val="TableDataCell"/>
-            </w:pPr>
-          </w:p>
-        </w:tc>
-        <w:tc>
-          <w:tcPr>
-            <w:cnfStyle w:val="000010000000" w:firstRow="0" w:lastRow="0" w:firstColumn="0" w:lastColumn="0" w:oddVBand="1" w:evenVBand="0" w:oddHBand="0" w:evenHBand="0" w:firstRowFirstColumn="0" w:firstRowLastColumn="0" w:lastRowFirstColumn="0" w:lastRowLastColumn="0"/>
+          </w:tcPr>
+          <w:p>
+            <w:pPr>
+              <w:pStyle w:val="TableDataCell"/>
+            </w:pPr>
+          </w:p>
+        </w:tc>
+        <w:tc>
+          <w:tcPr>
             <w:tcW w:w="1323" w:type="dxa"/>
-            <w:tcBorders>
-              <w:top w:val="single" w:sz="12" w:space="0" w:color="A5A5A5" w:themeColor="accent3"/>
-            </w:tcBorders>
-          </w:tcPr>
-          <w:p>
-            <w:pPr>
-              <w:pStyle w:val="TableDataCell"/>
-            </w:pPr>
-          </w:p>
-        </w:tc>
-        <w:tc>
-          <w:tcPr>
-            <w:cnfStyle w:val="000001000000" w:firstRow="0" w:lastRow="0" w:firstColumn="0" w:lastColumn="0" w:oddVBand="0" w:evenVBand="1" w:oddHBand="0" w:evenHBand="0" w:firstRowFirstColumn="0" w:firstRowLastColumn="0" w:lastRowFirstColumn="0" w:lastRowLastColumn="0"/>
+          </w:tcPr>
+          <w:p>
+            <w:pPr>
+              <w:pStyle w:val="TableDataCell"/>
+            </w:pPr>
+          </w:p>
+        </w:tc>
+        <w:tc>
+          <w:tcPr>
             <w:tcW w:w="756" w:type="dxa"/>
-            <w:tcBorders>
-              <w:top w:val="single" w:sz="12" w:space="0" w:color="A5A5A5" w:themeColor="accent3"/>
-            </w:tcBorders>
-          </w:tcPr>
-          <w:p>
-            <w:pPr>
-              <w:pStyle w:val="TableDataCell"/>
-            </w:pPr>
-          </w:p>
-        </w:tc>
-        <w:tc>
-          <w:tcPr>
-            <w:cnfStyle w:val="000010000000" w:firstRow="0" w:lastRow="0" w:firstColumn="0" w:lastColumn="0" w:oddVBand="1" w:evenVBand="0" w:oddHBand="0" w:evenHBand="0" w:firstRowFirstColumn="0" w:firstRowLastColumn="0" w:lastRowFirstColumn="0" w:lastRowLastColumn="0"/>
+          </w:tcPr>
+          <w:p>
+            <w:pPr>
+              <w:pStyle w:val="TableDataCell"/>
+            </w:pPr>
+          </w:p>
+        </w:tc>
+        <w:tc>
+          <w:tcPr>
             <w:tcW w:w="827" w:type="dxa"/>
-            <w:tcBorders>
-              <w:top w:val="single" w:sz="12" w:space="0" w:color="A5A5A5" w:themeColor="accent3"/>
-            </w:tcBorders>
-          </w:tcPr>
-          <w:p>
-            <w:pPr>
-              <w:pStyle w:val="TableDataCell"/>
-            </w:pPr>
-          </w:p>
-        </w:tc>
-        <w:tc>
-          <w:tcPr>
-            <w:cnfStyle w:val="000001000000" w:firstRow="0" w:lastRow="0" w:firstColumn="0" w:lastColumn="0" w:oddVBand="0" w:evenVBand="1" w:oddHBand="0" w:evenHBand="0" w:firstRowFirstColumn="0" w:firstRowLastColumn="0" w:lastRowFirstColumn="0" w:lastRowLastColumn="0"/>
+          </w:tcPr>
+          <w:p>
+            <w:pPr>
+              <w:pStyle w:val="TableDataCell"/>
+            </w:pPr>
+          </w:p>
+        </w:tc>
+        <w:tc>
+          <w:tcPr>
             <w:tcW w:w="618" w:type="dxa"/>
-            <w:tcBorders>
-              <w:top w:val="single" w:sz="12" w:space="0" w:color="A5A5A5" w:themeColor="accent3"/>
-            </w:tcBorders>
           </w:tcPr>
           <w:p>
             <w:pPr>
@@ -439,17 +348,13 @@
         </w:tc>
       </w:tr>
       <w:tr>
-        <w:trPr>
-          <w:cnfStyle w:val="000000100000" w:firstRow="0" w:lastRow="0" w:firstColumn="0" w:lastColumn="0" w:oddVBand="0" w:evenVBand="0" w:oddHBand="1" w:evenHBand="0" w:firstRowFirstColumn="0" w:firstRowLastColumn="0" w:lastRowFirstColumn="0" w:lastRowLastColumn="0"/>
-        </w:trPr>
-        <w:tc>
-          <w:tcPr>
-            <w:cnfStyle w:val="000010000000" w:firstRow="0" w:lastRow="0" w:firstColumn="0" w:lastColumn="0" w:oddVBand="1" w:evenVBand="0" w:oddHBand="0" w:evenHBand="0" w:firstRowFirstColumn="0" w:firstRowLastColumn="0" w:lastRowFirstColumn="0" w:lastRowLastColumn="0"/>
+        <w:tc>
+          <w:tcPr>
             <w:tcW w:w="830" w:type="dxa"/>
           </w:tcPr>
           <w:p>
             <w:pPr>
-              <w:pStyle w:val="TableRowLabelCell"/>
+              <w:pStyle w:val="TableNote"/>
             </w:pPr>
             <w:r>
               <w:t>1</w:t>
@@ -458,7 +363,6 @@
         </w:tc>
         <w:tc>
           <w:tcPr>
-            <w:cnfStyle w:val="000001000000" w:firstRow="0" w:lastRow="0" w:firstColumn="0" w:lastColumn="0" w:oddVBand="0" w:evenVBand="1" w:oddHBand="0" w:evenHBand="0" w:firstRowFirstColumn="0" w:firstRowLastColumn="0" w:lastRowFirstColumn="0" w:lastRowLastColumn="0"/>
             <w:tcW w:w="827" w:type="dxa"/>
           </w:tcPr>
           <w:p>
@@ -472,7 +376,6 @@
         </w:tc>
         <w:tc>
           <w:tcPr>
-            <w:cnfStyle w:val="000010000000" w:firstRow="0" w:lastRow="0" w:firstColumn="0" w:lastColumn="0" w:oddVBand="1" w:evenVBand="0" w:oddHBand="0" w:evenHBand="0" w:firstRowFirstColumn="0" w:firstRowLastColumn="0" w:lastRowFirstColumn="0" w:lastRowLastColumn="0"/>
             <w:tcW w:w="685" w:type="dxa"/>
           </w:tcPr>
           <w:p>
@@ -486,7 +389,6 @@
         </w:tc>
         <w:tc>
           <w:tcPr>
-            <w:cnfStyle w:val="000001000000" w:firstRow="0" w:lastRow="0" w:firstColumn="0" w:lastColumn="0" w:oddVBand="0" w:evenVBand="1" w:oddHBand="0" w:evenHBand="0" w:firstRowFirstColumn="0" w:firstRowLastColumn="0" w:lastRowFirstColumn="0" w:lastRowLastColumn="0"/>
             <w:tcW w:w="614" w:type="dxa"/>
           </w:tcPr>
           <w:p>
@@ -500,7 +402,6 @@
         </w:tc>
         <w:tc>
           <w:tcPr>
-            <w:cnfStyle w:val="000010000000" w:firstRow="0" w:lastRow="0" w:firstColumn="0" w:lastColumn="0" w:oddVBand="1" w:evenVBand="0" w:oddHBand="0" w:evenHBand="0" w:firstRowFirstColumn="0" w:firstRowLastColumn="0" w:lastRowFirstColumn="0" w:lastRowLastColumn="0"/>
             <w:tcW w:w="897" w:type="dxa"/>
           </w:tcPr>
           <w:p>
@@ -514,7 +415,6 @@
         </w:tc>
         <w:tc>
           <w:tcPr>
-            <w:cnfStyle w:val="000001000000" w:firstRow="0" w:lastRow="0" w:firstColumn="0" w:lastColumn="0" w:oddVBand="0" w:evenVBand="1" w:oddHBand="0" w:evenHBand="0" w:firstRowFirstColumn="0" w:firstRowLastColumn="0" w:lastRowFirstColumn="0" w:lastRowLastColumn="0"/>
             <w:tcW w:w="1183" w:type="dxa"/>
           </w:tcPr>
           <w:p>
@@ -528,7 +428,6 @@
         </w:tc>
         <w:tc>
           <w:tcPr>
-            <w:cnfStyle w:val="000010000000" w:firstRow="0" w:lastRow="0" w:firstColumn="0" w:lastColumn="0" w:oddVBand="1" w:evenVBand="0" w:oddHBand="0" w:evenHBand="0" w:firstRowFirstColumn="0" w:firstRowLastColumn="0" w:lastRowFirstColumn="0" w:lastRowLastColumn="0"/>
             <w:tcW w:w="1323" w:type="dxa"/>
           </w:tcPr>
           <w:p>
@@ -542,7 +441,6 @@
         </w:tc>
         <w:tc>
           <w:tcPr>
-            <w:cnfStyle w:val="000001000000" w:firstRow="0" w:lastRow="0" w:firstColumn="0" w:lastColumn="0" w:oddVBand="0" w:evenVBand="1" w:oddHBand="0" w:evenHBand="0" w:firstRowFirstColumn="0" w:firstRowLastColumn="0" w:lastRowFirstColumn="0" w:lastRowLastColumn="0"/>
             <w:tcW w:w="756" w:type="dxa"/>
           </w:tcPr>
           <w:p>
@@ -556,7 +454,6 @@
         </w:tc>
         <w:tc>
           <w:tcPr>
-            <w:cnfStyle w:val="000010000000" w:firstRow="0" w:lastRow="0" w:firstColumn="0" w:lastColumn="0" w:oddVBand="1" w:evenVBand="0" w:oddHBand="0" w:evenHBand="0" w:firstRowFirstColumn="0" w:firstRowLastColumn="0" w:lastRowFirstColumn="0" w:lastRowLastColumn="0"/>
             <w:tcW w:w="827" w:type="dxa"/>
           </w:tcPr>
           <w:p>
@@ -570,7 +467,6 @@
         </w:tc>
         <w:tc>
           <w:tcPr>
-            <w:cnfStyle w:val="000001000000" w:firstRow="0" w:lastRow="0" w:firstColumn="0" w:lastColumn="0" w:oddVBand="0" w:evenVBand="1" w:oddHBand="0" w:evenHBand="0" w:firstRowFirstColumn="0" w:firstRowLastColumn="0" w:lastRowFirstColumn="0" w:lastRowLastColumn="0"/>
             <w:tcW w:w="618" w:type="dxa"/>
           </w:tcPr>
           <w:p>
@@ -586,12 +482,11 @@
       <w:tr>
         <w:tc>
           <w:tcPr>
-            <w:cnfStyle w:val="000010000000" w:firstRow="0" w:lastRow="0" w:firstColumn="0" w:lastColumn="0" w:oddVBand="1" w:evenVBand="0" w:oddHBand="0" w:evenHBand="0" w:firstRowFirstColumn="0" w:firstRowLastColumn="0" w:lastRowFirstColumn="0" w:lastRowLastColumn="0"/>
             <w:tcW w:w="830" w:type="dxa"/>
           </w:tcPr>
           <w:p>
             <w:pPr>
-              <w:pStyle w:val="TableRowLabelCell"/>
+              <w:pStyle w:val="TableNote"/>
             </w:pPr>
             <w:r>
               <w:t>2</w:t>
@@ -600,7 +495,6 @@
         </w:tc>
         <w:tc>
           <w:tcPr>
-            <w:cnfStyle w:val="000001000000" w:firstRow="0" w:lastRow="0" w:firstColumn="0" w:lastColumn="0" w:oddVBand="0" w:evenVBand="1" w:oddHBand="0" w:evenHBand="0" w:firstRowFirstColumn="0" w:firstRowLastColumn="0" w:lastRowFirstColumn="0" w:lastRowLastColumn="0"/>
             <w:tcW w:w="827" w:type="dxa"/>
           </w:tcPr>
           <w:p>
@@ -614,7 +508,6 @@
         </w:tc>
         <w:tc>
           <w:tcPr>
-            <w:cnfStyle w:val="000010000000" w:firstRow="0" w:lastRow="0" w:firstColumn="0" w:lastColumn="0" w:oddVBand="1" w:evenVBand="0" w:oddHBand="0" w:evenHBand="0" w:firstRowFirstColumn="0" w:firstRowLastColumn="0" w:lastRowFirstColumn="0" w:lastRowLastColumn="0"/>
             <w:tcW w:w="685" w:type="dxa"/>
           </w:tcPr>
           <w:p>
@@ -628,7 +521,6 @@
         </w:tc>
         <w:tc>
           <w:tcPr>
-            <w:cnfStyle w:val="000001000000" w:firstRow="0" w:lastRow="0" w:firstColumn="0" w:lastColumn="0" w:oddVBand="0" w:evenVBand="1" w:oddHBand="0" w:evenHBand="0" w:firstRowFirstColumn="0" w:firstRowLastColumn="0" w:lastRowFirstColumn="0" w:lastRowLastColumn="0"/>
             <w:tcW w:w="614" w:type="dxa"/>
           </w:tcPr>
           <w:p>
@@ -642,7 +534,6 @@
         </w:tc>
         <w:tc>
           <w:tcPr>
-            <w:cnfStyle w:val="000010000000" w:firstRow="0" w:lastRow="0" w:firstColumn="0" w:lastColumn="0" w:oddVBand="1" w:evenVBand="0" w:oddHBand="0" w:evenHBand="0" w:firstRowFirstColumn="0" w:firstRowLastColumn="0" w:lastRowFirstColumn="0" w:lastRowLastColumn="0"/>
             <w:tcW w:w="897" w:type="dxa"/>
           </w:tcPr>
           <w:p>
@@ -656,7 +547,6 @@
         </w:tc>
         <w:tc>
           <w:tcPr>
-            <w:cnfStyle w:val="000001000000" w:firstRow="0" w:lastRow="0" w:firstColumn="0" w:lastColumn="0" w:oddVBand="0" w:evenVBand="1" w:oddHBand="0" w:evenHBand="0" w:firstRowFirstColumn="0" w:firstRowLastColumn="0" w:lastRowFirstColumn="0" w:lastRowLastColumn="0"/>
             <w:tcW w:w="1183" w:type="dxa"/>
           </w:tcPr>
           <w:p>
@@ -670,7 +560,6 @@
         </w:tc>
         <w:tc>
           <w:tcPr>
-            <w:cnfStyle w:val="000010000000" w:firstRow="0" w:lastRow="0" w:firstColumn="0" w:lastColumn="0" w:oddVBand="1" w:evenVBand="0" w:oddHBand="0" w:evenHBand="0" w:firstRowFirstColumn="0" w:firstRowLastColumn="0" w:lastRowFirstColumn="0" w:lastRowLastColumn="0"/>
             <w:tcW w:w="1323" w:type="dxa"/>
           </w:tcPr>
           <w:p>
@@ -684,7 +573,6 @@
         </w:tc>
         <w:tc>
           <w:tcPr>
-            <w:cnfStyle w:val="000001000000" w:firstRow="0" w:lastRow="0" w:firstColumn="0" w:lastColumn="0" w:oddVBand="0" w:evenVBand="1" w:oddHBand="0" w:evenHBand="0" w:firstRowFirstColumn="0" w:firstRowLastColumn="0" w:lastRowFirstColumn="0" w:lastRowLastColumn="0"/>
             <w:tcW w:w="756" w:type="dxa"/>
           </w:tcPr>
           <w:p>
@@ -698,7 +586,6 @@
         </w:tc>
         <w:tc>
           <w:tcPr>
-            <w:cnfStyle w:val="000010000000" w:firstRow="0" w:lastRow="0" w:firstColumn="0" w:lastColumn="0" w:oddVBand="1" w:evenVBand="0" w:oddHBand="0" w:evenHBand="0" w:firstRowFirstColumn="0" w:firstRowLastColumn="0" w:lastRowFirstColumn="0" w:lastRowLastColumn="0"/>
             <w:tcW w:w="827" w:type="dxa"/>
           </w:tcPr>
           <w:p>
@@ -712,7 +599,6 @@
         </w:tc>
         <w:tc>
           <w:tcPr>
-            <w:cnfStyle w:val="000001000000" w:firstRow="0" w:lastRow="0" w:firstColumn="0" w:lastColumn="0" w:oddVBand="0" w:evenVBand="1" w:oddHBand="0" w:evenHBand="0" w:firstRowFirstColumn="0" w:firstRowLastColumn="0" w:lastRowFirstColumn="0" w:lastRowLastColumn="0"/>
             <w:tcW w:w="618" w:type="dxa"/>
           </w:tcPr>
           <w:p>
@@ -726,17 +612,13 @@
         </w:tc>
       </w:tr>
       <w:tr>
-        <w:trPr>
-          <w:cnfStyle w:val="000000100000" w:firstRow="0" w:lastRow="0" w:firstColumn="0" w:lastColumn="0" w:oddVBand="0" w:evenVBand="0" w:oddHBand="1" w:evenHBand="0" w:firstRowFirstColumn="0" w:firstRowLastColumn="0" w:lastRowFirstColumn="0" w:lastRowLastColumn="0"/>
-        </w:trPr>
-        <w:tc>
-          <w:tcPr>
-            <w:cnfStyle w:val="000010000000" w:firstRow="0" w:lastRow="0" w:firstColumn="0" w:lastColumn="0" w:oddVBand="1" w:evenVBand="0" w:oddHBand="0" w:evenHBand="0" w:firstRowFirstColumn="0" w:firstRowLastColumn="0" w:lastRowFirstColumn="0" w:lastRowLastColumn="0"/>
+        <w:tc>
+          <w:tcPr>
             <w:tcW w:w="830" w:type="dxa"/>
           </w:tcPr>
           <w:p>
             <w:pPr>
-              <w:pStyle w:val="TableRowLabelCell"/>
+              <w:pStyle w:val="TableNote"/>
             </w:pPr>
             <w:r>
               <w:t>3</w:t>
@@ -745,7 +627,6 @@
         </w:tc>
         <w:tc>
           <w:tcPr>
-            <w:cnfStyle w:val="000001000000" w:firstRow="0" w:lastRow="0" w:firstColumn="0" w:lastColumn="0" w:oddVBand="0" w:evenVBand="1" w:oddHBand="0" w:evenHBand="0" w:firstRowFirstColumn="0" w:firstRowLastColumn="0" w:lastRowFirstColumn="0" w:lastRowLastColumn="0"/>
             <w:tcW w:w="827" w:type="dxa"/>
           </w:tcPr>
           <w:p>
@@ -759,7 +640,6 @@
         </w:tc>
         <w:tc>
           <w:tcPr>
-            <w:cnfStyle w:val="000010000000" w:firstRow="0" w:lastRow="0" w:firstColumn="0" w:lastColumn="0" w:oddVBand="1" w:evenVBand="0" w:oddHBand="0" w:evenHBand="0" w:firstRowFirstColumn="0" w:firstRowLastColumn="0" w:lastRowFirstColumn="0" w:lastRowLastColumn="0"/>
             <w:tcW w:w="685" w:type="dxa"/>
           </w:tcPr>
           <w:p>
@@ -773,7 +653,6 @@
         </w:tc>
         <w:tc>
           <w:tcPr>
-            <w:cnfStyle w:val="000001000000" w:firstRow="0" w:lastRow="0" w:firstColumn="0" w:lastColumn="0" w:oddVBand="0" w:evenVBand="1" w:oddHBand="0" w:evenHBand="0" w:firstRowFirstColumn="0" w:firstRowLastColumn="0" w:lastRowFirstColumn="0" w:lastRowLastColumn="0"/>
             <w:tcW w:w="614" w:type="dxa"/>
           </w:tcPr>
           <w:p>
@@ -787,7 +666,6 @@
         </w:tc>
         <w:tc>
           <w:tcPr>
-            <w:cnfStyle w:val="000010000000" w:firstRow="0" w:lastRow="0" w:firstColumn="0" w:lastColumn="0" w:oddVBand="1" w:evenVBand="0" w:oddHBand="0" w:evenHBand="0" w:firstRowFirstColumn="0" w:firstRowLastColumn="0" w:lastRowFirstColumn="0" w:lastRowLastColumn="0"/>
             <w:tcW w:w="897" w:type="dxa"/>
           </w:tcPr>
           <w:p>
@@ -801,7 +679,6 @@
         </w:tc>
         <w:tc>
           <w:tcPr>
-            <w:cnfStyle w:val="000001000000" w:firstRow="0" w:lastRow="0" w:firstColumn="0" w:lastColumn="0" w:oddVBand="0" w:evenVBand="1" w:oddHBand="0" w:evenHBand="0" w:firstRowFirstColumn="0" w:firstRowLastColumn="0" w:lastRowFirstColumn="0" w:lastRowLastColumn="0"/>
             <w:tcW w:w="1183" w:type="dxa"/>
           </w:tcPr>
           <w:p>
@@ -815,7 +692,6 @@
         </w:tc>
         <w:tc>
           <w:tcPr>
-            <w:cnfStyle w:val="000010000000" w:firstRow="0" w:lastRow="0" w:firstColumn="0" w:lastColumn="0" w:oddVBand="1" w:evenVBand="0" w:oddHBand="0" w:evenHBand="0" w:firstRowFirstColumn="0" w:firstRowLastColumn="0" w:lastRowFirstColumn="0" w:lastRowLastColumn="0"/>
             <w:tcW w:w="1323" w:type="dxa"/>
           </w:tcPr>
           <w:p>
@@ -829,7 +705,6 @@
         </w:tc>
         <w:tc>
           <w:tcPr>
-            <w:cnfStyle w:val="000001000000" w:firstRow="0" w:lastRow="0" w:firstColumn="0" w:lastColumn="0" w:oddVBand="0" w:evenVBand="1" w:oddHBand="0" w:evenHBand="0" w:firstRowFirstColumn="0" w:firstRowLastColumn="0" w:lastRowFirstColumn="0" w:lastRowLastColumn="0"/>
             <w:tcW w:w="756" w:type="dxa"/>
           </w:tcPr>
           <w:p>
@@ -843,7 +718,6 @@
         </w:tc>
         <w:tc>
           <w:tcPr>
-            <w:cnfStyle w:val="000010000000" w:firstRow="0" w:lastRow="0" w:firstColumn="0" w:lastColumn="0" w:oddVBand="1" w:evenVBand="0" w:oddHBand="0" w:evenHBand="0" w:firstRowFirstColumn="0" w:firstRowLastColumn="0" w:lastRowFirstColumn="0" w:lastRowLastColumn="0"/>
             <w:tcW w:w="827" w:type="dxa"/>
           </w:tcPr>
           <w:p>
@@ -857,7 +731,6 @@
         </w:tc>
         <w:tc>
           <w:tcPr>
-            <w:cnfStyle w:val="000001000000" w:firstRow="0" w:lastRow="0" w:firstColumn="0" w:lastColumn="0" w:oddVBand="0" w:evenVBand="1" w:oddHBand="0" w:evenHBand="0" w:firstRowFirstColumn="0" w:firstRowLastColumn="0" w:lastRowFirstColumn="0" w:lastRowLastColumn="0"/>
             <w:tcW w:w="618" w:type="dxa"/>
           </w:tcPr>
           <w:p>
@@ -873,12 +746,11 @@
       <w:tr>
         <w:tc>
           <w:tcPr>
-            <w:cnfStyle w:val="000010000000" w:firstRow="0" w:lastRow="0" w:firstColumn="0" w:lastColumn="0" w:oddVBand="1" w:evenVBand="0" w:oddHBand="0" w:evenHBand="0" w:firstRowFirstColumn="0" w:firstRowLastColumn="0" w:lastRowFirstColumn="0" w:lastRowLastColumn="0"/>
             <w:tcW w:w="830" w:type="dxa"/>
           </w:tcPr>
           <w:p>
             <w:pPr>
-              <w:pStyle w:val="TableRowLabelCell"/>
+              <w:pStyle w:val="TableNote"/>
             </w:pPr>
             <w:r>
               <w:t>4</w:t>
@@ -887,7 +759,6 @@
         </w:tc>
         <w:tc>
           <w:tcPr>
-            <w:cnfStyle w:val="000001000000" w:firstRow="0" w:lastRow="0" w:firstColumn="0" w:lastColumn="0" w:oddVBand="0" w:evenVBand="1" w:oddHBand="0" w:evenHBand="0" w:firstRowFirstColumn="0" w:firstRowLastColumn="0" w:lastRowFirstColumn="0" w:lastRowLastColumn="0"/>
             <w:tcW w:w="827" w:type="dxa"/>
           </w:tcPr>
           <w:p>
@@ -901,7 +772,6 @@
         </w:tc>
         <w:tc>
           <w:tcPr>
-            <w:cnfStyle w:val="000010000000" w:firstRow="0" w:lastRow="0" w:firstColumn="0" w:lastColumn="0" w:oddVBand="1" w:evenVBand="0" w:oddHBand="0" w:evenHBand="0" w:firstRowFirstColumn="0" w:firstRowLastColumn="0" w:lastRowFirstColumn="0" w:lastRowLastColumn="0"/>
             <w:tcW w:w="685" w:type="dxa"/>
           </w:tcPr>
           <w:p>
@@ -915,7 +785,6 @@
         </w:tc>
         <w:tc>
           <w:tcPr>
-            <w:cnfStyle w:val="000001000000" w:firstRow="0" w:lastRow="0" w:firstColumn="0" w:lastColumn="0" w:oddVBand="0" w:evenVBand="1" w:oddHBand="0" w:evenHBand="0" w:firstRowFirstColumn="0" w:firstRowLastColumn="0" w:lastRowFirstColumn="0" w:lastRowLastColumn="0"/>
             <w:tcW w:w="614" w:type="dxa"/>
           </w:tcPr>
           <w:p>
@@ -929,7 +798,6 @@
         </w:tc>
         <w:tc>
           <w:tcPr>
-            <w:cnfStyle w:val="000010000000" w:firstRow="0" w:lastRow="0" w:firstColumn="0" w:lastColumn="0" w:oddVBand="1" w:evenVBand="0" w:oddHBand="0" w:evenHBand="0" w:firstRowFirstColumn="0" w:firstRowLastColumn="0" w:lastRowFirstColumn="0" w:lastRowLastColumn="0"/>
             <w:tcW w:w="897" w:type="dxa"/>
           </w:tcPr>
           <w:p>
@@ -943,7 +811,6 @@
         </w:tc>
         <w:tc>
           <w:tcPr>
-            <w:cnfStyle w:val="000001000000" w:firstRow="0" w:lastRow="0" w:firstColumn="0" w:lastColumn="0" w:oddVBand="0" w:evenVBand="1" w:oddHBand="0" w:evenHBand="0" w:firstRowFirstColumn="0" w:firstRowLastColumn="0" w:lastRowFirstColumn="0" w:lastRowLastColumn="0"/>
             <w:tcW w:w="1183" w:type="dxa"/>
           </w:tcPr>
           <w:p>
@@ -957,7 +824,6 @@
         </w:tc>
         <w:tc>
           <w:tcPr>
-            <w:cnfStyle w:val="000010000000" w:firstRow="0" w:lastRow="0" w:firstColumn="0" w:lastColumn="0" w:oddVBand="1" w:evenVBand="0" w:oddHBand="0" w:evenHBand="0" w:firstRowFirstColumn="0" w:firstRowLastColumn="0" w:lastRowFirstColumn="0" w:lastRowLastColumn="0"/>
             <w:tcW w:w="1323" w:type="dxa"/>
           </w:tcPr>
           <w:p>
@@ -971,7 +837,6 @@
         </w:tc>
         <w:tc>
           <w:tcPr>
-            <w:cnfStyle w:val="000001000000" w:firstRow="0" w:lastRow="0" w:firstColumn="0" w:lastColumn="0" w:oddVBand="0" w:evenVBand="1" w:oddHBand="0" w:evenHBand="0" w:firstRowFirstColumn="0" w:firstRowLastColumn="0" w:lastRowFirstColumn="0" w:lastRowLastColumn="0"/>
             <w:tcW w:w="756" w:type="dxa"/>
           </w:tcPr>
           <w:p>
@@ -985,7 +850,6 @@
         </w:tc>
         <w:tc>
           <w:tcPr>
-            <w:cnfStyle w:val="000010000000" w:firstRow="0" w:lastRow="0" w:firstColumn="0" w:lastColumn="0" w:oddVBand="1" w:evenVBand="0" w:oddHBand="0" w:evenHBand="0" w:firstRowFirstColumn="0" w:firstRowLastColumn="0" w:lastRowFirstColumn="0" w:lastRowLastColumn="0"/>
             <w:tcW w:w="827" w:type="dxa"/>
           </w:tcPr>
           <w:p>
@@ -999,7 +863,6 @@
         </w:tc>
         <w:tc>
           <w:tcPr>
-            <w:cnfStyle w:val="000001000000" w:firstRow="0" w:lastRow="0" w:firstColumn="0" w:lastColumn="0" w:oddVBand="0" w:evenVBand="1" w:oddHBand="0" w:evenHBand="0" w:firstRowFirstColumn="0" w:firstRowLastColumn="0" w:lastRowFirstColumn="0" w:lastRowLastColumn="0"/>
             <w:tcW w:w="618" w:type="dxa"/>
           </w:tcPr>
           <w:p>
@@ -1013,17 +876,13 @@
         </w:tc>
       </w:tr>
       <w:tr>
-        <w:trPr>
-          <w:cnfStyle w:val="000000100000" w:firstRow="0" w:lastRow="0" w:firstColumn="0" w:lastColumn="0" w:oddVBand="0" w:evenVBand="0" w:oddHBand="1" w:evenHBand="0" w:firstRowFirstColumn="0" w:firstRowLastColumn="0" w:lastRowFirstColumn="0" w:lastRowLastColumn="0"/>
-        </w:trPr>
-        <w:tc>
-          <w:tcPr>
-            <w:cnfStyle w:val="000010000000" w:firstRow="0" w:lastRow="0" w:firstColumn="0" w:lastColumn="0" w:oddVBand="1" w:evenVBand="0" w:oddHBand="0" w:evenHBand="0" w:firstRowFirstColumn="0" w:firstRowLastColumn="0" w:lastRowFirstColumn="0" w:lastRowLastColumn="0"/>
+        <w:tc>
+          <w:tcPr>
             <w:tcW w:w="830" w:type="dxa"/>
           </w:tcPr>
           <w:p>
             <w:pPr>
-              <w:pStyle w:val="TableRowLabelCell"/>
+              <w:pStyle w:val="TableNote"/>
             </w:pPr>
             <w:r>
               <w:t>5</w:t>
@@ -1032,7 +891,6 @@
         </w:tc>
         <w:tc>
           <w:tcPr>
-            <w:cnfStyle w:val="000001000000" w:firstRow="0" w:lastRow="0" w:firstColumn="0" w:lastColumn="0" w:oddVBand="0" w:evenVBand="1" w:oddHBand="0" w:evenHBand="0" w:firstRowFirstColumn="0" w:firstRowLastColumn="0" w:lastRowFirstColumn="0" w:lastRowLastColumn="0"/>
             <w:tcW w:w="827" w:type="dxa"/>
           </w:tcPr>
           <w:p>
@@ -1046,7 +904,6 @@
         </w:tc>
         <w:tc>
           <w:tcPr>
-            <w:cnfStyle w:val="000010000000" w:firstRow="0" w:lastRow="0" w:firstColumn="0" w:lastColumn="0" w:oddVBand="1" w:evenVBand="0" w:oddHBand="0" w:evenHBand="0" w:firstRowFirstColumn="0" w:firstRowLastColumn="0" w:lastRowFirstColumn="0" w:lastRowLastColumn="0"/>
             <w:tcW w:w="685" w:type="dxa"/>
           </w:tcPr>
           <w:p>
@@ -1060,7 +917,6 @@
         </w:tc>
         <w:tc>
           <w:tcPr>
-            <w:cnfStyle w:val="000001000000" w:firstRow="0" w:lastRow="0" w:firstColumn="0" w:lastColumn="0" w:oddVBand="0" w:evenVBand="1" w:oddHBand="0" w:evenHBand="0" w:firstRowFirstColumn="0" w:firstRowLastColumn="0" w:lastRowFirstColumn="0" w:lastRowLastColumn="0"/>
             <w:tcW w:w="614" w:type="dxa"/>
           </w:tcPr>
           <w:p>
@@ -1074,7 +930,6 @@
         </w:tc>
         <w:tc>
           <w:tcPr>
-            <w:cnfStyle w:val="000010000000" w:firstRow="0" w:lastRow="0" w:firstColumn="0" w:lastColumn="0" w:oddVBand="1" w:evenVBand="0" w:oddHBand="0" w:evenHBand="0" w:firstRowFirstColumn="0" w:firstRowLastColumn="0" w:lastRowFirstColumn="0" w:lastRowLastColumn="0"/>
             <w:tcW w:w="897" w:type="dxa"/>
           </w:tcPr>
           <w:p>
@@ -1088,7 +943,6 @@
         </w:tc>
         <w:tc>
           <w:tcPr>
-            <w:cnfStyle w:val="000001000000" w:firstRow="0" w:lastRow="0" w:firstColumn="0" w:lastColumn="0" w:oddVBand="0" w:evenVBand="1" w:oddHBand="0" w:evenHBand="0" w:firstRowFirstColumn="0" w:firstRowLastColumn="0" w:lastRowFirstColumn="0" w:lastRowLastColumn="0"/>
             <w:tcW w:w="1183" w:type="dxa"/>
           </w:tcPr>
           <w:p>
@@ -1102,7 +956,6 @@
         </w:tc>
         <w:tc>
           <w:tcPr>
-            <w:cnfStyle w:val="000010000000" w:firstRow="0" w:lastRow="0" w:firstColumn="0" w:lastColumn="0" w:oddVBand="1" w:evenVBand="0" w:oddHBand="0" w:evenHBand="0" w:firstRowFirstColumn="0" w:firstRowLastColumn="0" w:lastRowFirstColumn="0" w:lastRowLastColumn="0"/>
             <w:tcW w:w="1323" w:type="dxa"/>
           </w:tcPr>
           <w:p>
@@ -1116,7 +969,6 @@
         </w:tc>
         <w:tc>
           <w:tcPr>
-            <w:cnfStyle w:val="000001000000" w:firstRow="0" w:lastRow="0" w:firstColumn="0" w:lastColumn="0" w:oddVBand="0" w:evenVBand="1" w:oddHBand="0" w:evenHBand="0" w:firstRowFirstColumn="0" w:firstRowLastColumn="0" w:lastRowFirstColumn="0" w:lastRowLastColumn="0"/>
             <w:tcW w:w="756" w:type="dxa"/>
           </w:tcPr>
           <w:p>
@@ -1130,7 +982,6 @@
         </w:tc>
         <w:tc>
           <w:tcPr>
-            <w:cnfStyle w:val="000010000000" w:firstRow="0" w:lastRow="0" w:firstColumn="0" w:lastColumn="0" w:oddVBand="1" w:evenVBand="0" w:oddHBand="0" w:evenHBand="0" w:firstRowFirstColumn="0" w:firstRowLastColumn="0" w:lastRowFirstColumn="0" w:lastRowLastColumn="0"/>
             <w:tcW w:w="827" w:type="dxa"/>
           </w:tcPr>
           <w:p>
@@ -1144,7 +995,6 @@
         </w:tc>
         <w:tc>
           <w:tcPr>
-            <w:cnfStyle w:val="000001000000" w:firstRow="0" w:lastRow="0" w:firstColumn="0" w:lastColumn="0" w:oddVBand="0" w:evenVBand="1" w:oddHBand="0" w:evenHBand="0" w:firstRowFirstColumn="0" w:firstRowLastColumn="0" w:lastRowFirstColumn="0" w:lastRowLastColumn="0"/>
             <w:tcW w:w="618" w:type="dxa"/>
           </w:tcPr>
           <w:p>
@@ -1593,7 +1443,7 @@
           </w:tcPr>
           <w:p>
             <w:pPr>
-              <w:pStyle w:val="TableRowLabelCell"/>
+              <w:pStyle w:val="TableNote"/>
             </w:pPr>
             <w:r>
               <w:rPr>
@@ -1614,7 +1464,7 @@
           </w:tcPr>
           <w:p>
             <w:pPr>
-              <w:pStyle w:val="TableRowLabelCell"/>
+              <w:pStyle w:val="TableNote"/>
             </w:pPr>
             <w:r>
               <w:rPr>
@@ -1635,7 +1485,7 @@
           </w:tcPr>
           <w:p>
             <w:pPr>
-              <w:pStyle w:val="TableRowLabelCell"/>
+              <w:pStyle w:val="TableNote"/>
             </w:pPr>
             <w:r>
               <w:t>Year Group</w:t>
@@ -1696,7 +1546,7 @@
           </w:tcPr>
           <w:p>
             <w:pPr>
-              <w:pStyle w:val="TableRowLabelCell"/>
+              <w:pStyle w:val="TableNote"/>
               <w:rPr>
                 <w:b/>
                 <w:bCs/>
@@ -1714,7 +1564,7 @@
           </w:tcPr>
           <w:p>
             <w:pPr>
-              <w:pStyle w:val="TableRowLabelCell"/>
+              <w:pStyle w:val="TableNote"/>
               <w:rPr>
                 <w:b/>
                 <w:bCs/>
@@ -1732,7 +1582,7 @@
           </w:tcPr>
           <w:p>
             <w:pPr>
-              <w:pStyle w:val="TableRowLabelCell"/>
+              <w:pStyle w:val="TableNote"/>
               <w:rPr>
                 <w:b/>
                 <w:bCs/>
@@ -1813,7 +1663,7 @@
           </w:tcPr>
           <w:p>
             <w:pPr>
-              <w:pStyle w:val="TableRowLabelCell"/>
+              <w:pStyle w:val="TableNote"/>
             </w:pPr>
           </w:p>
         </w:tc>
@@ -1826,7 +1676,7 @@
           </w:tcPr>
           <w:p>
             <w:pPr>
-              <w:pStyle w:val="TableRowLabelCell"/>
+              <w:pStyle w:val="TableNote"/>
             </w:pPr>
           </w:p>
         </w:tc>
@@ -1839,7 +1689,7 @@
           </w:tcPr>
           <w:p>
             <w:pPr>
-              <w:pStyle w:val="TableRowLabelCell"/>
+              <w:pStyle w:val="TableNote"/>
             </w:pPr>
           </w:p>
         </w:tc>
@@ -1893,7 +1743,7 @@
           </w:tcPr>
           <w:p>
             <w:pPr>
-              <w:pStyle w:val="TableRowLabelCell"/>
+              <w:pStyle w:val="TableNote"/>
             </w:pPr>
           </w:p>
         </w:tc>
@@ -1903,7 +1753,7 @@
           </w:tcPr>
           <w:p>
             <w:pPr>
-              <w:pStyle w:val="TableRowLabelCell"/>
+              <w:pStyle w:val="TableNote"/>
             </w:pPr>
           </w:p>
         </w:tc>
@@ -1913,7 +1763,7 @@
           </w:tcPr>
           <w:p>
             <w:pPr>
-              <w:pStyle w:val="TableRowLabelCell"/>
+              <w:pStyle w:val="TableNote"/>
             </w:pPr>
           </w:p>
         </w:tc>
@@ -1958,7 +1808,7 @@
           </w:tcPr>
           <w:p>
             <w:pPr>
-              <w:pStyle w:val="TableRowLabelCell"/>
+              <w:pStyle w:val="TableNote"/>
               <w:rPr>
                 <w:b/>
               </w:rPr>
@@ -1971,7 +1821,7 @@
           </w:tcPr>
           <w:p>
             <w:pPr>
-              <w:pStyle w:val="TableRowLabelCell"/>
+              <w:pStyle w:val="TableNote"/>
               <w:rPr>
                 <w:b/>
               </w:rPr>
@@ -1984,7 +1834,7 @@
           </w:tcPr>
           <w:p>
             <w:pPr>
-              <w:pStyle w:val="TableRowLabelCell"/>
+              <w:pStyle w:val="TableNote"/>
               <w:rPr>
                 <w:b/>
               </w:rPr>
@@ -2032,7 +1882,7 @@
           </w:tcPr>
           <w:p>
             <w:pPr>
-              <w:pStyle w:val="TableRowLabelCell"/>
+              <w:pStyle w:val="TableNote"/>
             </w:pPr>
           </w:p>
         </w:tc>
@@ -2042,7 +1892,7 @@
           </w:tcPr>
           <w:p>
             <w:pPr>
-              <w:pStyle w:val="TableRowLabelCell"/>
+              <w:pStyle w:val="TableNote"/>
             </w:pPr>
           </w:p>
         </w:tc>
@@ -2052,7 +1902,7 @@
           </w:tcPr>
           <w:p>
             <w:pPr>
-              <w:pStyle w:val="TableRowLabelCell"/>
+              <w:pStyle w:val="TableNote"/>
             </w:pPr>
           </w:p>
         </w:tc>
@@ -2097,7 +1947,7 @@
           </w:tcPr>
           <w:p>
             <w:pPr>
-              <w:pStyle w:val="TableRowLabelCell"/>
+              <w:pStyle w:val="TableNote"/>
             </w:pPr>
           </w:p>
         </w:tc>
@@ -2107,7 +1957,7 @@
           </w:tcPr>
           <w:p>
             <w:pPr>
-              <w:pStyle w:val="TableRowLabelCell"/>
+              <w:pStyle w:val="TableNote"/>
             </w:pPr>
           </w:p>
         </w:tc>
@@ -2117,7 +1967,7 @@
           </w:tcPr>
           <w:p>
             <w:pPr>
-              <w:pStyle w:val="TableRowLabelCell"/>
+              <w:pStyle w:val="TableNote"/>
             </w:pPr>
           </w:p>
         </w:tc>
@@ -2167,6 +2017,191 @@
 <file path=word/numbering.xml><?xml version="1.0" encoding="utf-8"?>
 <w:numbering xmlns:wpc="http://schemas.microsoft.com/office/word/2010/wordprocessingCanvas" xmlns:cx="http://schemas.microsoft.com/office/drawing/2014/chartex" xmlns:cx1="http://schemas.microsoft.com/office/drawing/2015/9/8/chartex" xmlns:cx2="http://schemas.microsoft.com/office/drawing/2015/10/21/chartex" xmlns:cx3="http://schemas.microsoft.com/office/drawing/2016/5/9/chartex" xmlns:cx4="http://schemas.microsoft.com/office/drawing/2016/5/10/chartex" xmlns:cx5="http://schemas.microsoft.com/office/drawing/2016/5/11/chartex" xmlns:cx6="http://schemas.microsoft.com/office/drawing/2016/5/12/chartex" xmlns:cx7="http://schemas.microsoft.com/office/drawing/2016/5/13/chartex" xmlns:cx8="http://schemas.microsoft.com/office/drawing/2016/5/14/chartex" xmlns:mc="http://schemas.openxmlformats.org/markup-compatibility/2006" xmlns:aink="http://schemas.microsoft.com/office/drawing/2016/ink" xmlns:am3d="http://schemas.microsoft.com/office/drawing/2017/model3d" xmlns:o="urn:schemas-microsoft-com:office:office" xmlns:oel="http://schemas.microsoft.com/office/2019/extlst" xmlns:r="http://schemas.openxmlformats.org/officeDocument/2006/relationships" xmlns:m="http://schemas.openxmlformats.org/officeDocument/2006/math" xmlns:v="urn:schemas-microsoft-com:vml" xmlns:wp14="http://schemas.microsoft.com/office/word/2010/wordprocessingDrawing" xmlns:wp="http://schemas.openxmlformats.org/drawingml/2006/wordprocessingDrawing" xmlns:w10="urn:schemas-microsoft-com:office:word" xmlns:w="http://schemas.openxmlformats.org/wordprocessingml/2006/main" xmlns:w14="http://schemas.microsoft.com/office/word/2010/wordml" xmlns:w15="http://schemas.microsoft.com/office/word/2012/wordml" xmlns:w16cex="http://schemas.microsoft.com/office/word/2018/wordml/cex" xmlns:w16cid="http://schemas.microsoft.com/office/word/2016/wordml/cid" xmlns:w16="http://schemas.microsoft.com/office/word/2018/wordml" xmlns:w16du="http://schemas.microsoft.com/office/word/2023/wordml/word16du" xmlns:w16sdtdh="http://schemas.microsoft.com/office/word/2020/wordml/sdtdatahash" xmlns:w16se="http://schemas.microsoft.com/office/word/2015/wordml/symex" xmlns:wpg="http://schemas.microsoft.com/office/word/2010/wordprocessingGroup" xmlns:wpi="http://schemas.microsoft.com/office/word/2010/wordprocessingInk" xmlns:wne="http://schemas.microsoft.com/office/word/2006/wordml" xmlns:wps="http://schemas.microsoft.com/office/word/2010/wordprocessingShape" mc:Ignorable="w14 w15 w16se w16cid w16 w16cex w16sdtdh wp14">
   <w:abstractNum w:abstractNumId="0" w15:restartNumberingAfterBreak="0">
+    <w:nsid w:val="FFFFFF7C"/>
+    <w:multiLevelType w:val="singleLevel"/>
+    <w:tmpl w:val="DFC081EE"/>
+    <w:lvl w:ilvl="0">
+      <w:start w:val="1"/>
+      <w:numFmt w:val="decimal"/>
+      <w:lvlText w:val="%1."/>
+      <w:lvlJc w:val="left"/>
+      <w:pPr>
+        <w:tabs>
+          <w:tab w:val="num" w:pos="1492"/>
+        </w:tabs>
+        <w:ind w:left="1492" w:hanging="360"/>
+      </w:pPr>
+    </w:lvl>
+  </w:abstractNum>
+  <w:abstractNum w:abstractNumId="1" w15:restartNumberingAfterBreak="0">
+    <w:nsid w:val="FFFFFF7D"/>
+    <w:multiLevelType w:val="singleLevel"/>
+    <w:tmpl w:val="B9686B9C"/>
+    <w:lvl w:ilvl="0">
+      <w:start w:val="1"/>
+      <w:numFmt w:val="decimal"/>
+      <w:lvlText w:val="%1."/>
+      <w:lvlJc w:val="left"/>
+      <w:pPr>
+        <w:tabs>
+          <w:tab w:val="num" w:pos="1209"/>
+        </w:tabs>
+        <w:ind w:left="1209" w:hanging="360"/>
+      </w:pPr>
+    </w:lvl>
+  </w:abstractNum>
+  <w:abstractNum w:abstractNumId="2" w15:restartNumberingAfterBreak="0">
+    <w:nsid w:val="FFFFFF7E"/>
+    <w:multiLevelType w:val="singleLevel"/>
+    <w:tmpl w:val="03FE90B4"/>
+    <w:lvl w:ilvl="0">
+      <w:start w:val="1"/>
+      <w:numFmt w:val="decimal"/>
+      <w:lvlText w:val="%1."/>
+      <w:lvlJc w:val="left"/>
+      <w:pPr>
+        <w:tabs>
+          <w:tab w:val="num" w:pos="926"/>
+        </w:tabs>
+        <w:ind w:left="926" w:hanging="360"/>
+      </w:pPr>
+    </w:lvl>
+  </w:abstractNum>
+  <w:abstractNum w:abstractNumId="3" w15:restartNumberingAfterBreak="0">
+    <w:nsid w:val="FFFFFF7F"/>
+    <w:multiLevelType w:val="singleLevel"/>
+    <w:tmpl w:val="1212ABB0"/>
+    <w:lvl w:ilvl="0">
+      <w:start w:val="1"/>
+      <w:numFmt w:val="decimal"/>
+      <w:lvlText w:val="%1."/>
+      <w:lvlJc w:val="left"/>
+      <w:pPr>
+        <w:tabs>
+          <w:tab w:val="num" w:pos="643"/>
+        </w:tabs>
+        <w:ind w:left="643" w:hanging="360"/>
+      </w:pPr>
+    </w:lvl>
+  </w:abstractNum>
+  <w:abstractNum w:abstractNumId="4" w15:restartNumberingAfterBreak="0">
+    <w:nsid w:val="FFFFFF80"/>
+    <w:multiLevelType w:val="singleLevel"/>
+    <w:tmpl w:val="AE126B5C"/>
+    <w:lvl w:ilvl="0">
+      <w:start w:val="1"/>
+      <w:numFmt w:val="bullet"/>
+      <w:lvlText w:val=""/>
+      <w:lvlJc w:val="left"/>
+      <w:pPr>
+        <w:tabs>
+          <w:tab w:val="num" w:pos="1492"/>
+        </w:tabs>
+        <w:ind w:left="1492" w:hanging="360"/>
+      </w:pPr>
+      <w:rPr>
+        <w:rFonts w:ascii="Symbol" w:hAnsi="Symbol" w:hint="default"/>
+      </w:rPr>
+    </w:lvl>
+  </w:abstractNum>
+  <w:abstractNum w:abstractNumId="5" w15:restartNumberingAfterBreak="0">
+    <w:nsid w:val="FFFFFF81"/>
+    <w:multiLevelType w:val="singleLevel"/>
+    <w:tmpl w:val="85E06074"/>
+    <w:lvl w:ilvl="0">
+      <w:start w:val="1"/>
+      <w:numFmt w:val="bullet"/>
+      <w:lvlText w:val=""/>
+      <w:lvlJc w:val="left"/>
+      <w:pPr>
+        <w:tabs>
+          <w:tab w:val="num" w:pos="1209"/>
+        </w:tabs>
+        <w:ind w:left="1209" w:hanging="360"/>
+      </w:pPr>
+      <w:rPr>
+        <w:rFonts w:ascii="Symbol" w:hAnsi="Symbol" w:hint="default"/>
+      </w:rPr>
+    </w:lvl>
+  </w:abstractNum>
+  <w:abstractNum w:abstractNumId="6" w15:restartNumberingAfterBreak="0">
+    <w:nsid w:val="FFFFFF82"/>
+    <w:multiLevelType w:val="singleLevel"/>
+    <w:tmpl w:val="02C49504"/>
+    <w:lvl w:ilvl="0">
+      <w:start w:val="1"/>
+      <w:numFmt w:val="bullet"/>
+      <w:lvlText w:val=""/>
+      <w:lvlJc w:val="left"/>
+      <w:pPr>
+        <w:tabs>
+          <w:tab w:val="num" w:pos="926"/>
+        </w:tabs>
+        <w:ind w:left="926" w:hanging="360"/>
+      </w:pPr>
+      <w:rPr>
+        <w:rFonts w:ascii="Symbol" w:hAnsi="Symbol" w:hint="default"/>
+      </w:rPr>
+    </w:lvl>
+  </w:abstractNum>
+  <w:abstractNum w:abstractNumId="7" w15:restartNumberingAfterBreak="0">
+    <w:nsid w:val="FFFFFF83"/>
+    <w:multiLevelType w:val="singleLevel"/>
+    <w:tmpl w:val="ED405308"/>
+    <w:lvl w:ilvl="0">
+      <w:start w:val="1"/>
+      <w:numFmt w:val="bullet"/>
+      <w:lvlText w:val=""/>
+      <w:lvlJc w:val="left"/>
+      <w:pPr>
+        <w:tabs>
+          <w:tab w:val="num" w:pos="643"/>
+        </w:tabs>
+        <w:ind w:left="643" w:hanging="360"/>
+      </w:pPr>
+      <w:rPr>
+        <w:rFonts w:ascii="Symbol" w:hAnsi="Symbol" w:hint="default"/>
+      </w:rPr>
+    </w:lvl>
+  </w:abstractNum>
+  <w:abstractNum w:abstractNumId="8" w15:restartNumberingAfterBreak="0">
+    <w:nsid w:val="FFFFFF88"/>
+    <w:multiLevelType w:val="singleLevel"/>
+    <w:tmpl w:val="60B45E7A"/>
+    <w:lvl w:ilvl="0">
+      <w:start w:val="1"/>
+      <w:numFmt w:val="decimal"/>
+      <w:lvlText w:val="%1."/>
+      <w:lvlJc w:val="left"/>
+      <w:pPr>
+        <w:tabs>
+          <w:tab w:val="num" w:pos="360"/>
+        </w:tabs>
+        <w:ind w:left="360" w:hanging="360"/>
+      </w:pPr>
+    </w:lvl>
+  </w:abstractNum>
+  <w:abstractNum w:abstractNumId="9" w15:restartNumberingAfterBreak="0">
+    <w:nsid w:val="FFFFFF89"/>
+    <w:multiLevelType w:val="singleLevel"/>
+    <w:tmpl w:val="5DEA3B8C"/>
+    <w:lvl w:ilvl="0">
+      <w:start w:val="1"/>
+      <w:numFmt w:val="bullet"/>
+      <w:lvlText w:val=""/>
+      <w:lvlJc w:val="left"/>
+      <w:pPr>
+        <w:tabs>
+          <w:tab w:val="num" w:pos="360"/>
+        </w:tabs>
+        <w:ind w:left="360" w:hanging="360"/>
+      </w:pPr>
+      <w:rPr>
+        <w:rFonts w:ascii="Symbol" w:hAnsi="Symbol" w:hint="default"/>
+      </w:rPr>
+    </w:lvl>
+  </w:abstractNum>
+  <w:abstractNum w:abstractNumId="10" w15:restartNumberingAfterBreak="0">
     <w:nsid w:val="5C3E0958"/>
     <w:multiLevelType w:val="multilevel"/>
     <w:tmpl w:val="3424D584"/>
@@ -2279,7 +2314,7 @@
       </w:pPr>
     </w:lvl>
   </w:abstractNum>
-  <w:abstractNum w:abstractNumId="1" w15:restartNumberingAfterBreak="0">
+  <w:abstractNum w:abstractNumId="11" w15:restartNumberingAfterBreak="0">
     <w:nsid w:val="6BBA0582"/>
     <w:multiLevelType w:val="hybridMultilevel"/>
     <w:tmpl w:val="004A864E"/>
@@ -2369,10 +2404,100 @@
     </w:lvl>
   </w:abstractNum>
   <w:num w:numId="1" w16cid:durableId="1016465679">
+    <w:abstractNumId w:val="11"/>
+  </w:num>
+  <w:num w:numId="2" w16cid:durableId="202911769">
+    <w:abstractNumId w:val="10"/>
+  </w:num>
+  <w:num w:numId="3" w16cid:durableId="1744831235">
+    <w:abstractNumId w:val="0"/>
+  </w:num>
+  <w:num w:numId="4" w16cid:durableId="281228369">
     <w:abstractNumId w:val="1"/>
   </w:num>
-  <w:num w:numId="2" w16cid:durableId="202911769">
+  <w:num w:numId="5" w16cid:durableId="1271669791">
+    <w:abstractNumId w:val="2"/>
+  </w:num>
+  <w:num w:numId="6" w16cid:durableId="1808088474">
+    <w:abstractNumId w:val="3"/>
+  </w:num>
+  <w:num w:numId="7" w16cid:durableId="623778521">
+    <w:abstractNumId w:val="8"/>
+  </w:num>
+  <w:num w:numId="8" w16cid:durableId="147017846">
+    <w:abstractNumId w:val="4"/>
+  </w:num>
+  <w:num w:numId="9" w16cid:durableId="222909871">
+    <w:abstractNumId w:val="5"/>
+  </w:num>
+  <w:num w:numId="10" w16cid:durableId="1359743792">
+    <w:abstractNumId w:val="6"/>
+  </w:num>
+  <w:num w:numId="11" w16cid:durableId="1504778212">
+    <w:abstractNumId w:val="7"/>
+  </w:num>
+  <w:num w:numId="12" w16cid:durableId="246038848">
+    <w:abstractNumId w:val="9"/>
+  </w:num>
+  <w:num w:numId="13" w16cid:durableId="1076823765">
     <w:abstractNumId w:val="0"/>
+  </w:num>
+  <w:num w:numId="14" w16cid:durableId="1705717853">
+    <w:abstractNumId w:val="1"/>
+  </w:num>
+  <w:num w:numId="15" w16cid:durableId="1879662659">
+    <w:abstractNumId w:val="2"/>
+  </w:num>
+  <w:num w:numId="16" w16cid:durableId="1820884461">
+    <w:abstractNumId w:val="3"/>
+  </w:num>
+  <w:num w:numId="17" w16cid:durableId="406151011">
+    <w:abstractNumId w:val="8"/>
+  </w:num>
+  <w:num w:numId="18" w16cid:durableId="1495141916">
+    <w:abstractNumId w:val="4"/>
+  </w:num>
+  <w:num w:numId="19" w16cid:durableId="584457484">
+    <w:abstractNumId w:val="5"/>
+  </w:num>
+  <w:num w:numId="20" w16cid:durableId="561407571">
+    <w:abstractNumId w:val="6"/>
+  </w:num>
+  <w:num w:numId="21" w16cid:durableId="66847556">
+    <w:abstractNumId w:val="7"/>
+  </w:num>
+  <w:num w:numId="22" w16cid:durableId="1092550870">
+    <w:abstractNumId w:val="9"/>
+  </w:num>
+  <w:num w:numId="23" w16cid:durableId="1499611136">
+    <w:abstractNumId w:val="0"/>
+  </w:num>
+  <w:num w:numId="24" w16cid:durableId="2020692315">
+    <w:abstractNumId w:val="1"/>
+  </w:num>
+  <w:num w:numId="25" w16cid:durableId="1106921816">
+    <w:abstractNumId w:val="2"/>
+  </w:num>
+  <w:num w:numId="26" w16cid:durableId="1969430035">
+    <w:abstractNumId w:val="3"/>
+  </w:num>
+  <w:num w:numId="27" w16cid:durableId="1873301470">
+    <w:abstractNumId w:val="8"/>
+  </w:num>
+  <w:num w:numId="28" w16cid:durableId="1330720405">
+    <w:abstractNumId w:val="4"/>
+  </w:num>
+  <w:num w:numId="29" w16cid:durableId="131215431">
+    <w:abstractNumId w:val="5"/>
+  </w:num>
+  <w:num w:numId="30" w16cid:durableId="1873180519">
+    <w:abstractNumId w:val="6"/>
+  </w:num>
+  <w:num w:numId="31" w16cid:durableId="815488165">
+    <w:abstractNumId w:val="7"/>
+  </w:num>
+  <w:num w:numId="32" w16cid:durableId="90516250">
+    <w:abstractNumId w:val="9"/>
   </w:num>
 </w:numbering>
 </file>
@@ -2804,8 +2929,8 @@
     <w:semiHidden/>
     <w:unhideWhenUsed/>
   </w:style>
-  <w:style w:type="paragraph" w:customStyle="1" w:styleId="TableRowLabelCell">
-    <w:name w:val="Table Row Label Cell"/>
+  <w:style w:type="paragraph" w:customStyle="1" w:styleId="TableNote">
+    <w:name w:val="Table Note"/>
     <w:basedOn w:val="Normal"/>
     <w:rsid w:val="00112F4D"/>
   </w:style>
@@ -3002,6 +3127,22 @@
       <w:rFonts w:ascii="Calibri" w:eastAsia="Times New Roman" w:hAnsi="Calibri" w:cs="Times New Roman"/>
       <w:lang w:val="en-US" w:bidi="en-US"/>
     </w:rPr>
+  </w:style>
+  <w:style w:type="table" w:styleId="TableGrid">
+    <w:name w:val="Table Grid"/>
+    <w:basedOn w:val="TableNormal"/>
+    <w:uiPriority w:val="39"/>
+    <w:rsid w:val="00DA27CD"/>
+    <w:tblPr>
+      <w:tblBorders>
+        <w:top w:val="single" w:sz="4" w:space="0" w:color="auto"/>
+        <w:left w:val="single" w:sz="4" w:space="0" w:color="auto"/>
+        <w:bottom w:val="single" w:sz="4" w:space="0" w:color="auto"/>
+        <w:right w:val="single" w:sz="4" w:space="0" w:color="auto"/>
+        <w:insideH w:val="single" w:sz="4" w:space="0" w:color="auto"/>
+        <w:insideV w:val="single" w:sz="4" w:space="0" w:color="auto"/>
+      </w:tblBorders>
+    </w:tblPr>
   </w:style>
 </w:styles>
 </file>

</xml_diff>